<commit_message>
Dalsza praca z analiza
</commit_message>
<xml_diff>
--- a/etap_pierwszy/PSU_A3 Analiza lingwistyczna projekt UBEZPIECZALNIA - wersja 1.1.docx
+++ b/etap_pierwszy/PSU_A3 Analiza lingwistyczna projekt UBEZPIECZALNIA - wersja 1.1.docx
@@ -2492,7 +2492,39 @@
         <w:rPr>
           <w:rFonts w:cstheme="minorHAnsi"/>
         </w:rPr>
-        <w:t>, w skrócie PWI</w:t>
+        <w:t xml:space="preserve"> Sp. z o. o.</w:t>
+      </w:r>
+      <w:r>
+        <w:rPr>
+          <w:rFonts w:cstheme="minorHAnsi"/>
+        </w:rPr>
+        <w:t xml:space="preserve">, </w:t>
+      </w:r>
+      <w:r>
+        <w:rPr>
+          <w:rFonts w:cstheme="minorHAnsi"/>
+        </w:rPr>
+        <w:t xml:space="preserve">nazwa </w:t>
+      </w:r>
+      <w:proofErr w:type="spellStart"/>
+      <w:r>
+        <w:rPr>
+          <w:rFonts w:cstheme="minorHAnsi"/>
+        </w:rPr>
+        <w:t>skrócoa</w:t>
+      </w:r>
+      <w:proofErr w:type="spellEnd"/>
+      <w:r>
+        <w:rPr>
+          <w:rFonts w:cstheme="minorHAnsi"/>
+        </w:rPr>
+        <w:t xml:space="preserve"> PWI</w:t>
+      </w:r>
+      <w:r>
+        <w:rPr>
+          <w:rFonts w:cstheme="minorHAnsi"/>
+        </w:rPr>
+        <w:t>.</w:t>
       </w:r>
     </w:p>
     <w:p>
@@ -4285,6 +4317,7 @@
         <w:rPr>
           <w:rStyle w:val="fontstyle01"/>
           <w:rFonts w:asciiTheme="minorHAnsi" w:hAnsiTheme="minorHAnsi" w:cstheme="minorHAnsi"/>
+          <w:color w:val="FF0000"/>
           <w:sz w:val="22"/>
           <w:highlight w:val="cyan"/>
         </w:rPr>
@@ -4294,6 +4327,7 @@
         <w:rPr>
           <w:rStyle w:val="fontstyle01"/>
           <w:rFonts w:asciiTheme="minorHAnsi" w:hAnsiTheme="minorHAnsi" w:cstheme="minorHAnsi"/>
+          <w:color w:val="FF0000"/>
           <w:sz w:val="22"/>
         </w:rPr>
         <w:t xml:space="preserve"> – jeśli klient pracuje to od kiedy,</w:t>
@@ -4302,26 +4336,57 @@
         <w:rPr>
           <w:rStyle w:val="fontstyle01"/>
           <w:rFonts w:asciiTheme="minorHAnsi" w:hAnsiTheme="minorHAnsi" w:cstheme="minorHAnsi"/>
-          <w:sz w:val="22"/>
-        </w:rPr>
-        <w:t xml:space="preserve"> jaką posiada umowę z pracodawcą oraz jaka jest jego pensja,</w:t>
-      </w:r>
-      <w:r>
-        <w:rPr>
-          <w:rStyle w:val="fontstyle01"/>
-          <w:rFonts w:asciiTheme="minorHAnsi" w:hAnsiTheme="minorHAnsi" w:cstheme="minorHAnsi"/>
+          <w:color w:val="FF0000"/>
+          <w:sz w:val="22"/>
+        </w:rPr>
+        <w:t xml:space="preserve"> jaką posiada umowę z pracodawcą oraz jaka jest jego pensja</w:t>
+      </w:r>
+      <w:r>
+        <w:rPr>
+          <w:rStyle w:val="fontstyle01"/>
+          <w:rFonts w:asciiTheme="minorHAnsi" w:hAnsiTheme="minorHAnsi" w:cstheme="minorHAnsi"/>
+          <w:color w:val="FF0000"/>
           <w:sz w:val="22"/>
         </w:rPr>
         <w:t xml:space="preserve"> </w:t>
       </w:r>
       <w:r>
         <w:rPr>
+          <w:rFonts w:cstheme="minorHAnsi"/>
+          <w:color w:val="FF0000"/>
+        </w:rPr>
+        <w:t>, obywatelstwo – jeśli posiada polskie to numer pesel oraz numer dowodu osobistego, jeśli posiada inne obywatelstwo to numer paszport</w:t>
+      </w:r>
+      <w:r>
+        <w:rPr>
+          <w:rFonts w:cstheme="minorHAnsi"/>
+        </w:rPr>
+        <w:t xml:space="preserve">u, </w:t>
+      </w:r>
+      <w:r>
+        <w:rPr>
+          <w:rStyle w:val="fontstyle01"/>
+          <w:rFonts w:asciiTheme="minorHAnsi" w:hAnsiTheme="minorHAnsi" w:cstheme="minorHAnsi"/>
+          <w:sz w:val="22"/>
+        </w:rPr>
+        <w:t xml:space="preserve"> </w:t>
+      </w:r>
+      <w:r>
+        <w:rPr>
           <w:rStyle w:val="fontstyle01"/>
           <w:rFonts w:asciiTheme="minorHAnsi" w:hAnsiTheme="minorHAnsi" w:cstheme="minorHAnsi"/>
           <w:sz w:val="22"/>
           <w:highlight w:val="cyan"/>
         </w:rPr>
-        <w:t>data urodzenia,</w:t>
+        <w:t>płeć</w:t>
+      </w:r>
+      <w:r>
+        <w:rPr>
+          <w:rStyle w:val="fontstyle01"/>
+          <w:rFonts w:asciiTheme="minorHAnsi" w:hAnsiTheme="minorHAnsi" w:cstheme="minorHAnsi"/>
+          <w:sz w:val="22"/>
+        </w:rPr>
+        <w:t xml:space="preserve">, </w:t>
       </w:r>
       <w:r>
         <w:rPr>
@@ -4330,7 +4395,183 @@
           <w:sz w:val="22"/>
           <w:highlight w:val="cyan"/>
         </w:rPr>
-        <w:t xml:space="preserve"> obywatelstwo - j</w:t>
+        <w:t>posiadanie prawa jazdy</w:t>
+      </w:r>
+      <w:r>
+        <w:rPr>
+          <w:rStyle w:val="fontstyle01"/>
+          <w:rFonts w:asciiTheme="minorHAnsi" w:hAnsiTheme="minorHAnsi" w:cstheme="minorHAnsi"/>
+          <w:sz w:val="22"/>
+        </w:rPr>
+        <w:t xml:space="preserve"> – jeśli posiada to od kiedy, </w:t>
+      </w:r>
+      <w:r>
+        <w:rPr>
+          <w:rStyle w:val="fontstyle01"/>
+          <w:rFonts w:asciiTheme="minorHAnsi" w:hAnsiTheme="minorHAnsi" w:cstheme="minorHAnsi"/>
+          <w:sz w:val="22"/>
+          <w:highlight w:val="cyan"/>
+        </w:rPr>
+        <w:t>stan cywilny</w:t>
+      </w:r>
+      <w:r>
+        <w:rPr>
+          <w:rStyle w:val="fontstyle01"/>
+          <w:rFonts w:asciiTheme="minorHAnsi" w:hAnsiTheme="minorHAnsi" w:cstheme="minorHAnsi"/>
+          <w:sz w:val="22"/>
+        </w:rPr>
+        <w:t xml:space="preserve">, </w:t>
+      </w:r>
+      <w:r>
+        <w:rPr>
+          <w:rStyle w:val="fontstyle01"/>
+          <w:rFonts w:asciiTheme="minorHAnsi" w:hAnsiTheme="minorHAnsi" w:cstheme="minorHAnsi"/>
+          <w:sz w:val="22"/>
+          <w:highlight w:val="cyan"/>
+        </w:rPr>
+        <w:t>adres zamieszkania,</w:t>
+      </w:r>
+      <w:r>
+        <w:rPr>
+          <w:rStyle w:val="fontstyle01"/>
+          <w:rFonts w:asciiTheme="minorHAnsi" w:hAnsiTheme="minorHAnsi" w:cstheme="minorHAnsi"/>
+          <w:sz w:val="22"/>
+        </w:rPr>
+        <w:t xml:space="preserve"> </w:t>
+      </w:r>
+      <w:r>
+        <w:rPr>
+          <w:rStyle w:val="fontstyle01"/>
+          <w:rFonts w:asciiTheme="minorHAnsi" w:hAnsiTheme="minorHAnsi" w:cstheme="minorHAnsi"/>
+          <w:sz w:val="22"/>
+          <w:highlight w:val="cyan"/>
+        </w:rPr>
+        <w:t>imię ojca</w:t>
+      </w:r>
+      <w:r>
+        <w:rPr>
+          <w:rStyle w:val="fontstyle01"/>
+          <w:rFonts w:asciiTheme="minorHAnsi" w:hAnsiTheme="minorHAnsi" w:cstheme="minorHAnsi"/>
+          <w:sz w:val="22"/>
+        </w:rPr>
+        <w:t>,</w:t>
+      </w:r>
+      <w:r>
+        <w:rPr>
+          <w:rStyle w:val="fontstyle01"/>
+          <w:rFonts w:asciiTheme="minorHAnsi" w:hAnsiTheme="minorHAnsi" w:cstheme="minorHAnsi"/>
+          <w:sz w:val="22"/>
+        </w:rPr>
+        <w:t xml:space="preserve"> </w:t>
+      </w:r>
+      <w:r>
+        <w:rPr>
+          <w:rStyle w:val="fontstyle01"/>
+          <w:rFonts w:asciiTheme="minorHAnsi" w:hAnsiTheme="minorHAnsi" w:cstheme="minorHAnsi"/>
+          <w:sz w:val="22"/>
+          <w:highlight w:val="cyan"/>
+        </w:rPr>
+        <w:t>nazwisko panieńskie matki</w:t>
+      </w:r>
+      <w:r>
+        <w:rPr>
+          <w:rStyle w:val="fontstyle01"/>
+          <w:rFonts w:asciiTheme="minorHAnsi" w:hAnsiTheme="minorHAnsi" w:cstheme="minorHAnsi"/>
+          <w:sz w:val="22"/>
+        </w:rPr>
+        <w:t xml:space="preserve">, </w:t>
+      </w:r>
+      <w:r>
+        <w:rPr>
+          <w:rStyle w:val="fontstyle01"/>
+          <w:rFonts w:asciiTheme="minorHAnsi" w:hAnsiTheme="minorHAnsi" w:cstheme="minorHAnsi"/>
+          <w:sz w:val="22"/>
+          <w:highlight w:val="cyan"/>
+        </w:rPr>
+        <w:t>telefon</w:t>
+      </w:r>
+      <w:r>
+        <w:rPr>
+          <w:rStyle w:val="fontstyle01"/>
+          <w:rFonts w:asciiTheme="minorHAnsi" w:hAnsiTheme="minorHAnsi" w:cstheme="minorHAnsi"/>
+          <w:sz w:val="22"/>
+        </w:rPr>
+        <w:t xml:space="preserve"> oraz </w:t>
+      </w:r>
+      <w:r>
+        <w:rPr>
+          <w:rStyle w:val="fontstyle01"/>
+          <w:rFonts w:asciiTheme="minorHAnsi" w:hAnsiTheme="minorHAnsi" w:cstheme="minorHAnsi"/>
+          <w:sz w:val="22"/>
+          <w:highlight w:val="cyan"/>
+        </w:rPr>
+        <w:t>sposób wypłacania</w:t>
+      </w:r>
+      <w:r>
+        <w:rPr>
+          <w:rStyle w:val="fontstyle01"/>
+          <w:rFonts w:asciiTheme="minorHAnsi" w:hAnsiTheme="minorHAnsi" w:cstheme="minorHAnsi"/>
+          <w:sz w:val="22"/>
+        </w:rPr>
+        <w:t xml:space="preserve"> potencjalnego odszkodowania – czy gotówka czy na</w:t>
+      </w:r>
+      <w:r>
+        <w:rPr>
+          <w:rStyle w:val="fontstyle01"/>
+          <w:rFonts w:asciiTheme="minorHAnsi" w:hAnsiTheme="minorHAnsi" w:cstheme="minorHAnsi"/>
+          <w:sz w:val="22"/>
+        </w:rPr>
+        <w:t xml:space="preserve"> </w:t>
+      </w:r>
+      <w:r>
+        <w:rPr>
+          <w:rStyle w:val="fontstyle01"/>
+          <w:rFonts w:asciiTheme="minorHAnsi" w:hAnsiTheme="minorHAnsi" w:cstheme="minorHAnsi"/>
+          <w:sz w:val="22"/>
+        </w:rPr>
+        <w:t xml:space="preserve">konto – jeśli na konto to klient zobowiązany jest podać </w:t>
+      </w:r>
+      <w:r>
+        <w:rPr>
+          <w:rStyle w:val="fontstyle01"/>
+          <w:rFonts w:asciiTheme="minorHAnsi" w:hAnsiTheme="minorHAnsi" w:cstheme="minorHAnsi"/>
+          <w:sz w:val="22"/>
+          <w:highlight w:val="cyan"/>
+        </w:rPr>
+        <w:t>numer konta bankowego</w:t>
+      </w:r>
+      <w:r>
+        <w:rPr>
+          <w:rStyle w:val="fontstyle01"/>
+          <w:rFonts w:asciiTheme="minorHAnsi" w:hAnsiTheme="minorHAnsi" w:cstheme="minorHAnsi"/>
+          <w:sz w:val="22"/>
+        </w:rPr>
+        <w:t>.</w:t>
+      </w:r>
+      <w:r>
+        <w:rPr>
+          <w:rFonts w:cstheme="minorHAnsi"/>
+          <w:color w:val="000000"/>
+          <w:szCs w:val="20"/>
+        </w:rPr>
+        <w:br/>
+      </w:r>
+      <w:r>
+        <w:rPr>
+          <w:rStyle w:val="fontstyle01"/>
+          <w:rFonts w:asciiTheme="minorHAnsi" w:hAnsiTheme="minorHAnsi" w:cstheme="minorHAnsi"/>
+          <w:sz w:val="22"/>
+        </w:rPr>
+        <w:t xml:space="preserve">Po dodaniu klienta do systemu i wybraniu mu odpowiedniego ubezpieczenia </w:t>
+      </w:r>
+      <w:r>
+        <w:rPr>
+          <w:rStyle w:val="fontstyle01"/>
+          <w:rFonts w:asciiTheme="minorHAnsi" w:hAnsiTheme="minorHAnsi" w:cstheme="minorHAnsi"/>
+          <w:sz w:val="22"/>
+          <w:highlight w:val="yellow"/>
+        </w:rPr>
+        <w:t>zos</w:t>
       </w:r>
       <w:bookmarkStart w:id="18" w:name="_GoBack"/>
       <w:bookmarkEnd w:id="18"/>
@@ -4339,270 +4580,24 @@
           <w:rStyle w:val="fontstyle01"/>
           <w:rFonts w:asciiTheme="minorHAnsi" w:hAnsiTheme="minorHAnsi" w:cstheme="minorHAnsi"/>
           <w:sz w:val="22"/>
+          <w:highlight w:val="yellow"/>
+        </w:rPr>
+        <w:t>taje przypisany</w:t>
+      </w:r>
+      <w:r>
+        <w:rPr>
+          <w:rStyle w:val="fontstyle01"/>
+          <w:rFonts w:asciiTheme="minorHAnsi" w:hAnsiTheme="minorHAnsi" w:cstheme="minorHAnsi"/>
+          <w:sz w:val="22"/>
         </w:rPr>
         <w:t xml:space="preserve"> </w:t>
       </w:r>
       <w:r>
         <w:rPr>
-          <w:rStyle w:val="fontstyle01"/>
-          <w:rFonts w:asciiTheme="minorHAnsi" w:hAnsiTheme="minorHAnsi" w:cstheme="minorHAnsi"/>
-          <w:sz w:val="22"/>
-          <w:highlight w:val="cyan"/>
-        </w:rPr>
-        <w:t>pesel</w:t>
-      </w:r>
-      <w:r>
-        <w:rPr>
-          <w:rStyle w:val="fontstyle01"/>
-          <w:rFonts w:asciiTheme="minorHAnsi" w:hAnsiTheme="minorHAnsi" w:cstheme="minorHAnsi"/>
-          <w:sz w:val="22"/>
-        </w:rPr>
-        <w:t xml:space="preserve">, </w:t>
-      </w:r>
-      <w:r>
-        <w:rPr>
-          <w:rStyle w:val="fontstyle01"/>
-          <w:rFonts w:asciiTheme="minorHAnsi" w:hAnsiTheme="minorHAnsi" w:cstheme="minorHAnsi"/>
-          <w:sz w:val="22"/>
-          <w:highlight w:val="cyan"/>
-        </w:rPr>
-        <w:t>numer dowodu osobistego lub</w:t>
-      </w:r>
-      <w:r>
-        <w:rPr>
-          <w:rStyle w:val="fontstyle01"/>
-          <w:rFonts w:asciiTheme="minorHAnsi" w:hAnsiTheme="minorHAnsi" w:cstheme="minorHAnsi"/>
-          <w:sz w:val="22"/>
-          <w:highlight w:val="cyan"/>
-        </w:rPr>
-        <w:t xml:space="preserve"> </w:t>
-      </w:r>
-      <w:r>
-        <w:rPr>
-          <w:rStyle w:val="fontstyle01"/>
-          <w:rFonts w:asciiTheme="minorHAnsi" w:hAnsiTheme="minorHAnsi" w:cstheme="minorHAnsi"/>
-          <w:sz w:val="22"/>
-          <w:highlight w:val="cyan"/>
-        </w:rPr>
-        <w:t>paszportu</w:t>
-      </w:r>
-      <w:r>
-        <w:rPr>
-          <w:rStyle w:val="fontstyle01"/>
-          <w:rFonts w:asciiTheme="minorHAnsi" w:hAnsiTheme="minorHAnsi" w:cstheme="minorHAnsi"/>
-          <w:sz w:val="22"/>
-        </w:rPr>
-        <w:t xml:space="preserve">, </w:t>
-      </w:r>
-      <w:r>
-        <w:rPr>
-          <w:rStyle w:val="fontstyle01"/>
-          <w:rFonts w:asciiTheme="minorHAnsi" w:hAnsiTheme="minorHAnsi" w:cstheme="minorHAnsi"/>
-          <w:sz w:val="22"/>
-          <w:highlight w:val="cyan"/>
-        </w:rPr>
-        <w:t>płeć</w:t>
-      </w:r>
-      <w:r>
-        <w:rPr>
-          <w:rStyle w:val="fontstyle01"/>
-          <w:rFonts w:asciiTheme="minorHAnsi" w:hAnsiTheme="minorHAnsi" w:cstheme="minorHAnsi"/>
-          <w:sz w:val="22"/>
-        </w:rPr>
-        <w:t xml:space="preserve">, </w:t>
-      </w:r>
-      <w:r>
-        <w:rPr>
-          <w:rStyle w:val="fontstyle01"/>
-          <w:rFonts w:asciiTheme="minorHAnsi" w:hAnsiTheme="minorHAnsi" w:cstheme="minorHAnsi"/>
-          <w:sz w:val="22"/>
-          <w:highlight w:val="cyan"/>
-        </w:rPr>
-        <w:t>posiadanie prawa jazdy</w:t>
-      </w:r>
-      <w:r>
-        <w:rPr>
-          <w:rStyle w:val="fontstyle01"/>
-          <w:rFonts w:asciiTheme="minorHAnsi" w:hAnsiTheme="minorHAnsi" w:cstheme="minorHAnsi"/>
-          <w:sz w:val="22"/>
-        </w:rPr>
-        <w:t xml:space="preserve"> – jeśli posiada to od kiedy, </w:t>
-      </w:r>
-      <w:r>
-        <w:rPr>
-          <w:rStyle w:val="fontstyle01"/>
-          <w:rFonts w:asciiTheme="minorHAnsi" w:hAnsiTheme="minorHAnsi" w:cstheme="minorHAnsi"/>
-          <w:sz w:val="22"/>
-          <w:highlight w:val="cyan"/>
-        </w:rPr>
-        <w:t>stan cywilny</w:t>
-      </w:r>
-      <w:r>
-        <w:rPr>
-          <w:rStyle w:val="fontstyle01"/>
-          <w:rFonts w:asciiTheme="minorHAnsi" w:hAnsiTheme="minorHAnsi" w:cstheme="minorHAnsi"/>
-          <w:sz w:val="22"/>
-        </w:rPr>
-        <w:t xml:space="preserve">, </w:t>
-      </w:r>
-      <w:r>
-        <w:rPr>
-          <w:rStyle w:val="fontstyle01"/>
-          <w:rFonts w:asciiTheme="minorHAnsi" w:hAnsiTheme="minorHAnsi" w:cstheme="minorHAnsi"/>
-          <w:sz w:val="22"/>
-          <w:highlight w:val="cyan"/>
-        </w:rPr>
-        <w:t>adres zamieszkania,</w:t>
-      </w:r>
-      <w:r>
-        <w:rPr>
-          <w:rStyle w:val="fontstyle01"/>
-          <w:rFonts w:asciiTheme="minorHAnsi" w:hAnsiTheme="minorHAnsi" w:cstheme="minorHAnsi"/>
-          <w:sz w:val="22"/>
-        </w:rPr>
-        <w:t xml:space="preserve"> </w:t>
-      </w:r>
-      <w:r>
-        <w:rPr>
-          <w:rStyle w:val="fontstyle01"/>
-          <w:rFonts w:asciiTheme="minorHAnsi" w:hAnsiTheme="minorHAnsi" w:cstheme="minorHAnsi"/>
-          <w:sz w:val="22"/>
-          <w:highlight w:val="cyan"/>
-        </w:rPr>
-        <w:t>imię ojca</w:t>
-      </w:r>
-      <w:r>
-        <w:rPr>
-          <w:rStyle w:val="fontstyle01"/>
-          <w:rFonts w:asciiTheme="minorHAnsi" w:hAnsiTheme="minorHAnsi" w:cstheme="minorHAnsi"/>
-          <w:sz w:val="22"/>
-        </w:rPr>
-        <w:t>,</w:t>
-      </w:r>
-      <w:r>
-        <w:rPr>
-          <w:rStyle w:val="fontstyle01"/>
-          <w:rFonts w:asciiTheme="minorHAnsi" w:hAnsiTheme="minorHAnsi" w:cstheme="minorHAnsi"/>
-          <w:sz w:val="22"/>
-        </w:rPr>
-        <w:t xml:space="preserve"> </w:t>
-      </w:r>
-      <w:r>
-        <w:rPr>
-          <w:rStyle w:val="fontstyle01"/>
-          <w:rFonts w:asciiTheme="minorHAnsi" w:hAnsiTheme="minorHAnsi" w:cstheme="minorHAnsi"/>
-          <w:sz w:val="22"/>
-          <w:highlight w:val="cyan"/>
-        </w:rPr>
-        <w:t>nazwisko panieńskie matki</w:t>
-      </w:r>
-      <w:r>
-        <w:rPr>
-          <w:rStyle w:val="fontstyle01"/>
-          <w:rFonts w:asciiTheme="minorHAnsi" w:hAnsiTheme="minorHAnsi" w:cstheme="minorHAnsi"/>
-          <w:sz w:val="22"/>
-        </w:rPr>
-        <w:t xml:space="preserve">, </w:t>
-      </w:r>
-      <w:r>
-        <w:rPr>
-          <w:rStyle w:val="fontstyle01"/>
-          <w:rFonts w:asciiTheme="minorHAnsi" w:hAnsiTheme="minorHAnsi" w:cstheme="minorHAnsi"/>
-          <w:sz w:val="22"/>
-          <w:highlight w:val="cyan"/>
-        </w:rPr>
-        <w:t>telefon</w:t>
-      </w:r>
-      <w:r>
-        <w:rPr>
-          <w:rStyle w:val="fontstyle01"/>
-          <w:rFonts w:asciiTheme="minorHAnsi" w:hAnsiTheme="minorHAnsi" w:cstheme="minorHAnsi"/>
-          <w:sz w:val="22"/>
-        </w:rPr>
-        <w:t xml:space="preserve"> oraz </w:t>
-      </w:r>
-      <w:r>
-        <w:rPr>
-          <w:rStyle w:val="fontstyle01"/>
-          <w:rFonts w:asciiTheme="minorHAnsi" w:hAnsiTheme="minorHAnsi" w:cstheme="minorHAnsi"/>
-          <w:sz w:val="22"/>
-          <w:highlight w:val="cyan"/>
-        </w:rPr>
-        <w:t>sposób wypłacania</w:t>
-      </w:r>
-      <w:r>
-        <w:rPr>
-          <w:rStyle w:val="fontstyle01"/>
-          <w:rFonts w:asciiTheme="minorHAnsi" w:hAnsiTheme="minorHAnsi" w:cstheme="minorHAnsi"/>
-          <w:sz w:val="22"/>
-        </w:rPr>
-        <w:t xml:space="preserve"> potencjalnego odszkodowania – czy gotówka czy na</w:t>
-      </w:r>
-      <w:r>
-        <w:rPr>
-          <w:rStyle w:val="fontstyle01"/>
-          <w:rFonts w:asciiTheme="minorHAnsi" w:hAnsiTheme="minorHAnsi" w:cstheme="minorHAnsi"/>
-          <w:sz w:val="22"/>
-        </w:rPr>
-        <w:t xml:space="preserve"> </w:t>
-      </w:r>
-      <w:r>
-        <w:rPr>
-          <w:rStyle w:val="fontstyle01"/>
-          <w:rFonts w:asciiTheme="minorHAnsi" w:hAnsiTheme="minorHAnsi" w:cstheme="minorHAnsi"/>
-          <w:sz w:val="22"/>
-        </w:rPr>
-        <w:t xml:space="preserve">konto – jeśli na konto to klient zobowiązany jest podać </w:t>
-      </w:r>
-      <w:r>
-        <w:rPr>
-          <w:rStyle w:val="fontstyle01"/>
-          <w:rFonts w:asciiTheme="minorHAnsi" w:hAnsiTheme="minorHAnsi" w:cstheme="minorHAnsi"/>
-          <w:sz w:val="22"/>
-          <w:highlight w:val="cyan"/>
-        </w:rPr>
-        <w:t>numer konta bankowego</w:t>
-      </w:r>
-      <w:r>
-        <w:rPr>
-          <w:rStyle w:val="fontstyle01"/>
-          <w:rFonts w:asciiTheme="minorHAnsi" w:hAnsiTheme="minorHAnsi" w:cstheme="minorHAnsi"/>
-          <w:sz w:val="22"/>
-        </w:rPr>
-        <w:t>.</w:t>
-      </w:r>
-      <w:r>
-        <w:rPr>
-          <w:rFonts w:cstheme="minorHAnsi"/>
-          <w:color w:val="000000"/>
-          <w:szCs w:val="20"/>
-        </w:rPr>
-        <w:br/>
-      </w:r>
-      <w:r>
-        <w:rPr>
-          <w:rStyle w:val="fontstyle01"/>
-          <w:rFonts w:asciiTheme="minorHAnsi" w:hAnsiTheme="minorHAnsi" w:cstheme="minorHAnsi"/>
-          <w:sz w:val="22"/>
-        </w:rPr>
-        <w:t xml:space="preserve">Po dodaniu klienta do systemu i wybraniu mu odpowiedniego ubezpieczenia </w:t>
-      </w:r>
-      <w:r>
-        <w:rPr>
-          <w:rStyle w:val="fontstyle01"/>
-          <w:rFonts w:asciiTheme="minorHAnsi" w:hAnsiTheme="minorHAnsi" w:cstheme="minorHAnsi"/>
-          <w:sz w:val="22"/>
-          <w:highlight w:val="yellow"/>
-        </w:rPr>
-        <w:t>zostaje przypisany</w:t>
-      </w:r>
-      <w:r>
-        <w:rPr>
-          <w:rStyle w:val="fontstyle01"/>
-          <w:rFonts w:asciiTheme="minorHAnsi" w:hAnsiTheme="minorHAnsi" w:cstheme="minorHAnsi"/>
-          <w:sz w:val="22"/>
-        </w:rPr>
-        <w:t xml:space="preserve"> klientowi </w:t>
+          <w:rFonts w:cstheme="minorHAnsi"/>
+          <w:color w:val="FF0000"/>
+        </w:rPr>
+        <w:t xml:space="preserve">klientowi numer identyfikacyjny (ID) oraz </w:t>
       </w:r>
       <w:r>
         <w:rPr>

</xml_diff>

<commit_message>
Najnowsza wersja dokumentu zamawiajacego wrzucona
</commit_message>
<xml_diff>
--- a/etap_pierwszy/PSU_A3 Analiza lingwistyczna projekt UBEZPIECZALNIA - wersja 1.1.docx
+++ b/etap_pierwszy/PSU_A3 Analiza lingwistyczna projekt UBEZPIECZALNIA - wersja 1.1.docx
@@ -2745,7 +2745,19 @@
         <w:rPr>
           <w:lang w:eastAsia="pl-PL"/>
         </w:rPr>
-        <w:t xml:space="preserve">Analiza przebiegała w trzech etapach. </w:t>
+        <w:t xml:space="preserve">Analiza przebiegała w </w:t>
+      </w:r>
+      <w:r>
+        <w:rPr>
+          <w:lang w:eastAsia="pl-PL"/>
+        </w:rPr>
+        <w:t>dwóch</w:t>
+      </w:r>
+      <w:r>
+        <w:rPr>
+          <w:lang w:eastAsia="pl-PL"/>
+        </w:rPr>
+        <w:t xml:space="preserve"> etapach. </w:t>
       </w:r>
     </w:p>
     <w:p>
@@ -2790,18 +2802,30 @@
         <w:rPr>
           <w:rFonts w:cstheme="minorHAnsi"/>
         </w:rPr>
-        <w:t xml:space="preserve"> Następnie odznaczono powtarzające się słowa w tekście, usunięto odznaczenia na grupach zbytnio opisowych i odnoszących się do implementacji oraz usuwaniu grup bytów niepowiązanych z systemem.</w:t>
-      </w:r>
-      <w:r>
-        <w:rPr>
-          <w:rFonts w:cstheme="minorHAnsi"/>
-        </w:rPr>
         <w:t xml:space="preserve"> </w:t>
       </w:r>
       <w:r>
         <w:rPr>
           <w:rFonts w:cstheme="minorHAnsi"/>
         </w:rPr>
+        <w:t xml:space="preserve">W drugim etapie </w:t>
+      </w:r>
+      <w:r>
+        <w:rPr>
+          <w:rFonts w:cstheme="minorHAnsi"/>
+        </w:rPr>
+        <w:t>odznaczono powtarzające się słowa w tekście, usunięto odznaczenia na grupach zbytnio opisowych i odnoszących się do implementacji oraz usuwaniu grup bytów niepowiązanych z systemem.</w:t>
+      </w:r>
+      <w:r>
+        <w:rPr>
+          <w:rFonts w:cstheme="minorHAnsi"/>
+        </w:rPr>
+        <w:t xml:space="preserve"> </w:t>
+      </w:r>
+      <w:r>
+        <w:rPr>
+          <w:rFonts w:cstheme="minorHAnsi"/>
+        </w:rPr>
         <w:t xml:space="preserve">Potem stworzono Tab. 1,  w której przedstawiono wyniki analizy grup rzeczownikowej oraz Tab.2 z wynikami analizy grup czasownikowych. </w:t>
       </w:r>
       <w:r>
@@ -2840,13 +2864,6 @@
         </w:rPr>
         <w:t xml:space="preserve"> W drugiej kolejności analizowano grupy czasownikowe. Na ich podstawie pogrupowano byty projektowe na usługi systemu oraz odpowiedzialności i operacje klas.</w:t>
       </w:r>
-    </w:p>
-    <w:p>
-      <w:pPr>
-        <w:rPr>
-          <w:lang w:eastAsia="pl-PL"/>
-        </w:rPr>
-      </w:pPr>
     </w:p>
     <w:p>
       <w:pPr>
@@ -2891,6 +2908,13 @@
           <w:rFonts w:asciiTheme="minorHAnsi" w:hAnsiTheme="minorHAnsi" w:cstheme="minorHAnsi"/>
           <w:lang w:val="pl-PL"/>
         </w:rPr>
+        <w:t xml:space="preserve">„kolorowanie” - </w:t>
+      </w:r>
+      <w:r>
+        <w:rPr>
+          <w:rFonts w:asciiTheme="minorHAnsi" w:hAnsiTheme="minorHAnsi" w:cstheme="minorHAnsi"/>
+          <w:lang w:val="pl-PL"/>
+        </w:rPr>
         <w:t>Opis problemu przedstawiony w PSU_A0</w:t>
       </w:r>
     </w:p>
@@ -3353,6 +3377,14 @@
       </w:r>
       <w:r>
         <w:rPr>
+          <w:rStyle w:val="fontstyle01"/>
+          <w:rFonts w:asciiTheme="minorHAnsi" w:hAnsiTheme="minorHAnsi" w:cstheme="minorHAnsi"/>
+          <w:sz w:val="22"/>
+        </w:rPr>
+        <w:t>,</w:t>
+      </w:r>
+      <w:r>
+        <w:rPr>
           <w:rFonts w:cstheme="minorHAnsi"/>
           <w:color w:val="000000"/>
           <w:szCs w:val="20"/>
@@ -3386,6 +3418,14 @@
       </w:r>
       <w:r>
         <w:rPr>
+          <w:rStyle w:val="fontstyle01"/>
+          <w:rFonts w:asciiTheme="minorHAnsi" w:hAnsiTheme="minorHAnsi" w:cstheme="minorHAnsi"/>
+          <w:sz w:val="22"/>
+        </w:rPr>
+        <w:t>,</w:t>
+      </w:r>
+      <w:r>
+        <w:rPr>
           <w:rFonts w:cstheme="minorHAnsi"/>
           <w:color w:val="000000"/>
           <w:szCs w:val="20"/>
@@ -3435,6 +3475,14 @@
       </w:r>
       <w:r>
         <w:rPr>
+          <w:rStyle w:val="fontstyle01"/>
+          <w:rFonts w:asciiTheme="minorHAnsi" w:hAnsiTheme="minorHAnsi" w:cstheme="minorHAnsi"/>
+          <w:sz w:val="22"/>
+        </w:rPr>
+        <w:t>,</w:t>
+      </w:r>
+      <w:r>
+        <w:rPr>
           <w:rFonts w:cstheme="minorHAnsi"/>
           <w:color w:val="000000"/>
           <w:szCs w:val="20"/>
@@ -3468,6 +3516,14 @@
       </w:r>
       <w:r>
         <w:rPr>
+          <w:rStyle w:val="fontstyle01"/>
+          <w:rFonts w:asciiTheme="minorHAnsi" w:hAnsiTheme="minorHAnsi" w:cstheme="minorHAnsi"/>
+          <w:sz w:val="22"/>
+        </w:rPr>
+        <w:t>,</w:t>
+      </w:r>
+      <w:r>
+        <w:rPr>
           <w:rFonts w:cstheme="minorHAnsi"/>
           <w:color w:val="000000"/>
           <w:szCs w:val="20"/>
@@ -3517,6 +3573,14 @@
       </w:r>
       <w:r>
         <w:rPr>
+          <w:rStyle w:val="fontstyle01"/>
+          <w:rFonts w:asciiTheme="minorHAnsi" w:hAnsiTheme="minorHAnsi" w:cstheme="minorHAnsi"/>
+          <w:sz w:val="22"/>
+        </w:rPr>
+        <w:t>,</w:t>
+      </w:r>
+      <w:r>
+        <w:rPr>
           <w:rFonts w:cstheme="minorHAnsi"/>
           <w:color w:val="000000"/>
           <w:szCs w:val="20"/>
@@ -3550,6 +3614,14 @@
       </w:r>
       <w:r>
         <w:rPr>
+          <w:rStyle w:val="fontstyle01"/>
+          <w:rFonts w:asciiTheme="minorHAnsi" w:hAnsiTheme="minorHAnsi" w:cstheme="minorHAnsi"/>
+          <w:sz w:val="22"/>
+        </w:rPr>
+        <w:t>.</w:t>
+      </w:r>
+      <w:r>
+        <w:rPr>
           <w:rFonts w:cstheme="minorHAnsi"/>
           <w:color w:val="000000"/>
           <w:szCs w:val="20"/>
@@ -3562,7 +3634,6 @@
           <w:rFonts w:asciiTheme="minorHAnsi" w:hAnsiTheme="minorHAnsi" w:cstheme="minorHAnsi"/>
           <w:sz w:val="22"/>
         </w:rPr>
-        <w:lastRenderedPageBreak/>
         <w:t xml:space="preserve">2) </w:t>
       </w:r>
       <w:r>
@@ -3596,6 +3667,7 @@
           <w:rFonts w:asciiTheme="minorHAnsi" w:hAnsiTheme="minorHAnsi" w:cstheme="minorHAnsi"/>
           <w:sz w:val="22"/>
         </w:rPr>
+        <w:lastRenderedPageBreak/>
         <w:t xml:space="preserve">- </w:t>
       </w:r>
       <w:r>
@@ -3614,6 +3686,14 @@
           <w:sz w:val="22"/>
         </w:rPr>
         <w:t xml:space="preserve"> auta</w:t>
+      </w:r>
+      <w:r>
+        <w:rPr>
+          <w:rStyle w:val="fontstyle01"/>
+          <w:rFonts w:asciiTheme="minorHAnsi" w:hAnsiTheme="minorHAnsi" w:cstheme="minorHAnsi"/>
+          <w:sz w:val="22"/>
+        </w:rPr>
+        <w:t>,</w:t>
       </w:r>
       <w:r>
         <w:rPr>
@@ -3650,6 +3730,14 @@
       </w:r>
       <w:r>
         <w:rPr>
+          <w:rStyle w:val="fontstyle01"/>
+          <w:rFonts w:asciiTheme="minorHAnsi" w:hAnsiTheme="minorHAnsi" w:cstheme="minorHAnsi"/>
+          <w:sz w:val="22"/>
+        </w:rPr>
+        <w:t>,</w:t>
+      </w:r>
+      <w:r>
+        <w:rPr>
           <w:rFonts w:cstheme="minorHAnsi"/>
           <w:color w:val="000000"/>
           <w:szCs w:val="20"/>
@@ -3683,6 +3771,14 @@
       </w:r>
       <w:r>
         <w:rPr>
+          <w:rStyle w:val="fontstyle01"/>
+          <w:rFonts w:asciiTheme="minorHAnsi" w:hAnsiTheme="minorHAnsi" w:cstheme="minorHAnsi"/>
+          <w:sz w:val="22"/>
+        </w:rPr>
+        <w:t>,</w:t>
+      </w:r>
+      <w:r>
+        <w:rPr>
           <w:rFonts w:cstheme="minorHAnsi"/>
           <w:color w:val="000000"/>
           <w:szCs w:val="20"/>
@@ -3716,6 +3812,14 @@
       </w:r>
       <w:r>
         <w:rPr>
+          <w:rStyle w:val="fontstyle01"/>
+          <w:rFonts w:asciiTheme="minorHAnsi" w:hAnsiTheme="minorHAnsi" w:cstheme="minorHAnsi"/>
+          <w:sz w:val="22"/>
+        </w:rPr>
+        <w:t>,</w:t>
+      </w:r>
+      <w:r>
+        <w:rPr>
           <w:rFonts w:cstheme="minorHAnsi"/>
           <w:color w:val="000000"/>
           <w:szCs w:val="20"/>
@@ -3741,6 +3845,15 @@
       </w:r>
       <w:r>
         <w:rPr>
+          <w:rStyle w:val="fontstyle01"/>
+          <w:rFonts w:asciiTheme="minorHAnsi" w:hAnsiTheme="minorHAnsi" w:cstheme="minorHAnsi"/>
+          <w:sz w:val="22"/>
+          <w:highlight w:val="cyan"/>
+        </w:rPr>
+        <w:t>,</w:t>
+      </w:r>
+      <w:r>
+        <w:rPr>
           <w:rFonts w:cstheme="minorHAnsi"/>
           <w:color w:val="000000"/>
           <w:szCs w:val="20"/>
@@ -3766,6 +3879,15 @@
       </w:r>
       <w:r>
         <w:rPr>
+          <w:rStyle w:val="fontstyle01"/>
+          <w:rFonts w:asciiTheme="minorHAnsi" w:hAnsiTheme="minorHAnsi" w:cstheme="minorHAnsi"/>
+          <w:sz w:val="22"/>
+          <w:highlight w:val="cyan"/>
+        </w:rPr>
+        <w:t>,</w:t>
+      </w:r>
+      <w:r>
+        <w:rPr>
           <w:rFonts w:cstheme="minorHAnsi"/>
           <w:color w:val="000000"/>
           <w:szCs w:val="20"/>
@@ -3799,6 +3921,14 @@
       </w:r>
       <w:r>
         <w:rPr>
+          <w:rStyle w:val="fontstyle01"/>
+          <w:rFonts w:asciiTheme="minorHAnsi" w:hAnsiTheme="minorHAnsi" w:cstheme="minorHAnsi"/>
+          <w:sz w:val="22"/>
+        </w:rPr>
+        <w:t>,</w:t>
+      </w:r>
+      <w:r>
+        <w:rPr>
           <w:rFonts w:cstheme="minorHAnsi"/>
           <w:color w:val="000000"/>
           <w:szCs w:val="20"/>
@@ -3850,6 +3980,14 @@
       </w:r>
       <w:r>
         <w:rPr>
+          <w:rStyle w:val="fontstyle01"/>
+          <w:rFonts w:asciiTheme="minorHAnsi" w:hAnsiTheme="minorHAnsi" w:cstheme="minorHAnsi"/>
+          <w:sz w:val="22"/>
+        </w:rPr>
+        <w:t>,</w:t>
+      </w:r>
+      <w:r>
+        <w:rPr>
           <w:rFonts w:cstheme="minorHAnsi"/>
           <w:color w:val="000000"/>
           <w:szCs w:val="20"/>
@@ -3883,6 +4021,14 @@
       </w:r>
       <w:r>
         <w:rPr>
+          <w:rStyle w:val="fontstyle01"/>
+          <w:rFonts w:asciiTheme="minorHAnsi" w:hAnsiTheme="minorHAnsi" w:cstheme="minorHAnsi"/>
+          <w:sz w:val="22"/>
+        </w:rPr>
+        <w:t>,</w:t>
+      </w:r>
+      <w:r>
+        <w:rPr>
           <w:rFonts w:cstheme="minorHAnsi"/>
           <w:color w:val="000000"/>
           <w:szCs w:val="20"/>
@@ -3916,6 +4062,14 @@
       </w:r>
       <w:r>
         <w:rPr>
+          <w:rStyle w:val="fontstyle01"/>
+          <w:rFonts w:asciiTheme="minorHAnsi" w:hAnsiTheme="minorHAnsi" w:cstheme="minorHAnsi"/>
+          <w:sz w:val="22"/>
+        </w:rPr>
+        <w:t>,</w:t>
+      </w:r>
+      <w:r>
+        <w:rPr>
           <w:rFonts w:cstheme="minorHAnsi"/>
           <w:color w:val="000000"/>
           <w:szCs w:val="20"/>
@@ -3945,25 +4099,31 @@
           <w:rFonts w:asciiTheme="minorHAnsi" w:hAnsiTheme="minorHAnsi" w:cstheme="minorHAnsi"/>
           <w:sz w:val="22"/>
         </w:rPr>
-        <w:t xml:space="preserve"> ubezpieczenia (OC, AC, </w:t>
-      </w:r>
-      <w:proofErr w:type="spellStart"/>
-      <w:r>
-        <w:rPr>
-          <w:rStyle w:val="fontstyle01"/>
-          <w:rFonts w:asciiTheme="minorHAnsi" w:hAnsiTheme="minorHAnsi" w:cstheme="minorHAnsi"/>
-          <w:sz w:val="22"/>
-        </w:rPr>
-        <w:t>Assitance</w:t>
-      </w:r>
-      <w:proofErr w:type="spellEnd"/>
-      <w:r>
-        <w:rPr>
-          <w:rStyle w:val="fontstyle01"/>
-          <w:rFonts w:asciiTheme="minorHAnsi" w:hAnsiTheme="minorHAnsi" w:cstheme="minorHAnsi"/>
-          <w:sz w:val="22"/>
-        </w:rPr>
-        <w:t>, NNW)</w:t>
+        <w:t xml:space="preserve"> ubezpieczenia (OC, AC, Assi</w:t>
+      </w:r>
+      <w:r>
+        <w:rPr>
+          <w:rStyle w:val="fontstyle01"/>
+          <w:rFonts w:asciiTheme="minorHAnsi" w:hAnsiTheme="minorHAnsi" w:cstheme="minorHAnsi"/>
+          <w:sz w:val="22"/>
+        </w:rPr>
+        <w:t>s</w:t>
+      </w:r>
+      <w:r>
+        <w:rPr>
+          <w:rStyle w:val="fontstyle01"/>
+          <w:rFonts w:asciiTheme="minorHAnsi" w:hAnsiTheme="minorHAnsi" w:cstheme="minorHAnsi"/>
+          <w:sz w:val="22"/>
+        </w:rPr>
+        <w:t>tance, NNW)</w:t>
+      </w:r>
+      <w:r>
+        <w:rPr>
+          <w:rStyle w:val="fontstyle01"/>
+          <w:rFonts w:asciiTheme="minorHAnsi" w:hAnsiTheme="minorHAnsi" w:cstheme="minorHAnsi"/>
+          <w:sz w:val="22"/>
+        </w:rPr>
+        <w:t>.</w:t>
       </w:r>
       <w:r>
         <w:rPr>
@@ -4033,6 +4193,14 @@
       </w:r>
       <w:r>
         <w:rPr>
+          <w:rStyle w:val="fontstyle01"/>
+          <w:rFonts w:asciiTheme="minorHAnsi" w:hAnsiTheme="minorHAnsi" w:cstheme="minorHAnsi"/>
+          <w:sz w:val="22"/>
+        </w:rPr>
+        <w:t>,</w:t>
+      </w:r>
+      <w:r>
+        <w:rPr>
           <w:rFonts w:cstheme="minorHAnsi"/>
           <w:color w:val="000000"/>
           <w:szCs w:val="20"/>
@@ -4066,6 +4234,14 @@
       </w:r>
       <w:r>
         <w:rPr>
+          <w:rStyle w:val="fontstyle01"/>
+          <w:rFonts w:asciiTheme="minorHAnsi" w:hAnsiTheme="minorHAnsi" w:cstheme="minorHAnsi"/>
+          <w:sz w:val="22"/>
+        </w:rPr>
+        <w:t>,</w:t>
+      </w:r>
+      <w:r>
+        <w:rPr>
           <w:rFonts w:cstheme="minorHAnsi"/>
           <w:color w:val="000000"/>
           <w:szCs w:val="20"/>
@@ -4099,6 +4275,14 @@
       </w:r>
       <w:r>
         <w:rPr>
+          <w:rStyle w:val="fontstyle01"/>
+          <w:rFonts w:asciiTheme="minorHAnsi" w:hAnsiTheme="minorHAnsi" w:cstheme="minorHAnsi"/>
+          <w:sz w:val="22"/>
+        </w:rPr>
+        <w:t>,</w:t>
+      </w:r>
+      <w:r>
+        <w:rPr>
           <w:rFonts w:cstheme="minorHAnsi"/>
           <w:color w:val="000000"/>
           <w:szCs w:val="20"/>
@@ -4124,6 +4308,15 @@
       </w:r>
       <w:r>
         <w:rPr>
+          <w:rStyle w:val="fontstyle01"/>
+          <w:rFonts w:asciiTheme="minorHAnsi" w:hAnsiTheme="minorHAnsi" w:cstheme="minorHAnsi"/>
+          <w:sz w:val="22"/>
+          <w:highlight w:val="cyan"/>
+        </w:rPr>
+        <w:t>,</w:t>
+      </w:r>
+      <w:r>
+        <w:rPr>
           <w:rFonts w:cstheme="minorHAnsi"/>
           <w:color w:val="000000"/>
           <w:szCs w:val="20"/>
@@ -4154,6 +4347,14 @@
           <w:sz w:val="22"/>
         </w:rPr>
         <w:t xml:space="preserve"> w ostatnich 5 latach</w:t>
+      </w:r>
+      <w:r>
+        <w:rPr>
+          <w:rStyle w:val="fontstyle01"/>
+          <w:rFonts w:asciiTheme="minorHAnsi" w:hAnsiTheme="minorHAnsi" w:cstheme="minorHAnsi"/>
+          <w:sz w:val="22"/>
+        </w:rPr>
+        <w:t>.</w:t>
       </w:r>
     </w:p>
     <w:p>
@@ -4166,6 +4367,14 @@
       </w:pPr>
       <w:r>
         <w:rPr>
+          <w:rStyle w:val="fontstyle01"/>
+          <w:rFonts w:asciiTheme="minorHAnsi" w:hAnsiTheme="minorHAnsi" w:cstheme="minorHAnsi"/>
+          <w:sz w:val="22"/>
+        </w:rPr>
+        <w:t>Na podstawie wybranego rodzaju ubezpieczenia i danych wprowadzonych przez pracownika system</w:t>
+      </w:r>
+      <w:r>
+        <w:rPr>
           <w:rFonts w:cstheme="minorHAnsi"/>
           <w:color w:val="000000"/>
           <w:szCs w:val="20"/>
@@ -4178,7 +4387,66 @@
           <w:rFonts w:asciiTheme="minorHAnsi" w:hAnsiTheme="minorHAnsi" w:cstheme="minorHAnsi"/>
           <w:sz w:val="22"/>
         </w:rPr>
-        <w:t>Na podstawie wybranego rodzaju ubezpieczenia i danych wprowadzonych przez pracownika system</w:t>
+        <w:t xml:space="preserve">automatycznie </w:t>
+      </w:r>
+      <w:r>
+        <w:rPr>
+          <w:rStyle w:val="fontstyle01"/>
+          <w:rFonts w:asciiTheme="minorHAnsi" w:hAnsiTheme="minorHAnsi" w:cstheme="minorHAnsi"/>
+          <w:sz w:val="22"/>
+          <w:highlight w:val="yellow"/>
+        </w:rPr>
+        <w:t>oblicza</w:t>
+      </w:r>
+      <w:r>
+        <w:rPr>
+          <w:rStyle w:val="fontstyle01"/>
+          <w:rFonts w:asciiTheme="minorHAnsi" w:hAnsiTheme="minorHAnsi" w:cstheme="minorHAnsi"/>
+          <w:sz w:val="22"/>
+        </w:rPr>
+        <w:t xml:space="preserve"> </w:t>
+      </w:r>
+      <w:r>
+        <w:rPr>
+          <w:rStyle w:val="fontstyle01"/>
+          <w:rFonts w:asciiTheme="minorHAnsi" w:hAnsiTheme="minorHAnsi" w:cstheme="minorHAnsi"/>
+          <w:sz w:val="22"/>
+          <w:highlight w:val="cyan"/>
+        </w:rPr>
+        <w:t>składkę</w:t>
+      </w:r>
+      <w:r>
+        <w:rPr>
+          <w:rStyle w:val="fontstyle01"/>
+          <w:rFonts w:asciiTheme="minorHAnsi" w:hAnsiTheme="minorHAnsi" w:cstheme="minorHAnsi"/>
+          <w:sz w:val="22"/>
+        </w:rPr>
+        <w:t>. Jeśli klient jest zainteresowany to pracownik może przejść do funkcjonalności</w:t>
+      </w:r>
+      <w:r>
+        <w:rPr>
+          <w:rStyle w:val="fontstyle01"/>
+          <w:rFonts w:asciiTheme="minorHAnsi" w:hAnsiTheme="minorHAnsi" w:cstheme="minorHAnsi"/>
+          <w:sz w:val="22"/>
+        </w:rPr>
+        <w:t xml:space="preserve"> </w:t>
+      </w:r>
+      <w:r>
+        <w:rPr>
+          <w:rStyle w:val="fontstyle01"/>
+          <w:rFonts w:asciiTheme="minorHAnsi" w:hAnsiTheme="minorHAnsi" w:cstheme="minorHAnsi"/>
+          <w:sz w:val="22"/>
+          <w:highlight w:val="yellow"/>
+        </w:rPr>
+        <w:t>dodawania</w:t>
+      </w:r>
+      <w:r>
+        <w:rPr>
+          <w:rStyle w:val="fontstyle01"/>
+          <w:rFonts w:asciiTheme="minorHAnsi" w:hAnsiTheme="minorHAnsi" w:cstheme="minorHAnsi"/>
+          <w:sz w:val="22"/>
+        </w:rPr>
+        <w:t xml:space="preserve"> użytkownika.</w:t>
       </w:r>
       <w:r>
         <w:rPr>
@@ -4194,16 +4462,41 @@
           <w:rFonts w:asciiTheme="minorHAnsi" w:hAnsiTheme="minorHAnsi" w:cstheme="minorHAnsi"/>
           <w:sz w:val="22"/>
         </w:rPr>
-        <w:t xml:space="preserve">automatycznie </w:t>
-      </w:r>
-      <w:r>
-        <w:rPr>
-          <w:rStyle w:val="fontstyle01"/>
-          <w:rFonts w:asciiTheme="minorHAnsi" w:hAnsiTheme="minorHAnsi" w:cstheme="minorHAnsi"/>
-          <w:sz w:val="22"/>
-          <w:highlight w:val="yellow"/>
-        </w:rPr>
-        <w:t>oblicza</w:t>
+        <w:t xml:space="preserve">Aby dodać klienta do systemu pracownik powinien mieć możliwość dodania danych takich jak: </w:t>
+      </w:r>
+      <w:r>
+        <w:rPr>
+          <w:rStyle w:val="fontstyle01"/>
+          <w:rFonts w:asciiTheme="minorHAnsi" w:hAnsiTheme="minorHAnsi" w:cstheme="minorHAnsi"/>
+          <w:sz w:val="22"/>
+          <w:highlight w:val="cyan"/>
+        </w:rPr>
+        <w:t>imię</w:t>
+      </w:r>
+      <w:r>
+        <w:rPr>
+          <w:rStyle w:val="fontstyle01"/>
+          <w:rFonts w:asciiTheme="minorHAnsi" w:hAnsiTheme="minorHAnsi" w:cstheme="minorHAnsi"/>
+          <w:sz w:val="22"/>
+        </w:rPr>
+        <w:t xml:space="preserve">, </w:t>
+      </w:r>
+      <w:r>
+        <w:rPr>
+          <w:rStyle w:val="fontstyle01"/>
+          <w:rFonts w:asciiTheme="minorHAnsi" w:hAnsiTheme="minorHAnsi" w:cstheme="minorHAnsi"/>
+          <w:sz w:val="22"/>
+          <w:highlight w:val="cyan"/>
+        </w:rPr>
+        <w:t>nazwisko</w:t>
+      </w:r>
+      <w:r>
+        <w:rPr>
+          <w:rStyle w:val="fontstyle01"/>
+          <w:rFonts w:asciiTheme="minorHAnsi" w:hAnsiTheme="minorHAnsi" w:cstheme="minorHAnsi"/>
+          <w:sz w:val="22"/>
+        </w:rPr>
+        <w:t>,</w:t>
       </w:r>
       <w:r>
         <w:rPr>
@@ -4220,20 +4513,99 @@
           <w:sz w:val="22"/>
           <w:highlight w:val="cyan"/>
         </w:rPr>
-        <w:t>składkę</w:t>
-      </w:r>
-      <w:r>
-        <w:rPr>
-          <w:rStyle w:val="fontstyle01"/>
-          <w:rFonts w:asciiTheme="minorHAnsi" w:hAnsiTheme="minorHAnsi" w:cstheme="minorHAnsi"/>
-          <w:sz w:val="22"/>
-        </w:rPr>
-        <w:t>. Jeśli klient jest zainteresowany to pracownik może przejść do funkcjonalności</w:t>
-      </w:r>
-      <w:r>
-        <w:rPr>
-          <w:rStyle w:val="fontstyle01"/>
-          <w:rFonts w:asciiTheme="minorHAnsi" w:hAnsiTheme="minorHAnsi" w:cstheme="minorHAnsi"/>
+        <w:t>data urodzenia</w:t>
+      </w:r>
+      <w:r>
+        <w:rPr>
+          <w:rStyle w:val="fontstyle01"/>
+          <w:rFonts w:asciiTheme="minorHAnsi" w:hAnsiTheme="minorHAnsi" w:cstheme="minorHAnsi"/>
+          <w:sz w:val="22"/>
+        </w:rPr>
+        <w:t xml:space="preserve">, </w:t>
+      </w:r>
+      <w:r>
+        <w:rPr>
+          <w:rStyle w:val="fontstyle01"/>
+          <w:rFonts w:asciiTheme="minorHAnsi" w:hAnsiTheme="minorHAnsi" w:cstheme="minorHAnsi"/>
+          <w:color w:val="auto"/>
+          <w:sz w:val="22"/>
+          <w:highlight w:val="cyan"/>
+        </w:rPr>
+        <w:t>stanowisko pracy – jeśli klient pracuje to od kiedy,</w:t>
+      </w:r>
+      <w:r>
+        <w:rPr>
+          <w:rStyle w:val="fontstyle01"/>
+          <w:rFonts w:asciiTheme="minorHAnsi" w:hAnsiTheme="minorHAnsi" w:cstheme="minorHAnsi"/>
+          <w:color w:val="auto"/>
+          <w:sz w:val="22"/>
+          <w:highlight w:val="cyan"/>
+        </w:rPr>
+        <w:t xml:space="preserve"> jaką posiada umowę z pracodawcą oraz jaka jest jego pensja</w:t>
+      </w:r>
+      <w:r>
+        <w:rPr>
+          <w:rFonts w:cstheme="minorHAnsi"/>
+        </w:rPr>
+        <w:t xml:space="preserve">, </w:t>
+      </w:r>
+      <w:r>
+        <w:rPr>
+          <w:rFonts w:cstheme="minorHAnsi"/>
+          <w:highlight w:val="cyan"/>
+        </w:rPr>
+        <w:t>obywatelstwo</w:t>
+      </w:r>
+      <w:r>
+        <w:rPr>
+          <w:rFonts w:cstheme="minorHAnsi"/>
+        </w:rPr>
+        <w:t xml:space="preserve"> – jeśli posiada polskie to </w:t>
+      </w:r>
+      <w:r>
+        <w:rPr>
+          <w:rFonts w:cstheme="minorHAnsi"/>
+          <w:highlight w:val="cyan"/>
+        </w:rPr>
+        <w:t>numer pesel</w:t>
+      </w:r>
+      <w:r>
+        <w:rPr>
+          <w:rFonts w:cstheme="minorHAnsi"/>
+        </w:rPr>
+        <w:t xml:space="preserve"> oraz </w:t>
+      </w:r>
+      <w:r>
+        <w:rPr>
+          <w:rFonts w:cstheme="minorHAnsi"/>
+          <w:highlight w:val="cyan"/>
+        </w:rPr>
+        <w:t>numer dowodu osobistego</w:t>
+      </w:r>
+      <w:r>
+        <w:rPr>
+          <w:rFonts w:cstheme="minorHAnsi"/>
+        </w:rPr>
+        <w:t xml:space="preserve">, jeśli posiada inne obywatelstwo to </w:t>
+      </w:r>
+      <w:r>
+        <w:rPr>
+          <w:rFonts w:cstheme="minorHAnsi"/>
+          <w:highlight w:val="cyan"/>
+        </w:rPr>
+        <w:t>numer paszportu</w:t>
+      </w:r>
+      <w:r>
+        <w:rPr>
+          <w:rFonts w:cstheme="minorHAnsi"/>
+        </w:rPr>
+        <w:t xml:space="preserve">, </w:t>
+      </w:r>
+      <w:r>
+        <w:rPr>
+          <w:rStyle w:val="fontstyle01"/>
+          <w:rFonts w:asciiTheme="minorHAnsi" w:hAnsiTheme="minorHAnsi" w:cstheme="minorHAnsi"/>
+          <w:color w:val="auto"/>
           <w:sz w:val="22"/>
         </w:rPr>
         <w:t xml:space="preserve"> </w:t>
@@ -4243,17 +4615,177 @@
           <w:rStyle w:val="fontstyle01"/>
           <w:rFonts w:asciiTheme="minorHAnsi" w:hAnsiTheme="minorHAnsi" w:cstheme="minorHAnsi"/>
           <w:sz w:val="22"/>
-          <w:highlight w:val="yellow"/>
-        </w:rPr>
-        <w:t>dodawania</w:t>
-      </w:r>
-      <w:r>
-        <w:rPr>
-          <w:rStyle w:val="fontstyle01"/>
-          <w:rFonts w:asciiTheme="minorHAnsi" w:hAnsiTheme="minorHAnsi" w:cstheme="minorHAnsi"/>
-          <w:sz w:val="22"/>
-        </w:rPr>
-        <w:t xml:space="preserve"> użytkownika.</w:t>
+          <w:highlight w:val="cyan"/>
+        </w:rPr>
+        <w:t>płeć</w:t>
+      </w:r>
+      <w:r>
+        <w:rPr>
+          <w:rStyle w:val="fontstyle01"/>
+          <w:rFonts w:asciiTheme="minorHAnsi" w:hAnsiTheme="minorHAnsi" w:cstheme="minorHAnsi"/>
+          <w:sz w:val="22"/>
+        </w:rPr>
+        <w:t xml:space="preserve">, </w:t>
+      </w:r>
+      <w:r>
+        <w:rPr>
+          <w:rStyle w:val="fontstyle01"/>
+          <w:rFonts w:asciiTheme="minorHAnsi" w:hAnsiTheme="minorHAnsi" w:cstheme="minorHAnsi"/>
+          <w:sz w:val="22"/>
+          <w:highlight w:val="cyan"/>
+        </w:rPr>
+        <w:t>posiadanie prawa jazdy</w:t>
+      </w:r>
+      <w:r>
+        <w:rPr>
+          <w:rStyle w:val="fontstyle01"/>
+          <w:rFonts w:asciiTheme="minorHAnsi" w:hAnsiTheme="minorHAnsi" w:cstheme="minorHAnsi"/>
+          <w:sz w:val="22"/>
+        </w:rPr>
+        <w:t xml:space="preserve"> – jeśli posiada to od kiedy, </w:t>
+      </w:r>
+      <w:r>
+        <w:rPr>
+          <w:rStyle w:val="fontstyle01"/>
+          <w:rFonts w:asciiTheme="minorHAnsi" w:hAnsiTheme="minorHAnsi" w:cstheme="minorHAnsi"/>
+          <w:sz w:val="22"/>
+          <w:highlight w:val="cyan"/>
+        </w:rPr>
+        <w:t>stan cywilny</w:t>
+      </w:r>
+      <w:r>
+        <w:rPr>
+          <w:rStyle w:val="fontstyle01"/>
+          <w:rFonts w:asciiTheme="minorHAnsi" w:hAnsiTheme="minorHAnsi" w:cstheme="minorHAnsi"/>
+          <w:sz w:val="22"/>
+        </w:rPr>
+        <w:t xml:space="preserve">, </w:t>
+      </w:r>
+      <w:r>
+        <w:rPr>
+          <w:rStyle w:val="fontstyle01"/>
+          <w:rFonts w:asciiTheme="minorHAnsi" w:hAnsiTheme="minorHAnsi" w:cstheme="minorHAnsi"/>
+          <w:sz w:val="22"/>
+          <w:highlight w:val="cyan"/>
+        </w:rPr>
+        <w:t>adres zamieszkania,</w:t>
+      </w:r>
+      <w:r>
+        <w:rPr>
+          <w:rStyle w:val="fontstyle01"/>
+          <w:rFonts w:asciiTheme="minorHAnsi" w:hAnsiTheme="minorHAnsi" w:cstheme="minorHAnsi"/>
+          <w:sz w:val="22"/>
+        </w:rPr>
+        <w:t xml:space="preserve"> </w:t>
+      </w:r>
+      <w:r>
+        <w:rPr>
+          <w:rStyle w:val="fontstyle01"/>
+          <w:rFonts w:asciiTheme="minorHAnsi" w:hAnsiTheme="minorHAnsi" w:cstheme="minorHAnsi"/>
+          <w:sz w:val="22"/>
+          <w:highlight w:val="cyan"/>
+        </w:rPr>
+        <w:t>imię ojca</w:t>
+      </w:r>
+      <w:r>
+        <w:rPr>
+          <w:rStyle w:val="fontstyle01"/>
+          <w:rFonts w:asciiTheme="minorHAnsi" w:hAnsiTheme="minorHAnsi" w:cstheme="minorHAnsi"/>
+          <w:sz w:val="22"/>
+        </w:rPr>
+        <w:t>,</w:t>
+      </w:r>
+      <w:r>
+        <w:rPr>
+          <w:rStyle w:val="fontstyle01"/>
+          <w:rFonts w:asciiTheme="minorHAnsi" w:hAnsiTheme="minorHAnsi" w:cstheme="minorHAnsi"/>
+          <w:sz w:val="22"/>
+        </w:rPr>
+        <w:t xml:space="preserve"> </w:t>
+      </w:r>
+      <w:r>
+        <w:rPr>
+          <w:rStyle w:val="fontstyle01"/>
+          <w:rFonts w:asciiTheme="minorHAnsi" w:hAnsiTheme="minorHAnsi" w:cstheme="minorHAnsi"/>
+          <w:sz w:val="22"/>
+          <w:highlight w:val="cyan"/>
+        </w:rPr>
+        <w:t>nazwisko panieńskie matki</w:t>
+      </w:r>
+      <w:r>
+        <w:rPr>
+          <w:rStyle w:val="fontstyle01"/>
+          <w:rFonts w:asciiTheme="minorHAnsi" w:hAnsiTheme="minorHAnsi" w:cstheme="minorHAnsi"/>
+          <w:sz w:val="22"/>
+        </w:rPr>
+        <w:t xml:space="preserve">, </w:t>
+      </w:r>
+      <w:r>
+        <w:rPr>
+          <w:rStyle w:val="fontstyle01"/>
+          <w:rFonts w:asciiTheme="minorHAnsi" w:hAnsiTheme="minorHAnsi" w:cstheme="minorHAnsi"/>
+          <w:sz w:val="22"/>
+          <w:highlight w:val="cyan"/>
+        </w:rPr>
+        <w:t>telefon</w:t>
+      </w:r>
+      <w:r>
+        <w:rPr>
+          <w:rStyle w:val="fontstyle01"/>
+          <w:rFonts w:asciiTheme="minorHAnsi" w:hAnsiTheme="minorHAnsi" w:cstheme="minorHAnsi"/>
+          <w:sz w:val="22"/>
+        </w:rPr>
+        <w:t xml:space="preserve"> oraz </w:t>
+      </w:r>
+      <w:r>
+        <w:rPr>
+          <w:rStyle w:val="fontstyle01"/>
+          <w:rFonts w:asciiTheme="minorHAnsi" w:hAnsiTheme="minorHAnsi" w:cstheme="minorHAnsi"/>
+          <w:sz w:val="22"/>
+          <w:highlight w:val="cyan"/>
+        </w:rPr>
+        <w:t>sposób wypłacania</w:t>
+      </w:r>
+      <w:r>
+        <w:rPr>
+          <w:rStyle w:val="fontstyle01"/>
+          <w:rFonts w:asciiTheme="minorHAnsi" w:hAnsiTheme="minorHAnsi" w:cstheme="minorHAnsi"/>
+          <w:sz w:val="22"/>
+        </w:rPr>
+        <w:t xml:space="preserve"> potencjalnego odszkodowania – czy gotówka czy na</w:t>
+      </w:r>
+      <w:r>
+        <w:rPr>
+          <w:rStyle w:val="fontstyle01"/>
+          <w:rFonts w:asciiTheme="minorHAnsi" w:hAnsiTheme="minorHAnsi" w:cstheme="minorHAnsi"/>
+          <w:sz w:val="22"/>
+        </w:rPr>
+        <w:t xml:space="preserve"> </w:t>
+      </w:r>
+      <w:r>
+        <w:rPr>
+          <w:rStyle w:val="fontstyle01"/>
+          <w:rFonts w:asciiTheme="minorHAnsi" w:hAnsiTheme="minorHAnsi" w:cstheme="minorHAnsi"/>
+          <w:sz w:val="22"/>
+        </w:rPr>
+        <w:t xml:space="preserve">konto – jeśli na konto to klient zobowiązany jest podać </w:t>
+      </w:r>
+      <w:r>
+        <w:rPr>
+          <w:rStyle w:val="fontstyle01"/>
+          <w:rFonts w:asciiTheme="minorHAnsi" w:hAnsiTheme="minorHAnsi" w:cstheme="minorHAnsi"/>
+          <w:sz w:val="22"/>
+          <w:highlight w:val="cyan"/>
+        </w:rPr>
+        <w:t>numer konta bankowego</w:t>
+      </w:r>
+      <w:r>
+        <w:rPr>
+          <w:rStyle w:val="fontstyle01"/>
+          <w:rFonts w:asciiTheme="minorHAnsi" w:hAnsiTheme="minorHAnsi" w:cstheme="minorHAnsi"/>
+          <w:sz w:val="22"/>
+        </w:rPr>
+        <w:t>.</w:t>
       </w:r>
       <w:r>
         <w:rPr>
@@ -4269,349 +4801,59 @@
           <w:rFonts w:asciiTheme="minorHAnsi" w:hAnsiTheme="minorHAnsi" w:cstheme="minorHAnsi"/>
           <w:sz w:val="22"/>
         </w:rPr>
-        <w:t xml:space="preserve">Aby dodać klienta do systemu pracownik powinien mieć możliwość dodania danych takich jak: </w:t>
-      </w:r>
-      <w:r>
-        <w:rPr>
-          <w:rStyle w:val="fontstyle01"/>
-          <w:rFonts w:asciiTheme="minorHAnsi" w:hAnsiTheme="minorHAnsi" w:cstheme="minorHAnsi"/>
-          <w:sz w:val="22"/>
+        <w:t xml:space="preserve">Po dodaniu klienta do systemu i wybraniu mu odpowiedniego ubezpieczenia </w:t>
+      </w:r>
+      <w:r>
+        <w:rPr>
+          <w:rStyle w:val="fontstyle01"/>
+          <w:rFonts w:asciiTheme="minorHAnsi" w:hAnsiTheme="minorHAnsi" w:cstheme="minorHAnsi"/>
+          <w:sz w:val="22"/>
+          <w:highlight w:val="yellow"/>
+        </w:rPr>
+        <w:t>zostaje przypisany</w:t>
+      </w:r>
+      <w:r>
+        <w:rPr>
+          <w:rStyle w:val="fontstyle01"/>
+          <w:rFonts w:asciiTheme="minorHAnsi" w:hAnsiTheme="minorHAnsi" w:cstheme="minorHAnsi"/>
+          <w:sz w:val="22"/>
+        </w:rPr>
+        <w:t xml:space="preserve"> </w:t>
+      </w:r>
+      <w:r>
+        <w:rPr>
+          <w:rFonts w:cstheme="minorHAnsi"/>
+        </w:rPr>
+        <w:t xml:space="preserve">klientowi </w:t>
+      </w:r>
+      <w:r>
+        <w:rPr>
+          <w:rFonts w:cstheme="minorHAnsi"/>
           <w:highlight w:val="cyan"/>
         </w:rPr>
-        <w:t>imię</w:t>
-      </w:r>
-      <w:r>
-        <w:rPr>
-          <w:rStyle w:val="fontstyle01"/>
-          <w:rFonts w:asciiTheme="minorHAnsi" w:hAnsiTheme="minorHAnsi" w:cstheme="minorHAnsi"/>
-          <w:sz w:val="22"/>
-        </w:rPr>
-        <w:t xml:space="preserve">, </w:t>
-      </w:r>
-      <w:r>
-        <w:rPr>
-          <w:rStyle w:val="fontstyle01"/>
-          <w:rFonts w:asciiTheme="minorHAnsi" w:hAnsiTheme="minorHAnsi" w:cstheme="minorHAnsi"/>
+        <w:t>numer identyfikacyjny (ID)</w:t>
+      </w:r>
+      <w:r>
+        <w:rPr>
+          <w:rFonts w:cstheme="minorHAnsi"/>
+        </w:rPr>
+        <w:t xml:space="preserve"> oraz </w:t>
+      </w:r>
+      <w:r>
+        <w:rPr>
+          <w:rStyle w:val="fontstyle01"/>
+          <w:rFonts w:asciiTheme="minorHAnsi" w:hAnsiTheme="minorHAnsi" w:cstheme="minorHAnsi"/>
+          <w:color w:val="auto"/>
           <w:sz w:val="22"/>
           <w:highlight w:val="cyan"/>
         </w:rPr>
-        <w:t>nazwisko</w:t>
-      </w:r>
-      <w:r>
-        <w:rPr>
-          <w:rStyle w:val="fontstyle01"/>
-          <w:rFonts w:asciiTheme="minorHAnsi" w:hAnsiTheme="minorHAnsi" w:cstheme="minorHAnsi"/>
-          <w:sz w:val="22"/>
-        </w:rPr>
-        <w:t>,</w:t>
-      </w:r>
-      <w:r>
-        <w:rPr>
-          <w:rStyle w:val="fontstyle01"/>
-          <w:rFonts w:asciiTheme="minorHAnsi" w:hAnsiTheme="minorHAnsi" w:cstheme="minorHAnsi"/>
-          <w:sz w:val="22"/>
-        </w:rPr>
-        <w:t xml:space="preserve"> </w:t>
-      </w:r>
-      <w:r>
-        <w:rPr>
-          <w:rStyle w:val="fontstyle01"/>
-          <w:rFonts w:asciiTheme="minorHAnsi" w:hAnsiTheme="minorHAnsi" w:cstheme="minorHAnsi"/>
-          <w:color w:val="FF0000"/>
-          <w:sz w:val="22"/>
-          <w:highlight w:val="cyan"/>
-        </w:rPr>
-        <w:t>stanowisko pracy</w:t>
-      </w:r>
-      <w:r>
-        <w:rPr>
-          <w:rStyle w:val="fontstyle01"/>
-          <w:rFonts w:asciiTheme="minorHAnsi" w:hAnsiTheme="minorHAnsi" w:cstheme="minorHAnsi"/>
-          <w:color w:val="FF0000"/>
-          <w:sz w:val="22"/>
-        </w:rPr>
-        <w:t xml:space="preserve"> – jeśli klient pracuje to od kiedy,</w:t>
-      </w:r>
-      <w:r>
-        <w:rPr>
-          <w:rStyle w:val="fontstyle01"/>
-          <w:rFonts w:asciiTheme="minorHAnsi" w:hAnsiTheme="minorHAnsi" w:cstheme="minorHAnsi"/>
-          <w:color w:val="FF0000"/>
-          <w:sz w:val="22"/>
-        </w:rPr>
-        <w:t xml:space="preserve"> jaką posiada umowę z pracodawcą oraz jaka jest jego pensja</w:t>
-      </w:r>
-      <w:r>
-        <w:rPr>
-          <w:rStyle w:val="fontstyle01"/>
-          <w:rFonts w:asciiTheme="minorHAnsi" w:hAnsiTheme="minorHAnsi" w:cstheme="minorHAnsi"/>
-          <w:color w:val="FF0000"/>
-          <w:sz w:val="22"/>
-        </w:rPr>
-        <w:t xml:space="preserve"> </w:t>
-      </w:r>
-      <w:r>
-        <w:rPr>
-          <w:rFonts w:cstheme="minorHAnsi"/>
-          <w:color w:val="FF0000"/>
-        </w:rPr>
-        <w:t>, obywatelstwo – jeśli posiada polskie to numer pesel oraz numer dowodu osobistego, jeśli posiada inne obywatelstwo to numer paszport</w:t>
-      </w:r>
-      <w:r>
-        <w:rPr>
-          <w:rFonts w:cstheme="minorHAnsi"/>
-        </w:rPr>
-        <w:t xml:space="preserve">u, </w:t>
-      </w:r>
-      <w:r>
-        <w:rPr>
-          <w:rStyle w:val="fontstyle01"/>
-          <w:rFonts w:asciiTheme="minorHAnsi" w:hAnsiTheme="minorHAnsi" w:cstheme="minorHAnsi"/>
-          <w:sz w:val="22"/>
-        </w:rPr>
-        <w:t xml:space="preserve"> </w:t>
-      </w:r>
-      <w:r>
-        <w:rPr>
-          <w:rStyle w:val="fontstyle01"/>
-          <w:rFonts w:asciiTheme="minorHAnsi" w:hAnsiTheme="minorHAnsi" w:cstheme="minorHAnsi"/>
-          <w:sz w:val="22"/>
-          <w:highlight w:val="cyan"/>
-        </w:rPr>
-        <w:t>płeć</w:t>
-      </w:r>
-      <w:r>
-        <w:rPr>
-          <w:rStyle w:val="fontstyle01"/>
-          <w:rFonts w:asciiTheme="minorHAnsi" w:hAnsiTheme="minorHAnsi" w:cstheme="minorHAnsi"/>
-          <w:sz w:val="22"/>
-        </w:rPr>
-        <w:t xml:space="preserve">, </w:t>
-      </w:r>
-      <w:r>
-        <w:rPr>
-          <w:rStyle w:val="fontstyle01"/>
-          <w:rFonts w:asciiTheme="minorHAnsi" w:hAnsiTheme="minorHAnsi" w:cstheme="minorHAnsi"/>
-          <w:sz w:val="22"/>
-          <w:highlight w:val="cyan"/>
-        </w:rPr>
-        <w:t>posiadanie prawa jazdy</w:t>
-      </w:r>
-      <w:r>
-        <w:rPr>
-          <w:rStyle w:val="fontstyle01"/>
-          <w:rFonts w:asciiTheme="minorHAnsi" w:hAnsiTheme="minorHAnsi" w:cstheme="minorHAnsi"/>
-          <w:sz w:val="22"/>
-        </w:rPr>
-        <w:t xml:space="preserve"> – jeśli posiada to od kiedy, </w:t>
-      </w:r>
-      <w:r>
-        <w:rPr>
-          <w:rStyle w:val="fontstyle01"/>
-          <w:rFonts w:asciiTheme="minorHAnsi" w:hAnsiTheme="minorHAnsi" w:cstheme="minorHAnsi"/>
-          <w:sz w:val="22"/>
-          <w:highlight w:val="cyan"/>
-        </w:rPr>
-        <w:t>stan cywilny</w:t>
-      </w:r>
-      <w:r>
-        <w:rPr>
-          <w:rStyle w:val="fontstyle01"/>
-          <w:rFonts w:asciiTheme="minorHAnsi" w:hAnsiTheme="minorHAnsi" w:cstheme="minorHAnsi"/>
-          <w:sz w:val="22"/>
-        </w:rPr>
-        <w:t xml:space="preserve">, </w:t>
-      </w:r>
-      <w:r>
-        <w:rPr>
-          <w:rStyle w:val="fontstyle01"/>
-          <w:rFonts w:asciiTheme="minorHAnsi" w:hAnsiTheme="minorHAnsi" w:cstheme="minorHAnsi"/>
-          <w:sz w:val="22"/>
-          <w:highlight w:val="cyan"/>
-        </w:rPr>
-        <w:t>adres zamieszkania,</w:t>
-      </w:r>
-      <w:r>
-        <w:rPr>
-          <w:rStyle w:val="fontstyle01"/>
-          <w:rFonts w:asciiTheme="minorHAnsi" w:hAnsiTheme="minorHAnsi" w:cstheme="minorHAnsi"/>
-          <w:sz w:val="22"/>
-        </w:rPr>
-        <w:t xml:space="preserve"> </w:t>
-      </w:r>
-      <w:r>
-        <w:rPr>
-          <w:rStyle w:val="fontstyle01"/>
-          <w:rFonts w:asciiTheme="minorHAnsi" w:hAnsiTheme="minorHAnsi" w:cstheme="minorHAnsi"/>
-          <w:sz w:val="22"/>
-          <w:highlight w:val="cyan"/>
-        </w:rPr>
-        <w:t>imię ojca</w:t>
-      </w:r>
-      <w:r>
-        <w:rPr>
-          <w:rStyle w:val="fontstyle01"/>
-          <w:rFonts w:asciiTheme="minorHAnsi" w:hAnsiTheme="minorHAnsi" w:cstheme="minorHAnsi"/>
-          <w:sz w:val="22"/>
-        </w:rPr>
-        <w:t>,</w:t>
-      </w:r>
-      <w:r>
-        <w:rPr>
-          <w:rStyle w:val="fontstyle01"/>
-          <w:rFonts w:asciiTheme="minorHAnsi" w:hAnsiTheme="minorHAnsi" w:cstheme="minorHAnsi"/>
-          <w:sz w:val="22"/>
-        </w:rPr>
-        <w:t xml:space="preserve"> </w:t>
-      </w:r>
-      <w:r>
-        <w:rPr>
-          <w:rStyle w:val="fontstyle01"/>
-          <w:rFonts w:asciiTheme="minorHAnsi" w:hAnsiTheme="minorHAnsi" w:cstheme="minorHAnsi"/>
-          <w:sz w:val="22"/>
-          <w:highlight w:val="cyan"/>
-        </w:rPr>
-        <w:t>nazwisko panieńskie matki</w:t>
-      </w:r>
-      <w:r>
-        <w:rPr>
-          <w:rStyle w:val="fontstyle01"/>
-          <w:rFonts w:asciiTheme="minorHAnsi" w:hAnsiTheme="minorHAnsi" w:cstheme="minorHAnsi"/>
-          <w:sz w:val="22"/>
-        </w:rPr>
-        <w:t xml:space="preserve">, </w:t>
-      </w:r>
-      <w:r>
-        <w:rPr>
-          <w:rStyle w:val="fontstyle01"/>
-          <w:rFonts w:asciiTheme="minorHAnsi" w:hAnsiTheme="minorHAnsi" w:cstheme="minorHAnsi"/>
-          <w:sz w:val="22"/>
-          <w:highlight w:val="cyan"/>
-        </w:rPr>
-        <w:t>telefon</w:t>
-      </w:r>
-      <w:r>
-        <w:rPr>
-          <w:rStyle w:val="fontstyle01"/>
-          <w:rFonts w:asciiTheme="minorHAnsi" w:hAnsiTheme="minorHAnsi" w:cstheme="minorHAnsi"/>
-          <w:sz w:val="22"/>
-        </w:rPr>
-        <w:t xml:space="preserve"> oraz </w:t>
-      </w:r>
-      <w:r>
-        <w:rPr>
-          <w:rStyle w:val="fontstyle01"/>
-          <w:rFonts w:asciiTheme="minorHAnsi" w:hAnsiTheme="minorHAnsi" w:cstheme="minorHAnsi"/>
-          <w:sz w:val="22"/>
-          <w:highlight w:val="cyan"/>
-        </w:rPr>
-        <w:t>sposób wypłacania</w:t>
-      </w:r>
-      <w:r>
-        <w:rPr>
-          <w:rStyle w:val="fontstyle01"/>
-          <w:rFonts w:asciiTheme="minorHAnsi" w:hAnsiTheme="minorHAnsi" w:cstheme="minorHAnsi"/>
-          <w:sz w:val="22"/>
-        </w:rPr>
-        <w:t xml:space="preserve"> potencjalnego odszkodowania – czy gotówka czy na</w:t>
-      </w:r>
-      <w:r>
-        <w:rPr>
-          <w:rStyle w:val="fontstyle01"/>
-          <w:rFonts w:asciiTheme="minorHAnsi" w:hAnsiTheme="minorHAnsi" w:cstheme="minorHAnsi"/>
-          <w:sz w:val="22"/>
-        </w:rPr>
-        <w:t xml:space="preserve"> </w:t>
-      </w:r>
-      <w:r>
-        <w:rPr>
-          <w:rStyle w:val="fontstyle01"/>
-          <w:rFonts w:asciiTheme="minorHAnsi" w:hAnsiTheme="minorHAnsi" w:cstheme="minorHAnsi"/>
-          <w:sz w:val="22"/>
-        </w:rPr>
-        <w:t xml:space="preserve">konto – jeśli na konto to klient zobowiązany jest podać </w:t>
-      </w:r>
-      <w:r>
-        <w:rPr>
-          <w:rStyle w:val="fontstyle01"/>
-          <w:rFonts w:asciiTheme="minorHAnsi" w:hAnsiTheme="minorHAnsi" w:cstheme="minorHAnsi"/>
-          <w:sz w:val="22"/>
-          <w:highlight w:val="cyan"/>
-        </w:rPr>
-        <w:t>numer konta bankowego</w:t>
-      </w:r>
-      <w:r>
-        <w:rPr>
-          <w:rStyle w:val="fontstyle01"/>
-          <w:rFonts w:asciiTheme="minorHAnsi" w:hAnsiTheme="minorHAnsi" w:cstheme="minorHAnsi"/>
-          <w:sz w:val="22"/>
-        </w:rPr>
-        <w:t>.</w:t>
-      </w:r>
-      <w:r>
-        <w:rPr>
-          <w:rFonts w:cstheme="minorHAnsi"/>
-          <w:color w:val="000000"/>
-          <w:szCs w:val="20"/>
-        </w:rPr>
-        <w:br/>
-      </w:r>
-      <w:r>
-        <w:rPr>
-          <w:rStyle w:val="fontstyle01"/>
-          <w:rFonts w:asciiTheme="minorHAnsi" w:hAnsiTheme="minorHAnsi" w:cstheme="minorHAnsi"/>
-          <w:sz w:val="22"/>
-        </w:rPr>
-        <w:t xml:space="preserve">Po dodaniu klienta do systemu i wybraniu mu odpowiedniego ubezpieczenia </w:t>
-      </w:r>
-      <w:r>
-        <w:rPr>
-          <w:rStyle w:val="fontstyle01"/>
-          <w:rFonts w:asciiTheme="minorHAnsi" w:hAnsiTheme="minorHAnsi" w:cstheme="minorHAnsi"/>
-          <w:sz w:val="22"/>
-          <w:highlight w:val="yellow"/>
-        </w:rPr>
-        <w:t>zos</w:t>
-      </w:r>
-      <w:bookmarkStart w:id="18" w:name="_GoBack"/>
-      <w:bookmarkEnd w:id="18"/>
-      <w:r>
-        <w:rPr>
-          <w:rStyle w:val="fontstyle01"/>
-          <w:rFonts w:asciiTheme="minorHAnsi" w:hAnsiTheme="minorHAnsi" w:cstheme="minorHAnsi"/>
-          <w:sz w:val="22"/>
-          <w:highlight w:val="yellow"/>
-        </w:rPr>
-        <w:t>taje przypisany</w:t>
-      </w:r>
-      <w:r>
-        <w:rPr>
-          <w:rStyle w:val="fontstyle01"/>
-          <w:rFonts w:asciiTheme="minorHAnsi" w:hAnsiTheme="minorHAnsi" w:cstheme="minorHAnsi"/>
-          <w:sz w:val="22"/>
-        </w:rPr>
-        <w:t xml:space="preserve"> </w:t>
-      </w:r>
-      <w:r>
-        <w:rPr>
-          <w:rFonts w:cstheme="minorHAnsi"/>
-          <w:color w:val="FF0000"/>
-        </w:rPr>
-        <w:t xml:space="preserve">klientowi numer identyfikacyjny (ID) oraz </w:t>
-      </w:r>
-      <w:r>
-        <w:rPr>
-          <w:rStyle w:val="fontstyle01"/>
-          <w:rFonts w:asciiTheme="minorHAnsi" w:hAnsiTheme="minorHAnsi" w:cstheme="minorHAnsi"/>
-          <w:sz w:val="22"/>
-          <w:highlight w:val="cyan"/>
-        </w:rPr>
         <w:t>numer</w:t>
       </w:r>
       <w:r>
         <w:rPr>
           <w:rStyle w:val="fontstyle01"/>
           <w:rFonts w:asciiTheme="minorHAnsi" w:hAnsiTheme="minorHAnsi" w:cstheme="minorHAnsi"/>
+          <w:color w:val="auto"/>
           <w:sz w:val="22"/>
           <w:highlight w:val="cyan"/>
         </w:rPr>
@@ -4729,22 +4971,51 @@
     <w:p>
       <w:pPr>
         <w:pStyle w:val="Nagwek2"/>
-        <w:ind w:left="720" w:hanging="720"/>
-        <w:rPr>
-          <w:rFonts w:asciiTheme="minorHAnsi" w:hAnsiTheme="minorHAnsi" w:cstheme="minorHAnsi"/>
+        <w:rPr>
           <w:lang w:val="pl-PL"/>
         </w:rPr>
       </w:pPr>
-      <w:bookmarkStart w:id="19" w:name="_Toc444692365"/>
+      <w:bookmarkStart w:id="18" w:name="_Toc444692365"/>
       <w:bookmarkEnd w:id="17"/>
       <w:r>
         <w:rPr>
-          <w:rFonts w:asciiTheme="minorHAnsi" w:hAnsiTheme="minorHAnsi" w:cstheme="minorHAnsi"/>
           <w:lang w:val="pl-PL"/>
         </w:rPr>
-        <w:t>Analiza grup rzeczowników</w:t>
-      </w:r>
-      <w:bookmarkEnd w:id="19"/>
+        <w:t xml:space="preserve">Etap drugi – znajdowanie kandydatów </w:t>
+      </w:r>
+      <w:r>
+        <w:rPr>
+          <w:lang w:val="pl-PL"/>
+        </w:rPr>
+        <w:t>na byty z odpowiednich grup</w:t>
+      </w:r>
+    </w:p>
+    <w:p>
+      <w:pPr>
+        <w:pStyle w:val="Nagwek3"/>
+      </w:pPr>
+      <w:proofErr w:type="spellStart"/>
+      <w:r>
+        <w:t>Analiza</w:t>
+      </w:r>
+      <w:proofErr w:type="spellEnd"/>
+      <w:r>
+        <w:t xml:space="preserve"> </w:t>
+      </w:r>
+      <w:proofErr w:type="spellStart"/>
+      <w:r>
+        <w:t>grup</w:t>
+      </w:r>
+      <w:proofErr w:type="spellEnd"/>
+      <w:r>
+        <w:t xml:space="preserve"> </w:t>
+      </w:r>
+      <w:proofErr w:type="spellStart"/>
+      <w:r>
+        <w:t>rzeczowników</w:t>
+      </w:r>
+      <w:bookmarkEnd w:id="18"/>
+      <w:proofErr w:type="spellEnd"/>
     </w:p>
     <w:p>
       <w:pPr>
@@ -5664,7 +5935,6 @@
                 <w:sz w:val="20"/>
                 <w:szCs w:val="20"/>
               </w:rPr>
-              <w:lastRenderedPageBreak/>
               <w:t>5</w:t>
             </w:r>
           </w:p>
@@ -5810,6 +6080,7 @@
                 <w:sz w:val="20"/>
                 <w:szCs w:val="20"/>
               </w:rPr>
+              <w:lastRenderedPageBreak/>
               <w:t>6</w:t>
             </w:r>
           </w:p>
@@ -10245,447 +10516,6 @@
                 <w:szCs w:val="20"/>
               </w:rPr>
               <w:t>Nazwisko</w:t>
-            </w:r>
-          </w:p>
-        </w:tc>
-        <w:tc>
-          <w:tcPr>
-            <w:tcW w:w="1131" w:type="dxa"/>
-            <w:shd w:val="clear" w:color="auto" w:fill="EDEDED" w:themeFill="accent3" w:themeFillTint="33"/>
-          </w:tcPr>
-          <w:p>
-            <w:pPr>
-              <w:pStyle w:val="Default"/>
-              <w:widowControl w:val="0"/>
-              <w:jc w:val="center"/>
-              <w:rPr>
-                <w:rFonts w:asciiTheme="minorHAnsi" w:hAnsiTheme="minorHAnsi" w:cstheme="minorHAnsi"/>
-                <w:color w:val="auto"/>
-                <w:sz w:val="20"/>
-                <w:szCs w:val="20"/>
-              </w:rPr>
-            </w:pPr>
-            <w:r>
-              <w:rPr>
-                <w:rFonts w:asciiTheme="minorHAnsi" w:hAnsiTheme="minorHAnsi" w:cstheme="minorHAnsi"/>
-                <w:color w:val="auto"/>
-                <w:sz w:val="20"/>
-                <w:szCs w:val="20"/>
-              </w:rPr>
-              <w:t>6</w:t>
-            </w:r>
-          </w:p>
-        </w:tc>
-      </w:tr>
-      <w:tr>
-        <w:tc>
-          <w:tcPr>
-            <w:tcW w:w="460" w:type="dxa"/>
-          </w:tcPr>
-          <w:p>
-            <w:pPr>
-              <w:pStyle w:val="Default"/>
-              <w:widowControl w:val="0"/>
-              <w:jc w:val="center"/>
-              <w:rPr>
-                <w:rFonts w:asciiTheme="minorHAnsi" w:hAnsiTheme="minorHAnsi" w:cstheme="minorHAnsi"/>
-                <w:color w:val="auto"/>
-                <w:sz w:val="20"/>
-                <w:szCs w:val="20"/>
-              </w:rPr>
-            </w:pPr>
-            <w:r>
-              <w:rPr>
-                <w:rFonts w:asciiTheme="minorHAnsi" w:hAnsiTheme="minorHAnsi" w:cstheme="minorHAnsi"/>
-                <w:color w:val="auto"/>
-                <w:sz w:val="20"/>
-                <w:szCs w:val="20"/>
-              </w:rPr>
-              <w:t>37</w:t>
-            </w:r>
-          </w:p>
-        </w:tc>
-        <w:tc>
-          <w:tcPr>
-            <w:tcW w:w="2447" w:type="dxa"/>
-          </w:tcPr>
-          <w:p>
-            <w:pPr>
-              <w:pStyle w:val="Default"/>
-              <w:widowControl w:val="0"/>
-              <w:jc w:val="center"/>
-              <w:rPr>
-                <w:rFonts w:asciiTheme="minorHAnsi" w:hAnsiTheme="minorHAnsi" w:cstheme="minorHAnsi"/>
-                <w:color w:val="auto"/>
-                <w:sz w:val="20"/>
-                <w:szCs w:val="20"/>
-              </w:rPr>
-            </w:pPr>
-            <w:r>
-              <w:rPr>
-                <w:rFonts w:asciiTheme="minorHAnsi" w:hAnsiTheme="minorHAnsi" w:cstheme="minorHAnsi"/>
-                <w:color w:val="auto"/>
-                <w:sz w:val="20"/>
-                <w:szCs w:val="20"/>
-              </w:rPr>
-              <w:t>stanowisko pracy</w:t>
-            </w:r>
-          </w:p>
-        </w:tc>
-        <w:tc>
-          <w:tcPr>
-            <w:tcW w:w="1335" w:type="dxa"/>
-          </w:tcPr>
-          <w:p>
-            <w:pPr>
-              <w:pStyle w:val="Default"/>
-              <w:widowControl w:val="0"/>
-              <w:jc w:val="center"/>
-              <w:rPr>
-                <w:rFonts w:asciiTheme="minorHAnsi" w:hAnsiTheme="minorHAnsi" w:cstheme="minorHAnsi"/>
-                <w:color w:val="auto"/>
-                <w:sz w:val="20"/>
-                <w:szCs w:val="20"/>
-              </w:rPr>
-            </w:pPr>
-          </w:p>
-        </w:tc>
-        <w:tc>
-          <w:tcPr>
-            <w:tcW w:w="1401" w:type="dxa"/>
-          </w:tcPr>
-          <w:p>
-            <w:pPr>
-              <w:pStyle w:val="Default"/>
-              <w:widowControl w:val="0"/>
-              <w:jc w:val="center"/>
-              <w:rPr>
-                <w:rFonts w:asciiTheme="minorHAnsi" w:hAnsiTheme="minorHAnsi" w:cstheme="minorHAnsi"/>
-                <w:color w:val="auto"/>
-                <w:sz w:val="20"/>
-                <w:szCs w:val="20"/>
-              </w:rPr>
-            </w:pPr>
-          </w:p>
-        </w:tc>
-        <w:tc>
-          <w:tcPr>
-            <w:tcW w:w="2290" w:type="dxa"/>
-          </w:tcPr>
-          <w:p>
-            <w:pPr>
-              <w:pStyle w:val="Default"/>
-              <w:widowControl w:val="0"/>
-              <w:jc w:val="center"/>
-              <w:rPr>
-                <w:rFonts w:asciiTheme="minorHAnsi" w:hAnsiTheme="minorHAnsi" w:cstheme="minorHAnsi"/>
-                <w:color w:val="auto"/>
-                <w:sz w:val="20"/>
-                <w:szCs w:val="20"/>
-              </w:rPr>
-            </w:pPr>
-            <w:r>
-              <w:rPr>
-                <w:rFonts w:asciiTheme="minorHAnsi" w:hAnsiTheme="minorHAnsi" w:cstheme="minorHAnsi"/>
-                <w:color w:val="auto"/>
-                <w:sz w:val="20"/>
-                <w:szCs w:val="20"/>
-              </w:rPr>
-              <w:t>Stanowisko pracy</w:t>
-            </w:r>
-          </w:p>
-        </w:tc>
-        <w:tc>
-          <w:tcPr>
-            <w:tcW w:w="1131" w:type="dxa"/>
-            <w:shd w:val="clear" w:color="auto" w:fill="EDEDED" w:themeFill="accent3" w:themeFillTint="33"/>
-          </w:tcPr>
-          <w:p>
-            <w:pPr>
-              <w:pStyle w:val="Default"/>
-              <w:widowControl w:val="0"/>
-              <w:jc w:val="center"/>
-              <w:rPr>
-                <w:rFonts w:asciiTheme="minorHAnsi" w:hAnsiTheme="minorHAnsi" w:cstheme="minorHAnsi"/>
-                <w:color w:val="auto"/>
-                <w:sz w:val="20"/>
-                <w:szCs w:val="20"/>
-              </w:rPr>
-            </w:pPr>
-            <w:r>
-              <w:rPr>
-                <w:rFonts w:asciiTheme="minorHAnsi" w:hAnsiTheme="minorHAnsi" w:cstheme="minorHAnsi"/>
-                <w:color w:val="auto"/>
-                <w:sz w:val="20"/>
-                <w:szCs w:val="20"/>
-              </w:rPr>
-              <w:t>6</w:t>
-            </w:r>
-          </w:p>
-        </w:tc>
-      </w:tr>
-      <w:tr>
-        <w:tc>
-          <w:tcPr>
-            <w:tcW w:w="460" w:type="dxa"/>
-          </w:tcPr>
-          <w:p>
-            <w:pPr>
-              <w:pStyle w:val="Default"/>
-              <w:widowControl w:val="0"/>
-              <w:jc w:val="center"/>
-              <w:rPr>
-                <w:rFonts w:asciiTheme="minorHAnsi" w:hAnsiTheme="minorHAnsi" w:cstheme="minorHAnsi"/>
-                <w:color w:val="auto"/>
-                <w:sz w:val="20"/>
-                <w:szCs w:val="20"/>
-              </w:rPr>
-            </w:pPr>
-            <w:r>
-              <w:rPr>
-                <w:rFonts w:asciiTheme="minorHAnsi" w:hAnsiTheme="minorHAnsi" w:cstheme="minorHAnsi"/>
-                <w:color w:val="auto"/>
-                <w:sz w:val="20"/>
-                <w:szCs w:val="20"/>
-              </w:rPr>
-              <w:t>38</w:t>
-            </w:r>
-          </w:p>
-        </w:tc>
-        <w:tc>
-          <w:tcPr>
-            <w:tcW w:w="2447" w:type="dxa"/>
-          </w:tcPr>
-          <w:p>
-            <w:pPr>
-              <w:pStyle w:val="Default"/>
-              <w:widowControl w:val="0"/>
-              <w:jc w:val="center"/>
-              <w:rPr>
-                <w:rFonts w:asciiTheme="minorHAnsi" w:hAnsiTheme="minorHAnsi" w:cstheme="minorHAnsi"/>
-                <w:color w:val="auto"/>
-                <w:sz w:val="20"/>
-                <w:szCs w:val="20"/>
-              </w:rPr>
-            </w:pPr>
-            <w:r>
-              <w:rPr>
-                <w:rFonts w:asciiTheme="minorHAnsi" w:hAnsiTheme="minorHAnsi" w:cstheme="minorHAnsi"/>
-                <w:color w:val="auto"/>
-                <w:sz w:val="20"/>
-                <w:szCs w:val="20"/>
-              </w:rPr>
-              <w:t>data urodzenia</w:t>
-            </w:r>
-          </w:p>
-        </w:tc>
-        <w:tc>
-          <w:tcPr>
-            <w:tcW w:w="1335" w:type="dxa"/>
-          </w:tcPr>
-          <w:p>
-            <w:pPr>
-              <w:pStyle w:val="Default"/>
-              <w:widowControl w:val="0"/>
-              <w:jc w:val="center"/>
-              <w:rPr>
-                <w:rFonts w:asciiTheme="minorHAnsi" w:hAnsiTheme="minorHAnsi" w:cstheme="minorHAnsi"/>
-                <w:color w:val="auto"/>
-                <w:sz w:val="20"/>
-                <w:szCs w:val="20"/>
-              </w:rPr>
-            </w:pPr>
-          </w:p>
-        </w:tc>
-        <w:tc>
-          <w:tcPr>
-            <w:tcW w:w="1401" w:type="dxa"/>
-          </w:tcPr>
-          <w:p>
-            <w:pPr>
-              <w:pStyle w:val="Default"/>
-              <w:widowControl w:val="0"/>
-              <w:jc w:val="center"/>
-              <w:rPr>
-                <w:rFonts w:asciiTheme="minorHAnsi" w:hAnsiTheme="minorHAnsi" w:cstheme="minorHAnsi"/>
-                <w:color w:val="auto"/>
-                <w:sz w:val="20"/>
-                <w:szCs w:val="20"/>
-              </w:rPr>
-            </w:pPr>
-          </w:p>
-        </w:tc>
-        <w:tc>
-          <w:tcPr>
-            <w:tcW w:w="2290" w:type="dxa"/>
-          </w:tcPr>
-          <w:p>
-            <w:pPr>
-              <w:pStyle w:val="Default"/>
-              <w:widowControl w:val="0"/>
-              <w:jc w:val="center"/>
-              <w:rPr>
-                <w:rFonts w:asciiTheme="minorHAnsi" w:hAnsiTheme="minorHAnsi" w:cstheme="minorHAnsi"/>
-                <w:color w:val="auto"/>
-                <w:sz w:val="20"/>
-                <w:szCs w:val="20"/>
-              </w:rPr>
-            </w:pPr>
-            <w:r>
-              <w:rPr>
-                <w:rFonts w:asciiTheme="minorHAnsi" w:hAnsiTheme="minorHAnsi" w:cstheme="minorHAnsi"/>
-                <w:color w:val="auto"/>
-                <w:sz w:val="20"/>
-                <w:szCs w:val="20"/>
-              </w:rPr>
-              <w:t>Data urodzenia</w:t>
-            </w:r>
-          </w:p>
-        </w:tc>
-        <w:tc>
-          <w:tcPr>
-            <w:tcW w:w="1131" w:type="dxa"/>
-            <w:shd w:val="clear" w:color="auto" w:fill="EDEDED" w:themeFill="accent3" w:themeFillTint="33"/>
-          </w:tcPr>
-          <w:p>
-            <w:pPr>
-              <w:pStyle w:val="Default"/>
-              <w:widowControl w:val="0"/>
-              <w:jc w:val="center"/>
-              <w:rPr>
-                <w:rFonts w:asciiTheme="minorHAnsi" w:hAnsiTheme="minorHAnsi" w:cstheme="minorHAnsi"/>
-                <w:color w:val="auto"/>
-                <w:sz w:val="20"/>
-                <w:szCs w:val="20"/>
-              </w:rPr>
-            </w:pPr>
-            <w:r>
-              <w:rPr>
-                <w:rFonts w:asciiTheme="minorHAnsi" w:hAnsiTheme="minorHAnsi" w:cstheme="minorHAnsi"/>
-                <w:color w:val="auto"/>
-                <w:sz w:val="20"/>
-                <w:szCs w:val="20"/>
-              </w:rPr>
-              <w:t>6</w:t>
-            </w:r>
-          </w:p>
-        </w:tc>
-      </w:tr>
-      <w:tr>
-        <w:tc>
-          <w:tcPr>
-            <w:tcW w:w="460" w:type="dxa"/>
-          </w:tcPr>
-          <w:p>
-            <w:pPr>
-              <w:pStyle w:val="Default"/>
-              <w:widowControl w:val="0"/>
-              <w:jc w:val="center"/>
-              <w:rPr>
-                <w:rFonts w:asciiTheme="minorHAnsi" w:hAnsiTheme="minorHAnsi" w:cstheme="minorHAnsi"/>
-                <w:color w:val="auto"/>
-                <w:sz w:val="20"/>
-                <w:szCs w:val="20"/>
-              </w:rPr>
-            </w:pPr>
-            <w:r>
-              <w:rPr>
-                <w:rFonts w:asciiTheme="minorHAnsi" w:hAnsiTheme="minorHAnsi" w:cstheme="minorHAnsi"/>
-                <w:color w:val="auto"/>
-                <w:sz w:val="20"/>
-                <w:szCs w:val="20"/>
-              </w:rPr>
-              <w:t>39</w:t>
-            </w:r>
-          </w:p>
-        </w:tc>
-        <w:tc>
-          <w:tcPr>
-            <w:tcW w:w="2447" w:type="dxa"/>
-          </w:tcPr>
-          <w:p>
-            <w:pPr>
-              <w:pStyle w:val="Default"/>
-              <w:widowControl w:val="0"/>
-              <w:jc w:val="center"/>
-              <w:rPr>
-                <w:rFonts w:asciiTheme="minorHAnsi" w:hAnsiTheme="minorHAnsi" w:cstheme="minorHAnsi"/>
-                <w:color w:val="auto"/>
-                <w:sz w:val="20"/>
-                <w:szCs w:val="20"/>
-              </w:rPr>
-            </w:pPr>
-            <w:r>
-              <w:rPr>
-                <w:rFonts w:asciiTheme="minorHAnsi" w:hAnsiTheme="minorHAnsi" w:cstheme="minorHAnsi"/>
-                <w:color w:val="auto"/>
-                <w:sz w:val="20"/>
-                <w:szCs w:val="20"/>
-              </w:rPr>
-              <w:t>pesel</w:t>
-            </w:r>
-          </w:p>
-        </w:tc>
-        <w:tc>
-          <w:tcPr>
-            <w:tcW w:w="1335" w:type="dxa"/>
-          </w:tcPr>
-          <w:p>
-            <w:pPr>
-              <w:pStyle w:val="Default"/>
-              <w:widowControl w:val="0"/>
-              <w:jc w:val="center"/>
-              <w:rPr>
-                <w:rFonts w:asciiTheme="minorHAnsi" w:hAnsiTheme="minorHAnsi" w:cstheme="minorHAnsi"/>
-                <w:color w:val="auto"/>
-                <w:sz w:val="20"/>
-                <w:szCs w:val="20"/>
-              </w:rPr>
-            </w:pPr>
-          </w:p>
-        </w:tc>
-        <w:tc>
-          <w:tcPr>
-            <w:tcW w:w="1401" w:type="dxa"/>
-          </w:tcPr>
-          <w:p>
-            <w:pPr>
-              <w:pStyle w:val="Default"/>
-              <w:widowControl w:val="0"/>
-              <w:jc w:val="center"/>
-              <w:rPr>
-                <w:rFonts w:asciiTheme="minorHAnsi" w:hAnsiTheme="minorHAnsi" w:cstheme="minorHAnsi"/>
-                <w:color w:val="auto"/>
-                <w:sz w:val="20"/>
-                <w:szCs w:val="20"/>
-              </w:rPr>
-            </w:pPr>
-          </w:p>
-        </w:tc>
-        <w:tc>
-          <w:tcPr>
-            <w:tcW w:w="2290" w:type="dxa"/>
-          </w:tcPr>
-          <w:p>
-            <w:pPr>
-              <w:pStyle w:val="Default"/>
-              <w:widowControl w:val="0"/>
-              <w:jc w:val="center"/>
-              <w:rPr>
-                <w:rFonts w:asciiTheme="minorHAnsi" w:hAnsiTheme="minorHAnsi" w:cstheme="minorHAnsi"/>
-                <w:color w:val="auto"/>
-                <w:sz w:val="20"/>
-                <w:szCs w:val="20"/>
-              </w:rPr>
-            </w:pPr>
-            <w:r>
-              <w:rPr>
-                <w:rFonts w:asciiTheme="minorHAnsi" w:hAnsiTheme="minorHAnsi" w:cstheme="minorHAnsi"/>
-                <w:color w:val="auto"/>
-                <w:sz w:val="20"/>
-                <w:szCs w:val="20"/>
-              </w:rPr>
-              <w:t>Pesel</w:t>
             </w:r>
           </w:p>
         </w:tc>
@@ -10720,68 +10550,63 @@
       </w:tr>
       <w:tr>
         <w:trPr>
-          <w:trHeight w:val="271"/>
+          <w:trHeight w:val="285"/>
         </w:trPr>
         <w:tc>
           <w:tcPr>
             <w:tcW w:w="460" w:type="dxa"/>
-            <w:vMerge w:val="restart"/>
-          </w:tcPr>
-          <w:p>
-            <w:pPr>
-              <w:pStyle w:val="Default"/>
-              <w:widowControl w:val="0"/>
-              <w:jc w:val="center"/>
-              <w:rPr>
-                <w:rFonts w:asciiTheme="minorHAnsi" w:hAnsiTheme="minorHAnsi" w:cstheme="minorHAnsi"/>
-                <w:color w:val="auto"/>
-                <w:sz w:val="20"/>
-                <w:szCs w:val="20"/>
-              </w:rPr>
-            </w:pPr>
-            <w:r>
-              <w:rPr>
-                <w:rFonts w:asciiTheme="minorHAnsi" w:hAnsiTheme="minorHAnsi" w:cstheme="minorHAnsi"/>
-                <w:color w:val="auto"/>
-                <w:sz w:val="20"/>
-                <w:szCs w:val="20"/>
-              </w:rPr>
-              <w:t>40</w:t>
+          </w:tcPr>
+          <w:p>
+            <w:pPr>
+              <w:pStyle w:val="Default"/>
+              <w:widowControl w:val="0"/>
+              <w:jc w:val="center"/>
+              <w:rPr>
+                <w:rFonts w:asciiTheme="minorHAnsi" w:hAnsiTheme="minorHAnsi" w:cstheme="minorHAnsi"/>
+                <w:color w:val="auto"/>
+                <w:sz w:val="20"/>
+                <w:szCs w:val="20"/>
+              </w:rPr>
+            </w:pPr>
+            <w:r>
+              <w:rPr>
+                <w:rFonts w:asciiTheme="minorHAnsi" w:hAnsiTheme="minorHAnsi" w:cstheme="minorHAnsi"/>
+                <w:color w:val="auto"/>
+                <w:sz w:val="20"/>
+                <w:szCs w:val="20"/>
+              </w:rPr>
+              <w:t>37</w:t>
             </w:r>
           </w:p>
         </w:tc>
         <w:tc>
           <w:tcPr>
             <w:tcW w:w="2447" w:type="dxa"/>
-            <w:vMerge w:val="restart"/>
-          </w:tcPr>
-          <w:p>
-            <w:pPr>
-              <w:pStyle w:val="Default"/>
-              <w:widowControl w:val="0"/>
-              <w:jc w:val="center"/>
-              <w:rPr>
-                <w:rFonts w:asciiTheme="minorHAnsi" w:hAnsiTheme="minorHAnsi" w:cstheme="minorHAnsi"/>
-                <w:color w:val="auto"/>
-                <w:sz w:val="20"/>
-                <w:szCs w:val="20"/>
-              </w:rPr>
-            </w:pPr>
-            <w:r>
-              <w:rPr>
-                <w:rFonts w:asciiTheme="minorHAnsi" w:hAnsiTheme="minorHAnsi" w:cstheme="minorHAnsi"/>
-                <w:color w:val="auto"/>
-                <w:sz w:val="20"/>
-                <w:szCs w:val="20"/>
-              </w:rPr>
-              <w:t>numer dowodu osobistego lub paszportu</w:t>
+          </w:tcPr>
+          <w:p>
+            <w:pPr>
+              <w:pStyle w:val="Default"/>
+              <w:widowControl w:val="0"/>
+              <w:jc w:val="center"/>
+              <w:rPr>
+                <w:rStyle w:val="fontstyle01"/>
+                <w:rFonts w:asciiTheme="minorHAnsi" w:hAnsiTheme="minorHAnsi" w:cstheme="minorHAnsi"/>
+                <w:color w:val="auto"/>
+              </w:rPr>
+            </w:pPr>
+            <w:r>
+              <w:rPr>
+                <w:rStyle w:val="fontstyle01"/>
+                <w:rFonts w:asciiTheme="minorHAnsi" w:hAnsiTheme="minorHAnsi" w:cstheme="minorHAnsi"/>
+                <w:color w:val="auto"/>
+              </w:rPr>
+              <w:t>data urodzenia</w:t>
             </w:r>
           </w:p>
         </w:tc>
         <w:tc>
           <w:tcPr>
             <w:tcW w:w="1335" w:type="dxa"/>
-            <w:vMerge w:val="restart"/>
           </w:tcPr>
           <w:p>
             <w:pPr>
@@ -10800,7 +10625,6 @@
         <w:tc>
           <w:tcPr>
             <w:tcW w:w="1401" w:type="dxa"/>
-            <w:vMerge w:val="restart"/>
           </w:tcPr>
           <w:p>
             <w:pPr>
@@ -10839,16 +10663,14 @@
                 <w:sz w:val="20"/>
                 <w:szCs w:val="20"/>
               </w:rPr>
-              <w:t xml:space="preserve">Numer </w:t>
-            </w:r>
-            <w:r>
-              <w:rPr>
-                <w:rFonts w:asciiTheme="minorHAnsi" w:hAnsiTheme="minorHAnsi" w:cstheme="minorHAnsi"/>
-                <w:color w:val="auto"/>
-                <w:sz w:val="20"/>
-                <w:szCs w:val="20"/>
-              </w:rPr>
-              <w:t>dowodu osobistego</w:t>
+              <w:t>D</w:t>
+            </w:r>
+            <w:r>
+              <w:rPr>
+                <w:color w:val="auto"/>
+                <w:sz w:val="20"/>
+              </w:rPr>
+              <w:t>ata urodzenia</w:t>
             </w:r>
           </w:p>
         </w:tc>
@@ -10883,7 +10705,170 @@
       </w:tr>
       <w:tr>
         <w:trPr>
-          <w:trHeight w:val="204"/>
+          <w:trHeight w:val="285"/>
+        </w:trPr>
+        <w:tc>
+          <w:tcPr>
+            <w:tcW w:w="460" w:type="dxa"/>
+            <w:vMerge w:val="restart"/>
+          </w:tcPr>
+          <w:p>
+            <w:pPr>
+              <w:pStyle w:val="Default"/>
+              <w:widowControl w:val="0"/>
+              <w:jc w:val="center"/>
+              <w:rPr>
+                <w:rFonts w:asciiTheme="minorHAnsi" w:hAnsiTheme="minorHAnsi" w:cstheme="minorHAnsi"/>
+                <w:color w:val="auto"/>
+                <w:sz w:val="20"/>
+                <w:szCs w:val="20"/>
+              </w:rPr>
+            </w:pPr>
+            <w:r>
+              <w:rPr>
+                <w:rFonts w:asciiTheme="minorHAnsi" w:hAnsiTheme="minorHAnsi" w:cstheme="minorHAnsi"/>
+                <w:color w:val="auto"/>
+                <w:sz w:val="20"/>
+                <w:szCs w:val="20"/>
+              </w:rPr>
+              <w:t>3</w:t>
+            </w:r>
+            <w:r>
+              <w:rPr>
+                <w:rFonts w:asciiTheme="minorHAnsi" w:hAnsiTheme="minorHAnsi" w:cstheme="minorHAnsi"/>
+                <w:color w:val="auto"/>
+                <w:sz w:val="20"/>
+                <w:szCs w:val="20"/>
+              </w:rPr>
+              <w:t>8</w:t>
+            </w:r>
+          </w:p>
+        </w:tc>
+        <w:tc>
+          <w:tcPr>
+            <w:tcW w:w="2447" w:type="dxa"/>
+            <w:vMerge w:val="restart"/>
+          </w:tcPr>
+          <w:p>
+            <w:pPr>
+              <w:pStyle w:val="Default"/>
+              <w:widowControl w:val="0"/>
+              <w:jc w:val="center"/>
+              <w:rPr>
+                <w:rFonts w:asciiTheme="minorHAnsi" w:hAnsiTheme="minorHAnsi" w:cstheme="minorHAnsi"/>
+                <w:color w:val="auto"/>
+                <w:sz w:val="20"/>
+                <w:szCs w:val="20"/>
+              </w:rPr>
+            </w:pPr>
+            <w:r>
+              <w:rPr>
+                <w:rStyle w:val="fontstyle01"/>
+                <w:rFonts w:asciiTheme="minorHAnsi" w:hAnsiTheme="minorHAnsi" w:cstheme="minorHAnsi"/>
+                <w:color w:val="auto"/>
+              </w:rPr>
+              <w:t>stanowisko pracy – jeśli klient pracuje to od kiedy, jaką posiada umowę z pracodawcą oraz jaka jest jego pensja</w:t>
+            </w:r>
+          </w:p>
+        </w:tc>
+        <w:tc>
+          <w:tcPr>
+            <w:tcW w:w="1335" w:type="dxa"/>
+            <w:vMerge w:val="restart"/>
+          </w:tcPr>
+          <w:p>
+            <w:pPr>
+              <w:pStyle w:val="Default"/>
+              <w:widowControl w:val="0"/>
+              <w:jc w:val="center"/>
+              <w:rPr>
+                <w:rFonts w:asciiTheme="minorHAnsi" w:hAnsiTheme="minorHAnsi" w:cstheme="minorHAnsi"/>
+                <w:color w:val="auto"/>
+                <w:sz w:val="20"/>
+                <w:szCs w:val="20"/>
+              </w:rPr>
+            </w:pPr>
+          </w:p>
+        </w:tc>
+        <w:tc>
+          <w:tcPr>
+            <w:tcW w:w="1401" w:type="dxa"/>
+            <w:vMerge w:val="restart"/>
+          </w:tcPr>
+          <w:p>
+            <w:pPr>
+              <w:pStyle w:val="Default"/>
+              <w:widowControl w:val="0"/>
+              <w:jc w:val="center"/>
+              <w:rPr>
+                <w:rFonts w:asciiTheme="minorHAnsi" w:hAnsiTheme="minorHAnsi" w:cstheme="minorHAnsi"/>
+                <w:color w:val="auto"/>
+                <w:sz w:val="20"/>
+                <w:szCs w:val="20"/>
+              </w:rPr>
+            </w:pPr>
+          </w:p>
+        </w:tc>
+        <w:tc>
+          <w:tcPr>
+            <w:tcW w:w="2290" w:type="dxa"/>
+          </w:tcPr>
+          <w:p>
+            <w:pPr>
+              <w:pStyle w:val="Default"/>
+              <w:widowControl w:val="0"/>
+              <w:jc w:val="center"/>
+              <w:rPr>
+                <w:rFonts w:asciiTheme="minorHAnsi" w:hAnsiTheme="minorHAnsi" w:cstheme="minorHAnsi"/>
+                <w:color w:val="auto"/>
+                <w:sz w:val="20"/>
+                <w:szCs w:val="20"/>
+              </w:rPr>
+            </w:pPr>
+            <w:r>
+              <w:rPr>
+                <w:rFonts w:asciiTheme="minorHAnsi" w:hAnsiTheme="minorHAnsi" w:cstheme="minorHAnsi"/>
+                <w:color w:val="auto"/>
+                <w:sz w:val="20"/>
+                <w:szCs w:val="20"/>
+              </w:rPr>
+              <w:t>Stanowisko pracy</w:t>
+            </w:r>
+          </w:p>
+        </w:tc>
+        <w:tc>
+          <w:tcPr>
+            <w:tcW w:w="1131" w:type="dxa"/>
+            <w:vMerge w:val="restart"/>
+            <w:shd w:val="clear" w:color="auto" w:fill="EDEDED" w:themeFill="accent3" w:themeFillTint="33"/>
+          </w:tcPr>
+          <w:p>
+            <w:pPr>
+              <w:pStyle w:val="Default"/>
+              <w:widowControl w:val="0"/>
+              <w:jc w:val="center"/>
+              <w:rPr>
+                <w:rFonts w:asciiTheme="minorHAnsi" w:hAnsiTheme="minorHAnsi" w:cstheme="minorHAnsi"/>
+                <w:color w:val="auto"/>
+                <w:sz w:val="20"/>
+                <w:szCs w:val="20"/>
+              </w:rPr>
+            </w:pPr>
+            <w:r>
+              <w:rPr>
+                <w:rFonts w:asciiTheme="minorHAnsi" w:hAnsiTheme="minorHAnsi" w:cstheme="minorHAnsi"/>
+                <w:color w:val="auto"/>
+                <w:sz w:val="20"/>
+                <w:szCs w:val="20"/>
+              </w:rPr>
+              <w:t>6</w:t>
+            </w:r>
+          </w:p>
+        </w:tc>
+      </w:tr>
+      <w:tr>
+        <w:trPr>
+          <w:trHeight w:val="188"/>
         </w:trPr>
         <w:tc>
           <w:tcPr>
@@ -10984,7 +10969,411 @@
                 <w:sz w:val="20"/>
                 <w:szCs w:val="20"/>
               </w:rPr>
-              <w:t>Numer paszportu</w:t>
+              <w:t>Data rozpoczęcia pracy</w:t>
+            </w:r>
+          </w:p>
+        </w:tc>
+        <w:tc>
+          <w:tcPr>
+            <w:tcW w:w="1131" w:type="dxa"/>
+            <w:vMerge/>
+            <w:shd w:val="clear" w:color="auto" w:fill="EDEDED" w:themeFill="accent3" w:themeFillTint="33"/>
+          </w:tcPr>
+          <w:p>
+            <w:pPr>
+              <w:pStyle w:val="Default"/>
+              <w:widowControl w:val="0"/>
+              <w:jc w:val="center"/>
+              <w:rPr>
+                <w:rFonts w:asciiTheme="minorHAnsi" w:hAnsiTheme="minorHAnsi" w:cstheme="minorHAnsi"/>
+                <w:color w:val="auto"/>
+                <w:sz w:val="20"/>
+                <w:szCs w:val="20"/>
+              </w:rPr>
+            </w:pPr>
+          </w:p>
+        </w:tc>
+      </w:tr>
+      <w:tr>
+        <w:trPr>
+          <w:trHeight w:val="240"/>
+        </w:trPr>
+        <w:tc>
+          <w:tcPr>
+            <w:tcW w:w="460" w:type="dxa"/>
+            <w:vMerge/>
+          </w:tcPr>
+          <w:p>
+            <w:pPr>
+              <w:pStyle w:val="Default"/>
+              <w:widowControl w:val="0"/>
+              <w:jc w:val="center"/>
+              <w:rPr>
+                <w:rFonts w:asciiTheme="minorHAnsi" w:hAnsiTheme="minorHAnsi" w:cstheme="minorHAnsi"/>
+                <w:color w:val="auto"/>
+                <w:sz w:val="20"/>
+                <w:szCs w:val="20"/>
+              </w:rPr>
+            </w:pPr>
+          </w:p>
+        </w:tc>
+        <w:tc>
+          <w:tcPr>
+            <w:tcW w:w="2447" w:type="dxa"/>
+            <w:vMerge/>
+          </w:tcPr>
+          <w:p>
+            <w:pPr>
+              <w:pStyle w:val="Default"/>
+              <w:widowControl w:val="0"/>
+              <w:jc w:val="center"/>
+              <w:rPr>
+                <w:rFonts w:asciiTheme="minorHAnsi" w:hAnsiTheme="minorHAnsi" w:cstheme="minorHAnsi"/>
+                <w:color w:val="auto"/>
+                <w:sz w:val="20"/>
+                <w:szCs w:val="20"/>
+              </w:rPr>
+            </w:pPr>
+          </w:p>
+        </w:tc>
+        <w:tc>
+          <w:tcPr>
+            <w:tcW w:w="1335" w:type="dxa"/>
+            <w:vMerge/>
+          </w:tcPr>
+          <w:p>
+            <w:pPr>
+              <w:pStyle w:val="Default"/>
+              <w:widowControl w:val="0"/>
+              <w:jc w:val="center"/>
+              <w:rPr>
+                <w:rFonts w:asciiTheme="minorHAnsi" w:hAnsiTheme="minorHAnsi" w:cstheme="minorHAnsi"/>
+                <w:color w:val="auto"/>
+                <w:sz w:val="20"/>
+                <w:szCs w:val="20"/>
+              </w:rPr>
+            </w:pPr>
+          </w:p>
+        </w:tc>
+        <w:tc>
+          <w:tcPr>
+            <w:tcW w:w="1401" w:type="dxa"/>
+            <w:vMerge/>
+          </w:tcPr>
+          <w:p>
+            <w:pPr>
+              <w:pStyle w:val="Default"/>
+              <w:widowControl w:val="0"/>
+              <w:jc w:val="center"/>
+              <w:rPr>
+                <w:rFonts w:asciiTheme="minorHAnsi" w:hAnsiTheme="minorHAnsi" w:cstheme="minorHAnsi"/>
+                <w:color w:val="auto"/>
+                <w:sz w:val="20"/>
+                <w:szCs w:val="20"/>
+              </w:rPr>
+            </w:pPr>
+          </w:p>
+        </w:tc>
+        <w:tc>
+          <w:tcPr>
+            <w:tcW w:w="2290" w:type="dxa"/>
+          </w:tcPr>
+          <w:p>
+            <w:pPr>
+              <w:pStyle w:val="Default"/>
+              <w:widowControl w:val="0"/>
+              <w:jc w:val="center"/>
+              <w:rPr>
+                <w:rFonts w:asciiTheme="minorHAnsi" w:hAnsiTheme="minorHAnsi" w:cstheme="minorHAnsi"/>
+                <w:color w:val="auto"/>
+                <w:sz w:val="20"/>
+                <w:szCs w:val="20"/>
+              </w:rPr>
+            </w:pPr>
+            <w:r>
+              <w:rPr>
+                <w:rFonts w:asciiTheme="minorHAnsi" w:hAnsiTheme="minorHAnsi" w:cstheme="minorHAnsi"/>
+                <w:color w:val="auto"/>
+                <w:sz w:val="20"/>
+                <w:szCs w:val="20"/>
+              </w:rPr>
+              <w:t>Rodzaj umowy</w:t>
+            </w:r>
+          </w:p>
+        </w:tc>
+        <w:tc>
+          <w:tcPr>
+            <w:tcW w:w="1131" w:type="dxa"/>
+            <w:vMerge/>
+            <w:shd w:val="clear" w:color="auto" w:fill="EDEDED" w:themeFill="accent3" w:themeFillTint="33"/>
+          </w:tcPr>
+          <w:p>
+            <w:pPr>
+              <w:pStyle w:val="Default"/>
+              <w:widowControl w:val="0"/>
+              <w:jc w:val="center"/>
+              <w:rPr>
+                <w:rFonts w:asciiTheme="minorHAnsi" w:hAnsiTheme="minorHAnsi" w:cstheme="minorHAnsi"/>
+                <w:color w:val="auto"/>
+                <w:sz w:val="20"/>
+                <w:szCs w:val="20"/>
+              </w:rPr>
+            </w:pPr>
+          </w:p>
+        </w:tc>
+      </w:tr>
+      <w:tr>
+        <w:trPr>
+          <w:trHeight w:val="240"/>
+        </w:trPr>
+        <w:tc>
+          <w:tcPr>
+            <w:tcW w:w="460" w:type="dxa"/>
+            <w:vMerge/>
+          </w:tcPr>
+          <w:p>
+            <w:pPr>
+              <w:pStyle w:val="Default"/>
+              <w:widowControl w:val="0"/>
+              <w:jc w:val="center"/>
+              <w:rPr>
+                <w:rFonts w:asciiTheme="minorHAnsi" w:hAnsiTheme="minorHAnsi" w:cstheme="minorHAnsi"/>
+                <w:color w:val="auto"/>
+                <w:sz w:val="20"/>
+                <w:szCs w:val="20"/>
+              </w:rPr>
+            </w:pPr>
+          </w:p>
+        </w:tc>
+        <w:tc>
+          <w:tcPr>
+            <w:tcW w:w="2447" w:type="dxa"/>
+            <w:vMerge/>
+          </w:tcPr>
+          <w:p>
+            <w:pPr>
+              <w:pStyle w:val="Default"/>
+              <w:widowControl w:val="0"/>
+              <w:jc w:val="center"/>
+              <w:rPr>
+                <w:rFonts w:asciiTheme="minorHAnsi" w:hAnsiTheme="minorHAnsi" w:cstheme="minorHAnsi"/>
+                <w:color w:val="auto"/>
+                <w:sz w:val="20"/>
+                <w:szCs w:val="20"/>
+              </w:rPr>
+            </w:pPr>
+          </w:p>
+        </w:tc>
+        <w:tc>
+          <w:tcPr>
+            <w:tcW w:w="1335" w:type="dxa"/>
+            <w:vMerge/>
+          </w:tcPr>
+          <w:p>
+            <w:pPr>
+              <w:pStyle w:val="Default"/>
+              <w:widowControl w:val="0"/>
+              <w:jc w:val="center"/>
+              <w:rPr>
+                <w:rFonts w:asciiTheme="minorHAnsi" w:hAnsiTheme="minorHAnsi" w:cstheme="minorHAnsi"/>
+                <w:color w:val="auto"/>
+                <w:sz w:val="20"/>
+                <w:szCs w:val="20"/>
+              </w:rPr>
+            </w:pPr>
+          </w:p>
+        </w:tc>
+        <w:tc>
+          <w:tcPr>
+            <w:tcW w:w="1401" w:type="dxa"/>
+            <w:vMerge/>
+          </w:tcPr>
+          <w:p>
+            <w:pPr>
+              <w:pStyle w:val="Default"/>
+              <w:widowControl w:val="0"/>
+              <w:jc w:val="center"/>
+              <w:rPr>
+                <w:rFonts w:asciiTheme="minorHAnsi" w:hAnsiTheme="minorHAnsi" w:cstheme="minorHAnsi"/>
+                <w:color w:val="auto"/>
+                <w:sz w:val="20"/>
+                <w:szCs w:val="20"/>
+              </w:rPr>
+            </w:pPr>
+          </w:p>
+        </w:tc>
+        <w:tc>
+          <w:tcPr>
+            <w:tcW w:w="2290" w:type="dxa"/>
+          </w:tcPr>
+          <w:p>
+            <w:pPr>
+              <w:pStyle w:val="Default"/>
+              <w:widowControl w:val="0"/>
+              <w:jc w:val="center"/>
+              <w:rPr>
+                <w:rFonts w:asciiTheme="minorHAnsi" w:hAnsiTheme="minorHAnsi" w:cstheme="minorHAnsi"/>
+                <w:color w:val="auto"/>
+                <w:sz w:val="20"/>
+                <w:szCs w:val="20"/>
+              </w:rPr>
+            </w:pPr>
+            <w:r>
+              <w:rPr>
+                <w:rFonts w:asciiTheme="minorHAnsi" w:hAnsiTheme="minorHAnsi" w:cstheme="minorHAnsi"/>
+                <w:color w:val="auto"/>
+                <w:sz w:val="20"/>
+                <w:szCs w:val="20"/>
+              </w:rPr>
+              <w:t>Pensja</w:t>
+            </w:r>
+          </w:p>
+        </w:tc>
+        <w:tc>
+          <w:tcPr>
+            <w:tcW w:w="1131" w:type="dxa"/>
+            <w:vMerge/>
+            <w:shd w:val="clear" w:color="auto" w:fill="EDEDED" w:themeFill="accent3" w:themeFillTint="33"/>
+          </w:tcPr>
+          <w:p>
+            <w:pPr>
+              <w:pStyle w:val="Default"/>
+              <w:widowControl w:val="0"/>
+              <w:jc w:val="center"/>
+              <w:rPr>
+                <w:rFonts w:asciiTheme="minorHAnsi" w:hAnsiTheme="minorHAnsi" w:cstheme="minorHAnsi"/>
+                <w:color w:val="auto"/>
+                <w:sz w:val="20"/>
+                <w:szCs w:val="20"/>
+              </w:rPr>
+            </w:pPr>
+          </w:p>
+        </w:tc>
+      </w:tr>
+      <w:tr>
+        <w:tc>
+          <w:tcPr>
+            <w:tcW w:w="460" w:type="dxa"/>
+          </w:tcPr>
+          <w:p>
+            <w:pPr>
+              <w:pStyle w:val="Default"/>
+              <w:widowControl w:val="0"/>
+              <w:jc w:val="center"/>
+              <w:rPr>
+                <w:rFonts w:asciiTheme="minorHAnsi" w:hAnsiTheme="minorHAnsi" w:cstheme="minorHAnsi"/>
+                <w:color w:val="auto"/>
+                <w:sz w:val="20"/>
+                <w:szCs w:val="20"/>
+              </w:rPr>
+            </w:pPr>
+            <w:r>
+              <w:rPr>
+                <w:rFonts w:asciiTheme="minorHAnsi" w:hAnsiTheme="minorHAnsi" w:cstheme="minorHAnsi"/>
+                <w:color w:val="auto"/>
+                <w:sz w:val="20"/>
+                <w:szCs w:val="20"/>
+              </w:rPr>
+              <w:t>3</w:t>
+            </w:r>
+            <w:r>
+              <w:rPr>
+                <w:rFonts w:asciiTheme="minorHAnsi" w:hAnsiTheme="minorHAnsi" w:cstheme="minorHAnsi"/>
+                <w:color w:val="auto"/>
+                <w:sz w:val="20"/>
+                <w:szCs w:val="20"/>
+              </w:rPr>
+              <w:t>9</w:t>
+            </w:r>
+          </w:p>
+        </w:tc>
+        <w:tc>
+          <w:tcPr>
+            <w:tcW w:w="2447" w:type="dxa"/>
+          </w:tcPr>
+          <w:p>
+            <w:pPr>
+              <w:pStyle w:val="Default"/>
+              <w:widowControl w:val="0"/>
+              <w:jc w:val="center"/>
+              <w:rPr>
+                <w:rFonts w:asciiTheme="minorHAnsi" w:hAnsiTheme="minorHAnsi" w:cstheme="minorHAnsi"/>
+                <w:color w:val="auto"/>
+                <w:sz w:val="20"/>
+                <w:szCs w:val="20"/>
+              </w:rPr>
+            </w:pPr>
+            <w:r>
+              <w:rPr>
+                <w:rFonts w:asciiTheme="minorHAnsi" w:hAnsiTheme="minorHAnsi" w:cstheme="minorHAnsi"/>
+                <w:color w:val="auto"/>
+                <w:sz w:val="20"/>
+                <w:szCs w:val="20"/>
+              </w:rPr>
+              <w:t>obywatelstwo</w:t>
+            </w:r>
+          </w:p>
+        </w:tc>
+        <w:tc>
+          <w:tcPr>
+            <w:tcW w:w="1335" w:type="dxa"/>
+          </w:tcPr>
+          <w:p>
+            <w:pPr>
+              <w:pStyle w:val="Default"/>
+              <w:widowControl w:val="0"/>
+              <w:jc w:val="center"/>
+              <w:rPr>
+                <w:rFonts w:asciiTheme="minorHAnsi" w:hAnsiTheme="minorHAnsi" w:cstheme="minorHAnsi"/>
+                <w:color w:val="auto"/>
+                <w:sz w:val="20"/>
+                <w:szCs w:val="20"/>
+              </w:rPr>
+            </w:pPr>
+          </w:p>
+        </w:tc>
+        <w:tc>
+          <w:tcPr>
+            <w:tcW w:w="1401" w:type="dxa"/>
+          </w:tcPr>
+          <w:p>
+            <w:pPr>
+              <w:pStyle w:val="Default"/>
+              <w:widowControl w:val="0"/>
+              <w:jc w:val="center"/>
+              <w:rPr>
+                <w:rFonts w:asciiTheme="minorHAnsi" w:hAnsiTheme="minorHAnsi" w:cstheme="minorHAnsi"/>
+                <w:color w:val="auto"/>
+                <w:sz w:val="20"/>
+                <w:szCs w:val="20"/>
+              </w:rPr>
+            </w:pPr>
+          </w:p>
+        </w:tc>
+        <w:tc>
+          <w:tcPr>
+            <w:tcW w:w="2290" w:type="dxa"/>
+          </w:tcPr>
+          <w:p>
+            <w:pPr>
+              <w:pStyle w:val="Default"/>
+              <w:widowControl w:val="0"/>
+              <w:jc w:val="center"/>
+              <w:rPr>
+                <w:rFonts w:asciiTheme="minorHAnsi" w:hAnsiTheme="minorHAnsi" w:cstheme="minorHAnsi"/>
+                <w:color w:val="auto"/>
+                <w:sz w:val="20"/>
+                <w:szCs w:val="20"/>
+              </w:rPr>
+            </w:pPr>
+            <w:r>
+              <w:rPr>
+                <w:rFonts w:asciiTheme="minorHAnsi" w:hAnsiTheme="minorHAnsi" w:cstheme="minorHAnsi"/>
+                <w:color w:val="auto"/>
+                <w:sz w:val="20"/>
+                <w:szCs w:val="20"/>
+              </w:rPr>
+              <w:t>Obywatelstwo</w:t>
             </w:r>
           </w:p>
         </w:tc>
@@ -11014,6 +11403,15 @@
               </w:rPr>
               <w:t>6</w:t>
             </w:r>
+            <w:r>
+              <w:rPr>
+                <w:rFonts w:asciiTheme="minorHAnsi" w:hAnsiTheme="minorHAnsi" w:cstheme="minorHAnsi"/>
+                <w:color w:val="auto"/>
+                <w:sz w:val="20"/>
+                <w:szCs w:val="20"/>
+              </w:rPr>
+              <w:t>.1</w:t>
+            </w:r>
           </w:p>
         </w:tc>
       </w:tr>
@@ -11041,7 +11439,504 @@
                 <w:sz w:val="20"/>
                 <w:szCs w:val="20"/>
               </w:rPr>
-              <w:t>41</w:t>
+              <w:t>40</w:t>
+            </w:r>
+          </w:p>
+        </w:tc>
+        <w:tc>
+          <w:tcPr>
+            <w:tcW w:w="2447" w:type="dxa"/>
+          </w:tcPr>
+          <w:p>
+            <w:pPr>
+              <w:pStyle w:val="Default"/>
+              <w:widowControl w:val="0"/>
+              <w:jc w:val="center"/>
+              <w:rPr>
+                <w:rFonts w:asciiTheme="minorHAnsi" w:hAnsiTheme="minorHAnsi" w:cstheme="minorHAnsi"/>
+                <w:color w:val="auto"/>
+                <w:sz w:val="20"/>
+                <w:szCs w:val="20"/>
+              </w:rPr>
+            </w:pPr>
+            <w:r>
+              <w:rPr>
+                <w:rFonts w:asciiTheme="minorHAnsi" w:hAnsiTheme="minorHAnsi" w:cstheme="minorHAnsi"/>
+                <w:color w:val="auto"/>
+                <w:sz w:val="20"/>
+                <w:szCs w:val="20"/>
+              </w:rPr>
+              <w:t>pesel</w:t>
+            </w:r>
+          </w:p>
+        </w:tc>
+        <w:tc>
+          <w:tcPr>
+            <w:tcW w:w="1335" w:type="dxa"/>
+          </w:tcPr>
+          <w:p>
+            <w:pPr>
+              <w:pStyle w:val="Default"/>
+              <w:widowControl w:val="0"/>
+              <w:jc w:val="center"/>
+              <w:rPr>
+                <w:rFonts w:asciiTheme="minorHAnsi" w:hAnsiTheme="minorHAnsi" w:cstheme="minorHAnsi"/>
+                <w:color w:val="auto"/>
+                <w:sz w:val="20"/>
+                <w:szCs w:val="20"/>
+              </w:rPr>
+            </w:pPr>
+          </w:p>
+        </w:tc>
+        <w:tc>
+          <w:tcPr>
+            <w:tcW w:w="1401" w:type="dxa"/>
+          </w:tcPr>
+          <w:p>
+            <w:pPr>
+              <w:pStyle w:val="Default"/>
+              <w:widowControl w:val="0"/>
+              <w:jc w:val="center"/>
+              <w:rPr>
+                <w:rFonts w:asciiTheme="minorHAnsi" w:hAnsiTheme="minorHAnsi" w:cstheme="minorHAnsi"/>
+                <w:color w:val="auto"/>
+                <w:sz w:val="20"/>
+                <w:szCs w:val="20"/>
+              </w:rPr>
+            </w:pPr>
+          </w:p>
+        </w:tc>
+        <w:tc>
+          <w:tcPr>
+            <w:tcW w:w="2290" w:type="dxa"/>
+          </w:tcPr>
+          <w:p>
+            <w:pPr>
+              <w:pStyle w:val="Default"/>
+              <w:widowControl w:val="0"/>
+              <w:jc w:val="center"/>
+              <w:rPr>
+                <w:rFonts w:asciiTheme="minorHAnsi" w:hAnsiTheme="minorHAnsi" w:cstheme="minorHAnsi"/>
+                <w:color w:val="auto"/>
+                <w:sz w:val="20"/>
+                <w:szCs w:val="20"/>
+              </w:rPr>
+            </w:pPr>
+            <w:r>
+              <w:rPr>
+                <w:rFonts w:asciiTheme="minorHAnsi" w:hAnsiTheme="minorHAnsi" w:cstheme="minorHAnsi"/>
+                <w:color w:val="auto"/>
+                <w:sz w:val="20"/>
+                <w:szCs w:val="20"/>
+              </w:rPr>
+              <w:t>Pesel</w:t>
+            </w:r>
+          </w:p>
+        </w:tc>
+        <w:tc>
+          <w:tcPr>
+            <w:tcW w:w="1131" w:type="dxa"/>
+            <w:shd w:val="clear" w:color="auto" w:fill="EDEDED" w:themeFill="accent3" w:themeFillTint="33"/>
+          </w:tcPr>
+          <w:p>
+            <w:pPr>
+              <w:pStyle w:val="Default"/>
+              <w:widowControl w:val="0"/>
+              <w:jc w:val="center"/>
+              <w:rPr>
+                <w:rFonts w:asciiTheme="minorHAnsi" w:hAnsiTheme="minorHAnsi" w:cstheme="minorHAnsi"/>
+                <w:color w:val="auto"/>
+                <w:sz w:val="20"/>
+                <w:szCs w:val="20"/>
+              </w:rPr>
+            </w:pPr>
+            <w:r>
+              <w:rPr>
+                <w:rFonts w:asciiTheme="minorHAnsi" w:hAnsiTheme="minorHAnsi" w:cstheme="minorHAnsi"/>
+                <w:color w:val="auto"/>
+                <w:sz w:val="20"/>
+                <w:szCs w:val="20"/>
+              </w:rPr>
+              <w:t>6</w:t>
+            </w:r>
+            <w:r>
+              <w:rPr>
+                <w:rFonts w:asciiTheme="minorHAnsi" w:hAnsiTheme="minorHAnsi" w:cstheme="minorHAnsi"/>
+                <w:color w:val="auto"/>
+                <w:sz w:val="20"/>
+                <w:szCs w:val="20"/>
+              </w:rPr>
+              <w:t>.1</w:t>
+            </w:r>
+          </w:p>
+        </w:tc>
+      </w:tr>
+      <w:tr>
+        <w:trPr>
+          <w:trHeight w:val="525"/>
+        </w:trPr>
+        <w:tc>
+          <w:tcPr>
+            <w:tcW w:w="460" w:type="dxa"/>
+          </w:tcPr>
+          <w:p>
+            <w:pPr>
+              <w:pStyle w:val="Default"/>
+              <w:widowControl w:val="0"/>
+              <w:jc w:val="center"/>
+              <w:rPr>
+                <w:rFonts w:asciiTheme="minorHAnsi" w:hAnsiTheme="minorHAnsi" w:cstheme="minorHAnsi"/>
+                <w:color w:val="auto"/>
+                <w:sz w:val="20"/>
+                <w:szCs w:val="20"/>
+              </w:rPr>
+            </w:pPr>
+            <w:r>
+              <w:rPr>
+                <w:rFonts w:asciiTheme="minorHAnsi" w:hAnsiTheme="minorHAnsi" w:cstheme="minorHAnsi"/>
+                <w:color w:val="auto"/>
+                <w:sz w:val="20"/>
+                <w:szCs w:val="20"/>
+              </w:rPr>
+              <w:t>4</w:t>
+            </w:r>
+            <w:r>
+              <w:rPr>
+                <w:rFonts w:asciiTheme="minorHAnsi" w:hAnsiTheme="minorHAnsi" w:cstheme="minorHAnsi"/>
+                <w:color w:val="auto"/>
+                <w:sz w:val="20"/>
+                <w:szCs w:val="20"/>
+              </w:rPr>
+              <w:t>1</w:t>
+            </w:r>
+          </w:p>
+        </w:tc>
+        <w:tc>
+          <w:tcPr>
+            <w:tcW w:w="2447" w:type="dxa"/>
+          </w:tcPr>
+          <w:p>
+            <w:pPr>
+              <w:pStyle w:val="Default"/>
+              <w:widowControl w:val="0"/>
+              <w:jc w:val="center"/>
+              <w:rPr>
+                <w:rFonts w:asciiTheme="minorHAnsi" w:hAnsiTheme="minorHAnsi" w:cstheme="minorHAnsi"/>
+                <w:color w:val="auto"/>
+                <w:sz w:val="20"/>
+                <w:szCs w:val="20"/>
+              </w:rPr>
+            </w:pPr>
+            <w:r>
+              <w:rPr>
+                <w:rFonts w:asciiTheme="minorHAnsi" w:hAnsiTheme="minorHAnsi" w:cstheme="minorHAnsi"/>
+                <w:color w:val="auto"/>
+                <w:sz w:val="20"/>
+                <w:szCs w:val="20"/>
+              </w:rPr>
+              <w:t xml:space="preserve">numer dowodu osobistego </w:t>
+            </w:r>
+          </w:p>
+        </w:tc>
+        <w:tc>
+          <w:tcPr>
+            <w:tcW w:w="1335" w:type="dxa"/>
+          </w:tcPr>
+          <w:p>
+            <w:pPr>
+              <w:pStyle w:val="Default"/>
+              <w:widowControl w:val="0"/>
+              <w:jc w:val="center"/>
+              <w:rPr>
+                <w:rFonts w:asciiTheme="minorHAnsi" w:hAnsiTheme="minorHAnsi" w:cstheme="minorHAnsi"/>
+                <w:color w:val="auto"/>
+                <w:sz w:val="20"/>
+                <w:szCs w:val="20"/>
+              </w:rPr>
+            </w:pPr>
+          </w:p>
+        </w:tc>
+        <w:tc>
+          <w:tcPr>
+            <w:tcW w:w="1401" w:type="dxa"/>
+          </w:tcPr>
+          <w:p>
+            <w:pPr>
+              <w:pStyle w:val="Default"/>
+              <w:widowControl w:val="0"/>
+              <w:jc w:val="center"/>
+              <w:rPr>
+                <w:rFonts w:asciiTheme="minorHAnsi" w:hAnsiTheme="minorHAnsi" w:cstheme="minorHAnsi"/>
+                <w:color w:val="auto"/>
+                <w:sz w:val="20"/>
+                <w:szCs w:val="20"/>
+              </w:rPr>
+            </w:pPr>
+          </w:p>
+        </w:tc>
+        <w:tc>
+          <w:tcPr>
+            <w:tcW w:w="2290" w:type="dxa"/>
+          </w:tcPr>
+          <w:p>
+            <w:pPr>
+              <w:pStyle w:val="Default"/>
+              <w:widowControl w:val="0"/>
+              <w:jc w:val="center"/>
+              <w:rPr>
+                <w:rFonts w:asciiTheme="minorHAnsi" w:hAnsiTheme="minorHAnsi" w:cstheme="minorHAnsi"/>
+                <w:color w:val="auto"/>
+                <w:sz w:val="20"/>
+                <w:szCs w:val="20"/>
+              </w:rPr>
+            </w:pPr>
+            <w:r>
+              <w:rPr>
+                <w:rFonts w:asciiTheme="minorHAnsi" w:hAnsiTheme="minorHAnsi" w:cstheme="minorHAnsi"/>
+                <w:color w:val="auto"/>
+                <w:sz w:val="20"/>
+                <w:szCs w:val="20"/>
+              </w:rPr>
+              <w:t>Numer dowodu osobistego</w:t>
+            </w:r>
+          </w:p>
+        </w:tc>
+        <w:tc>
+          <w:tcPr>
+            <w:tcW w:w="1131" w:type="dxa"/>
+            <w:shd w:val="clear" w:color="auto" w:fill="EDEDED" w:themeFill="accent3" w:themeFillTint="33"/>
+          </w:tcPr>
+          <w:p>
+            <w:pPr>
+              <w:pStyle w:val="Default"/>
+              <w:widowControl w:val="0"/>
+              <w:jc w:val="center"/>
+              <w:rPr>
+                <w:rFonts w:asciiTheme="minorHAnsi" w:hAnsiTheme="minorHAnsi" w:cstheme="minorHAnsi"/>
+                <w:color w:val="auto"/>
+                <w:sz w:val="20"/>
+                <w:szCs w:val="20"/>
+              </w:rPr>
+            </w:pPr>
+            <w:r>
+              <w:rPr>
+                <w:rFonts w:asciiTheme="minorHAnsi" w:hAnsiTheme="minorHAnsi" w:cstheme="minorHAnsi"/>
+                <w:color w:val="auto"/>
+                <w:sz w:val="20"/>
+                <w:szCs w:val="20"/>
+              </w:rPr>
+              <w:t>6</w:t>
+            </w:r>
+            <w:r>
+              <w:rPr>
+                <w:rFonts w:asciiTheme="minorHAnsi" w:hAnsiTheme="minorHAnsi" w:cstheme="minorHAnsi"/>
+                <w:color w:val="auto"/>
+                <w:sz w:val="20"/>
+                <w:szCs w:val="20"/>
+              </w:rPr>
+              <w:t>.1</w:t>
+            </w:r>
+          </w:p>
+        </w:tc>
+      </w:tr>
+      <w:tr>
+        <w:tc>
+          <w:tcPr>
+            <w:tcW w:w="460" w:type="dxa"/>
+          </w:tcPr>
+          <w:p>
+            <w:pPr>
+              <w:pStyle w:val="Default"/>
+              <w:widowControl w:val="0"/>
+              <w:jc w:val="center"/>
+              <w:rPr>
+                <w:rFonts w:asciiTheme="minorHAnsi" w:hAnsiTheme="minorHAnsi" w:cstheme="minorHAnsi"/>
+                <w:color w:val="auto"/>
+                <w:sz w:val="20"/>
+                <w:szCs w:val="20"/>
+              </w:rPr>
+            </w:pPr>
+            <w:r>
+              <w:rPr>
+                <w:rFonts w:asciiTheme="minorHAnsi" w:hAnsiTheme="minorHAnsi" w:cstheme="minorHAnsi"/>
+                <w:color w:val="auto"/>
+                <w:sz w:val="20"/>
+                <w:szCs w:val="20"/>
+              </w:rPr>
+              <w:t>4</w:t>
+            </w:r>
+            <w:r>
+              <w:rPr>
+                <w:rFonts w:asciiTheme="minorHAnsi" w:hAnsiTheme="minorHAnsi" w:cstheme="minorHAnsi"/>
+                <w:color w:val="auto"/>
+                <w:sz w:val="20"/>
+                <w:szCs w:val="20"/>
+              </w:rPr>
+              <w:t>2</w:t>
+            </w:r>
+          </w:p>
+        </w:tc>
+        <w:tc>
+          <w:tcPr>
+            <w:tcW w:w="2447" w:type="dxa"/>
+          </w:tcPr>
+          <w:p>
+            <w:pPr>
+              <w:pStyle w:val="Default"/>
+              <w:widowControl w:val="0"/>
+              <w:jc w:val="center"/>
+              <w:rPr>
+                <w:rFonts w:asciiTheme="minorHAnsi" w:hAnsiTheme="minorHAnsi" w:cstheme="minorHAnsi"/>
+                <w:color w:val="auto"/>
+                <w:sz w:val="20"/>
+                <w:szCs w:val="20"/>
+              </w:rPr>
+            </w:pPr>
+            <w:r>
+              <w:rPr>
+                <w:rFonts w:asciiTheme="minorHAnsi" w:hAnsiTheme="minorHAnsi" w:cstheme="minorHAnsi"/>
+                <w:color w:val="auto"/>
+                <w:sz w:val="20"/>
+                <w:szCs w:val="20"/>
+              </w:rPr>
+              <w:t>numer paszportu</w:t>
+            </w:r>
+          </w:p>
+        </w:tc>
+        <w:tc>
+          <w:tcPr>
+            <w:tcW w:w="1335" w:type="dxa"/>
+          </w:tcPr>
+          <w:p>
+            <w:pPr>
+              <w:pStyle w:val="Default"/>
+              <w:widowControl w:val="0"/>
+              <w:jc w:val="center"/>
+              <w:rPr>
+                <w:rFonts w:asciiTheme="minorHAnsi" w:hAnsiTheme="minorHAnsi" w:cstheme="minorHAnsi"/>
+                <w:color w:val="auto"/>
+                <w:sz w:val="20"/>
+                <w:szCs w:val="20"/>
+              </w:rPr>
+            </w:pPr>
+          </w:p>
+        </w:tc>
+        <w:tc>
+          <w:tcPr>
+            <w:tcW w:w="1401" w:type="dxa"/>
+          </w:tcPr>
+          <w:p>
+            <w:pPr>
+              <w:pStyle w:val="Default"/>
+              <w:widowControl w:val="0"/>
+              <w:jc w:val="center"/>
+              <w:rPr>
+                <w:rFonts w:asciiTheme="minorHAnsi" w:hAnsiTheme="minorHAnsi" w:cstheme="minorHAnsi"/>
+                <w:color w:val="auto"/>
+                <w:sz w:val="20"/>
+                <w:szCs w:val="20"/>
+              </w:rPr>
+            </w:pPr>
+          </w:p>
+        </w:tc>
+        <w:tc>
+          <w:tcPr>
+            <w:tcW w:w="2290" w:type="dxa"/>
+          </w:tcPr>
+          <w:p>
+            <w:pPr>
+              <w:pStyle w:val="Default"/>
+              <w:widowControl w:val="0"/>
+              <w:jc w:val="center"/>
+              <w:rPr>
+                <w:rFonts w:asciiTheme="minorHAnsi" w:hAnsiTheme="minorHAnsi" w:cstheme="minorHAnsi"/>
+                <w:color w:val="auto"/>
+                <w:sz w:val="20"/>
+                <w:szCs w:val="20"/>
+              </w:rPr>
+            </w:pPr>
+            <w:r>
+              <w:rPr>
+                <w:rFonts w:asciiTheme="minorHAnsi" w:hAnsiTheme="minorHAnsi" w:cstheme="minorHAnsi"/>
+                <w:color w:val="auto"/>
+                <w:sz w:val="20"/>
+                <w:szCs w:val="20"/>
+              </w:rPr>
+              <w:t>Numer paszportu</w:t>
+            </w:r>
+          </w:p>
+        </w:tc>
+        <w:tc>
+          <w:tcPr>
+            <w:tcW w:w="1131" w:type="dxa"/>
+            <w:shd w:val="clear" w:color="auto" w:fill="EDEDED" w:themeFill="accent3" w:themeFillTint="33"/>
+          </w:tcPr>
+          <w:p>
+            <w:pPr>
+              <w:pStyle w:val="Default"/>
+              <w:jc w:val="center"/>
+              <w:rPr>
+                <w:rFonts w:asciiTheme="minorHAnsi" w:hAnsiTheme="minorHAnsi" w:cstheme="minorHAnsi"/>
+                <w:color w:val="auto"/>
+                <w:sz w:val="20"/>
+                <w:szCs w:val="20"/>
+              </w:rPr>
+            </w:pPr>
+            <w:r>
+              <w:rPr>
+                <w:rFonts w:asciiTheme="minorHAnsi" w:hAnsiTheme="minorHAnsi" w:cstheme="minorHAnsi"/>
+                <w:color w:val="auto"/>
+                <w:sz w:val="20"/>
+                <w:szCs w:val="20"/>
+              </w:rPr>
+              <w:t>6</w:t>
+            </w:r>
+            <w:r>
+              <w:rPr>
+                <w:rFonts w:asciiTheme="minorHAnsi" w:hAnsiTheme="minorHAnsi" w:cstheme="minorHAnsi"/>
+                <w:color w:val="auto"/>
+                <w:sz w:val="20"/>
+                <w:szCs w:val="20"/>
+              </w:rPr>
+              <w:t>.1</w:t>
+            </w:r>
+          </w:p>
+        </w:tc>
+      </w:tr>
+      <w:tr>
+        <w:tc>
+          <w:tcPr>
+            <w:tcW w:w="460" w:type="dxa"/>
+          </w:tcPr>
+          <w:p>
+            <w:pPr>
+              <w:pStyle w:val="Default"/>
+              <w:widowControl w:val="0"/>
+              <w:jc w:val="center"/>
+              <w:rPr>
+                <w:rFonts w:asciiTheme="minorHAnsi" w:hAnsiTheme="minorHAnsi" w:cstheme="minorHAnsi"/>
+                <w:color w:val="auto"/>
+                <w:sz w:val="20"/>
+                <w:szCs w:val="20"/>
+              </w:rPr>
+            </w:pPr>
+            <w:r>
+              <w:rPr>
+                <w:rFonts w:asciiTheme="minorHAnsi" w:hAnsiTheme="minorHAnsi" w:cstheme="minorHAnsi"/>
+                <w:color w:val="auto"/>
+                <w:sz w:val="20"/>
+                <w:szCs w:val="20"/>
+              </w:rPr>
+              <w:t>4</w:t>
+            </w:r>
+            <w:r>
+              <w:rPr>
+                <w:rFonts w:asciiTheme="minorHAnsi" w:hAnsiTheme="minorHAnsi" w:cstheme="minorHAnsi"/>
+                <w:color w:val="auto"/>
+                <w:sz w:val="20"/>
+                <w:szCs w:val="20"/>
+              </w:rPr>
+              <w:t>3</w:t>
             </w:r>
           </w:p>
         </w:tc>
@@ -11189,7 +12084,17 @@
                 <w:sz w:val="20"/>
                 <w:szCs w:val="20"/>
               </w:rPr>
-              <w:t>42</w:t>
+              <w:lastRenderedPageBreak/>
+              <w:t>4</w:t>
+            </w:r>
+            <w:r>
+              <w:rPr>
+                <w:rFonts w:asciiTheme="minorHAnsi" w:hAnsiTheme="minorHAnsi" w:cstheme="minorHAnsi"/>
+                <w:color w:val="auto"/>
+                <w:sz w:val="20"/>
+                <w:szCs w:val="20"/>
+              </w:rPr>
+              <w:t>4</w:t>
             </w:r>
           </w:p>
         </w:tc>
@@ -11336,7 +12241,16 @@
                 <w:sz w:val="20"/>
                 <w:szCs w:val="20"/>
               </w:rPr>
-              <w:t>43</w:t>
+              <w:t>4</w:t>
+            </w:r>
+            <w:r>
+              <w:rPr>
+                <w:rFonts w:asciiTheme="minorHAnsi" w:hAnsiTheme="minorHAnsi" w:cstheme="minorHAnsi"/>
+                <w:color w:val="auto"/>
+                <w:sz w:val="20"/>
+                <w:szCs w:val="20"/>
+              </w:rPr>
+              <w:t>5</w:t>
             </w:r>
           </w:p>
         </w:tc>
@@ -11483,7 +12397,16 @@
                 <w:sz w:val="20"/>
                 <w:szCs w:val="20"/>
               </w:rPr>
-              <w:t>44</w:t>
+              <w:t>4</w:t>
+            </w:r>
+            <w:r>
+              <w:rPr>
+                <w:rFonts w:asciiTheme="minorHAnsi" w:hAnsiTheme="minorHAnsi" w:cstheme="minorHAnsi"/>
+                <w:color w:val="auto"/>
+                <w:sz w:val="20"/>
+                <w:szCs w:val="20"/>
+              </w:rPr>
+              <w:t>6</w:t>
             </w:r>
           </w:p>
         </w:tc>
@@ -11630,7 +12553,16 @@
                 <w:sz w:val="20"/>
                 <w:szCs w:val="20"/>
               </w:rPr>
-              <w:t>45</w:t>
+              <w:t>4</w:t>
+            </w:r>
+            <w:r>
+              <w:rPr>
+                <w:rFonts w:asciiTheme="minorHAnsi" w:hAnsiTheme="minorHAnsi" w:cstheme="minorHAnsi"/>
+                <w:color w:val="auto"/>
+                <w:sz w:val="20"/>
+                <w:szCs w:val="20"/>
+              </w:rPr>
+              <w:t>7</w:t>
             </w:r>
           </w:p>
         </w:tc>
@@ -11777,8 +12709,16 @@
                 <w:sz w:val="20"/>
                 <w:szCs w:val="20"/>
               </w:rPr>
-              <w:lastRenderedPageBreak/>
-              <w:t>46</w:t>
+              <w:t>4</w:t>
+            </w:r>
+            <w:r>
+              <w:rPr>
+                <w:rFonts w:asciiTheme="minorHAnsi" w:hAnsiTheme="minorHAnsi" w:cstheme="minorHAnsi"/>
+                <w:color w:val="auto"/>
+                <w:sz w:val="20"/>
+                <w:szCs w:val="20"/>
+              </w:rPr>
+              <w:t>8</w:t>
             </w:r>
           </w:p>
         </w:tc>
@@ -11925,7 +12865,16 @@
                 <w:sz w:val="20"/>
                 <w:szCs w:val="20"/>
               </w:rPr>
-              <w:t>47</w:t>
+              <w:t>4</w:t>
+            </w:r>
+            <w:r>
+              <w:rPr>
+                <w:rFonts w:asciiTheme="minorHAnsi" w:hAnsiTheme="minorHAnsi" w:cstheme="minorHAnsi"/>
+                <w:color w:val="auto"/>
+                <w:sz w:val="20"/>
+                <w:szCs w:val="20"/>
+              </w:rPr>
+              <w:t>9</w:t>
             </w:r>
           </w:p>
         </w:tc>
@@ -12072,7 +13021,7 @@
                 <w:sz w:val="20"/>
                 <w:szCs w:val="20"/>
               </w:rPr>
-              <w:t>48</w:t>
+              <w:t>50</w:t>
             </w:r>
           </w:p>
         </w:tc>
@@ -12162,25 +13111,7 @@
                 <w:sz w:val="20"/>
                 <w:szCs w:val="20"/>
               </w:rPr>
-              <w:t>Sposób wypłacania</w:t>
-            </w:r>
-            <w:r>
-              <w:rPr>
-                <w:rFonts w:asciiTheme="minorHAnsi" w:hAnsiTheme="minorHAnsi" w:cstheme="minorHAnsi"/>
-                <w:color w:val="auto"/>
-                <w:sz w:val="20"/>
-                <w:szCs w:val="20"/>
-              </w:rPr>
-              <w:t xml:space="preserve"> </w:t>
-            </w:r>
-            <w:r>
-              <w:rPr>
-                <w:rFonts w:asciiTheme="minorHAnsi" w:hAnsiTheme="minorHAnsi" w:cstheme="minorHAnsi"/>
-                <w:color w:val="auto"/>
-                <w:sz w:val="20"/>
-                <w:szCs w:val="20"/>
-              </w:rPr>
-              <w:t>odszkodowania</w:t>
+              <w:t>Sposób wypłacania odszkodowania</w:t>
             </w:r>
           </w:p>
         </w:tc>
@@ -12237,7 +13168,16 @@
                 <w:sz w:val="20"/>
                 <w:szCs w:val="20"/>
               </w:rPr>
-              <w:t>49</w:t>
+              <w:t>5</w:t>
+            </w:r>
+            <w:r>
+              <w:rPr>
+                <w:rFonts w:asciiTheme="minorHAnsi" w:hAnsiTheme="minorHAnsi" w:cstheme="minorHAnsi"/>
+                <w:color w:val="auto"/>
+                <w:sz w:val="20"/>
+                <w:szCs w:val="20"/>
+              </w:rPr>
+              <w:t>1</w:t>
             </w:r>
           </w:p>
         </w:tc>
@@ -12354,7 +13294,7 @@
                 <w:sz w:val="20"/>
                 <w:szCs w:val="20"/>
               </w:rPr>
-              <w:t>2</w:t>
+              <w:t>6</w:t>
             </w:r>
           </w:p>
         </w:tc>
@@ -12383,7 +13323,171 @@
                 <w:sz w:val="20"/>
                 <w:szCs w:val="20"/>
               </w:rPr>
-              <w:t>50</w:t>
+              <w:t>5</w:t>
+            </w:r>
+            <w:r>
+              <w:rPr>
+                <w:rFonts w:asciiTheme="minorHAnsi" w:hAnsiTheme="minorHAnsi" w:cstheme="minorHAnsi"/>
+                <w:color w:val="auto"/>
+                <w:sz w:val="20"/>
+                <w:szCs w:val="20"/>
+              </w:rPr>
+              <w:t>2</w:t>
+            </w:r>
+          </w:p>
+        </w:tc>
+        <w:tc>
+          <w:tcPr>
+            <w:tcW w:w="2447" w:type="dxa"/>
+          </w:tcPr>
+          <w:p>
+            <w:pPr>
+              <w:pStyle w:val="Default"/>
+              <w:widowControl w:val="0"/>
+              <w:jc w:val="center"/>
+              <w:rPr>
+                <w:rFonts w:asciiTheme="minorHAnsi" w:hAnsiTheme="minorHAnsi" w:cstheme="minorHAnsi"/>
+                <w:color w:val="auto"/>
+                <w:sz w:val="20"/>
+                <w:szCs w:val="20"/>
+              </w:rPr>
+            </w:pPr>
+            <w:r>
+              <w:rPr>
+                <w:rFonts w:asciiTheme="minorHAnsi" w:hAnsiTheme="minorHAnsi" w:cstheme="minorHAnsi"/>
+                <w:color w:val="auto"/>
+                <w:sz w:val="20"/>
+                <w:szCs w:val="20"/>
+              </w:rPr>
+              <w:t>numer identyfikacyjny (ID)</w:t>
+            </w:r>
+          </w:p>
+        </w:tc>
+        <w:tc>
+          <w:tcPr>
+            <w:tcW w:w="1335" w:type="dxa"/>
+          </w:tcPr>
+          <w:p>
+            <w:pPr>
+              <w:pStyle w:val="Default"/>
+              <w:widowControl w:val="0"/>
+              <w:jc w:val="center"/>
+              <w:rPr>
+                <w:rFonts w:asciiTheme="minorHAnsi" w:hAnsiTheme="minorHAnsi" w:cstheme="minorHAnsi"/>
+                <w:color w:val="auto"/>
+                <w:sz w:val="20"/>
+                <w:szCs w:val="20"/>
+              </w:rPr>
+            </w:pPr>
+          </w:p>
+        </w:tc>
+        <w:tc>
+          <w:tcPr>
+            <w:tcW w:w="1401" w:type="dxa"/>
+          </w:tcPr>
+          <w:p>
+            <w:pPr>
+              <w:pStyle w:val="Default"/>
+              <w:widowControl w:val="0"/>
+              <w:jc w:val="center"/>
+              <w:rPr>
+                <w:rFonts w:asciiTheme="minorHAnsi" w:hAnsiTheme="minorHAnsi" w:cstheme="minorHAnsi"/>
+                <w:color w:val="auto"/>
+                <w:sz w:val="20"/>
+                <w:szCs w:val="20"/>
+              </w:rPr>
+            </w:pPr>
+          </w:p>
+        </w:tc>
+        <w:tc>
+          <w:tcPr>
+            <w:tcW w:w="2290" w:type="dxa"/>
+          </w:tcPr>
+          <w:p>
+            <w:pPr>
+              <w:pStyle w:val="Default"/>
+              <w:widowControl w:val="0"/>
+              <w:jc w:val="center"/>
+              <w:rPr>
+                <w:rFonts w:asciiTheme="minorHAnsi" w:hAnsiTheme="minorHAnsi" w:cstheme="minorHAnsi"/>
+                <w:color w:val="auto"/>
+                <w:sz w:val="20"/>
+                <w:szCs w:val="20"/>
+              </w:rPr>
+            </w:pPr>
+            <w:r>
+              <w:rPr>
+                <w:rFonts w:asciiTheme="minorHAnsi" w:hAnsiTheme="minorHAnsi" w:cstheme="minorHAnsi"/>
+                <w:color w:val="auto"/>
+                <w:sz w:val="20"/>
+                <w:szCs w:val="20"/>
+              </w:rPr>
+              <w:t>ID klienta</w:t>
+            </w:r>
+          </w:p>
+        </w:tc>
+        <w:tc>
+          <w:tcPr>
+            <w:tcW w:w="1131" w:type="dxa"/>
+          </w:tcPr>
+          <w:p>
+            <w:pPr>
+              <w:pStyle w:val="Default"/>
+              <w:widowControl w:val="0"/>
+              <w:jc w:val="center"/>
+              <w:rPr>
+                <w:rFonts w:asciiTheme="minorHAnsi" w:hAnsiTheme="minorHAnsi" w:cstheme="minorHAnsi"/>
+                <w:color w:val="auto"/>
+                <w:sz w:val="20"/>
+                <w:szCs w:val="20"/>
+              </w:rPr>
+            </w:pPr>
+            <w:r>
+              <w:rPr>
+                <w:rFonts w:asciiTheme="minorHAnsi" w:hAnsiTheme="minorHAnsi" w:cstheme="minorHAnsi"/>
+                <w:color w:val="auto"/>
+                <w:sz w:val="20"/>
+                <w:szCs w:val="20"/>
+              </w:rPr>
+              <w:t>2</w:t>
+            </w:r>
+          </w:p>
+        </w:tc>
+      </w:tr>
+      <w:tr>
+        <w:tc>
+          <w:tcPr>
+            <w:tcW w:w="460" w:type="dxa"/>
+          </w:tcPr>
+          <w:p>
+            <w:pPr>
+              <w:pStyle w:val="Default"/>
+              <w:widowControl w:val="0"/>
+              <w:jc w:val="center"/>
+              <w:rPr>
+                <w:rFonts w:asciiTheme="minorHAnsi" w:hAnsiTheme="minorHAnsi" w:cstheme="minorHAnsi"/>
+                <w:color w:val="auto"/>
+                <w:sz w:val="20"/>
+                <w:szCs w:val="20"/>
+              </w:rPr>
+            </w:pPr>
+            <w:r>
+              <w:rPr>
+                <w:rFonts w:asciiTheme="minorHAnsi" w:hAnsiTheme="minorHAnsi" w:cstheme="minorHAnsi"/>
+                <w:color w:val="auto"/>
+                <w:sz w:val="20"/>
+                <w:szCs w:val="20"/>
+              </w:rPr>
+              <w:t>5</w:t>
+            </w:r>
+            <w:r>
+              <w:rPr>
+                <w:rFonts w:asciiTheme="minorHAnsi" w:hAnsiTheme="minorHAnsi" w:cstheme="minorHAnsi"/>
+                <w:color w:val="auto"/>
+                <w:sz w:val="20"/>
+                <w:szCs w:val="20"/>
+              </w:rPr>
+              <w:t>3</w:t>
             </w:r>
           </w:p>
         </w:tc>
@@ -12533,8 +13637,19 @@
                 <w:sz w:val="20"/>
                 <w:szCs w:val="20"/>
               </w:rPr>
-              <w:t>51</w:t>
-            </w:r>
+              <w:t>5</w:t>
+            </w:r>
+            <w:r>
+              <w:rPr>
+                <w:rFonts w:asciiTheme="minorHAnsi" w:hAnsiTheme="minorHAnsi" w:cstheme="minorHAnsi"/>
+                <w:color w:val="auto"/>
+                <w:sz w:val="20"/>
+                <w:szCs w:val="20"/>
+              </w:rPr>
+              <w:t>4</w:t>
+            </w:r>
+            <w:bookmarkStart w:id="19" w:name="_GoBack"/>
+            <w:bookmarkEnd w:id="19"/>
           </w:p>
         </w:tc>
         <w:tc>
@@ -12818,21 +13933,19 @@
           <w:rFonts w:asciiTheme="minorHAnsi" w:hAnsiTheme="minorHAnsi" w:cstheme="minorHAnsi"/>
           <w:lang w:val="pl-PL" w:eastAsia="pl-PL"/>
         </w:rPr>
-        <w:t>cownika, 2 – Dotyczą wybranego ubezpieczenia, 3 – Dotyczą Ubezpieczenia na życie, 4 – Dotyczą Ubezpieczenia auta, 5 – Dotyczą ubezpieczenia mieszkania i domu, 6 – Przedstawiają Dane Klienta.</w:t>
+        <w:t>cownika, 2 – Dotyczą ubezpieczenia, 3 – Dotyczą Ubezpieczenia na życie, 4 – Dotyczą Ubezpieczenia auta, 5 – Dotyczą ubezpieczenia mieszkania i domu, 6 – Przedstawiają Dane Klienta.</w:t>
       </w:r>
     </w:p>
     <w:p>
       <w:pPr>
-        <w:pStyle w:val="Nagwek2"/>
-        <w:rPr>
-          <w:rFonts w:asciiTheme="minorHAnsi" w:hAnsiTheme="minorHAnsi" w:cstheme="minorHAnsi"/>
+        <w:pStyle w:val="Nagwek3"/>
+        <w:rPr>
           <w:lang w:eastAsia="pl-PL"/>
         </w:rPr>
       </w:pPr>
       <w:proofErr w:type="spellStart"/>
       <w:r>
         <w:rPr>
-          <w:rFonts w:asciiTheme="minorHAnsi" w:hAnsiTheme="minorHAnsi" w:cstheme="minorHAnsi"/>
           <w:lang w:eastAsia="pl-PL"/>
         </w:rPr>
         <w:t>Analiza</w:t>
@@ -12840,7 +13953,6 @@
       <w:proofErr w:type="spellEnd"/>
       <w:r>
         <w:rPr>
-          <w:rFonts w:asciiTheme="minorHAnsi" w:hAnsiTheme="minorHAnsi" w:cstheme="minorHAnsi"/>
           <w:lang w:eastAsia="pl-PL"/>
         </w:rPr>
         <w:t xml:space="preserve"> </w:t>
@@ -12848,7 +13960,6 @@
       <w:proofErr w:type="spellStart"/>
       <w:r>
         <w:rPr>
-          <w:rFonts w:asciiTheme="minorHAnsi" w:hAnsiTheme="minorHAnsi" w:cstheme="minorHAnsi"/>
           <w:lang w:eastAsia="pl-PL"/>
         </w:rPr>
         <w:t>grup</w:t>
@@ -12856,7 +13967,6 @@
       <w:proofErr w:type="spellEnd"/>
       <w:r>
         <w:rPr>
-          <w:rFonts w:asciiTheme="minorHAnsi" w:hAnsiTheme="minorHAnsi" w:cstheme="minorHAnsi"/>
           <w:lang w:eastAsia="pl-PL"/>
         </w:rPr>
         <w:t xml:space="preserve"> </w:t>
@@ -12864,12 +13974,71 @@
       <w:proofErr w:type="spellStart"/>
       <w:r>
         <w:rPr>
-          <w:rFonts w:asciiTheme="minorHAnsi" w:hAnsiTheme="minorHAnsi" w:cstheme="minorHAnsi"/>
           <w:lang w:eastAsia="pl-PL"/>
         </w:rPr>
         <w:t>czasownikowych</w:t>
       </w:r>
       <w:proofErr w:type="spellEnd"/>
+    </w:p>
+    <w:p>
+      <w:pPr>
+        <w:pStyle w:val="Legenda"/>
+        <w:spacing w:after="240"/>
+        <w:rPr>
+          <w:rFonts w:asciiTheme="minorHAnsi" w:hAnsiTheme="minorHAnsi" w:cstheme="minorHAnsi"/>
+          <w:b w:val="0"/>
+          <w:sz w:val="22"/>
+          <w:szCs w:val="24"/>
+          <w:lang w:val="pl-PL"/>
+        </w:rPr>
+      </w:pPr>
+      <w:r>
+        <w:rPr>
+          <w:rFonts w:asciiTheme="minorHAnsi" w:hAnsiTheme="minorHAnsi" w:cstheme="minorHAnsi"/>
+          <w:sz w:val="22"/>
+          <w:szCs w:val="24"/>
+          <w:lang w:val="pl-PL"/>
+        </w:rPr>
+        <w:t xml:space="preserve">Tabela </w:t>
+      </w:r>
+      <w:r>
+        <w:rPr>
+          <w:rFonts w:asciiTheme="minorHAnsi" w:hAnsiTheme="minorHAnsi" w:cstheme="minorHAnsi"/>
+          <w:sz w:val="22"/>
+          <w:szCs w:val="24"/>
+          <w:lang w:val="pl-PL"/>
+        </w:rPr>
+        <w:t>2</w:t>
+      </w:r>
+      <w:r>
+        <w:rPr>
+          <w:rFonts w:asciiTheme="minorHAnsi" w:hAnsiTheme="minorHAnsi" w:cstheme="minorHAnsi"/>
+          <w:sz w:val="22"/>
+          <w:szCs w:val="24"/>
+          <w:lang w:val="pl-PL"/>
+        </w:rPr>
+        <w:t xml:space="preserve">. </w:t>
+      </w:r>
+      <w:r>
+        <w:rPr>
+          <w:rFonts w:asciiTheme="minorHAnsi" w:hAnsiTheme="minorHAnsi" w:cstheme="minorHAnsi"/>
+          <w:b w:val="0"/>
+          <w:sz w:val="22"/>
+          <w:szCs w:val="24"/>
+          <w:lang w:val="pl-PL"/>
+        </w:rPr>
+        <w:t xml:space="preserve">Analiza lingwistyczna na podstawie grup </w:t>
+      </w:r>
+      <w:r>
+        <w:rPr>
+          <w:rFonts w:asciiTheme="minorHAnsi" w:hAnsiTheme="minorHAnsi" w:cstheme="minorHAnsi"/>
+          <w:b w:val="0"/>
+          <w:sz w:val="22"/>
+          <w:szCs w:val="24"/>
+          <w:lang w:val="pl-PL"/>
+        </w:rPr>
+        <w:t>czasownikowych.</w:t>
+      </w:r>
     </w:p>
     <w:tbl>
       <w:tblPr>
@@ -13733,9 +14902,13 @@
         </w:tc>
       </w:tr>
       <w:tr>
+        <w:trPr>
+          <w:trHeight w:val="285"/>
+        </w:trPr>
         <w:tc>
           <w:tcPr>
             <w:tcW w:w="530" w:type="dxa"/>
+            <w:vMerge w:val="restart"/>
           </w:tcPr>
           <w:p>
             <w:pPr>
@@ -13763,6 +14936,7 @@
         <w:tc>
           <w:tcPr>
             <w:tcW w:w="3980" w:type="dxa"/>
+            <w:vMerge w:val="restart"/>
           </w:tcPr>
           <w:p>
             <w:pPr>
@@ -13790,6 +14964,7 @@
         <w:tc>
           <w:tcPr>
             <w:tcW w:w="1590" w:type="dxa"/>
+            <w:vMerge w:val="restart"/>
           </w:tcPr>
           <w:p>
             <w:pPr>
@@ -13829,6 +15004,95 @@
                 <w:szCs w:val="20"/>
               </w:rPr>
               <w:t>Przypisanie numeru konta klienta</w:t>
+            </w:r>
+          </w:p>
+        </w:tc>
+      </w:tr>
+      <w:tr>
+        <w:trPr>
+          <w:trHeight w:val="195"/>
+        </w:trPr>
+        <w:tc>
+          <w:tcPr>
+            <w:tcW w:w="530" w:type="dxa"/>
+            <w:vMerge/>
+          </w:tcPr>
+          <w:p>
+            <w:pPr>
+              <w:pStyle w:val="Default"/>
+              <w:widowControl w:val="0"/>
+              <w:jc w:val="center"/>
+              <w:rPr>
+                <w:rFonts w:asciiTheme="minorHAnsi" w:hAnsiTheme="minorHAnsi" w:cstheme="minorHAnsi"/>
+                <w:color w:val="auto"/>
+                <w:sz w:val="20"/>
+                <w:szCs w:val="20"/>
+              </w:rPr>
+            </w:pPr>
+          </w:p>
+        </w:tc>
+        <w:tc>
+          <w:tcPr>
+            <w:tcW w:w="3980" w:type="dxa"/>
+            <w:vMerge/>
+          </w:tcPr>
+          <w:p>
+            <w:pPr>
+              <w:pStyle w:val="Default"/>
+              <w:widowControl w:val="0"/>
+              <w:jc w:val="center"/>
+              <w:rPr>
+                <w:rFonts w:asciiTheme="minorHAnsi" w:hAnsiTheme="minorHAnsi" w:cstheme="minorHAnsi"/>
+                <w:color w:val="auto"/>
+                <w:sz w:val="20"/>
+                <w:szCs w:val="20"/>
+              </w:rPr>
+            </w:pPr>
+          </w:p>
+        </w:tc>
+        <w:tc>
+          <w:tcPr>
+            <w:tcW w:w="1590" w:type="dxa"/>
+            <w:vMerge/>
+          </w:tcPr>
+          <w:p>
+            <w:pPr>
+              <w:pStyle w:val="Default"/>
+              <w:widowControl w:val="0"/>
+              <w:jc w:val="center"/>
+              <w:rPr>
+                <w:rFonts w:asciiTheme="minorHAnsi" w:hAnsiTheme="minorHAnsi" w:cstheme="minorHAnsi"/>
+                <w:color w:val="auto"/>
+                <w:sz w:val="20"/>
+                <w:szCs w:val="20"/>
+              </w:rPr>
+            </w:pPr>
+          </w:p>
+        </w:tc>
+        <w:tc>
+          <w:tcPr>
+            <w:tcW w:w="2962" w:type="dxa"/>
+          </w:tcPr>
+          <w:p>
+            <w:pPr>
+              <w:pStyle w:val="Default"/>
+              <w:widowControl w:val="0"/>
+              <w:jc w:val="center"/>
+              <w:rPr>
+                <w:rFonts w:asciiTheme="minorHAnsi" w:hAnsiTheme="minorHAnsi" w:cstheme="minorHAnsi"/>
+                <w:color w:val="auto"/>
+                <w:sz w:val="20"/>
+                <w:szCs w:val="20"/>
+              </w:rPr>
+            </w:pPr>
+            <w:r>
+              <w:rPr>
+                <w:rFonts w:asciiTheme="minorHAnsi" w:hAnsiTheme="minorHAnsi" w:cstheme="minorHAnsi"/>
+                <w:color w:val="auto"/>
+                <w:sz w:val="20"/>
+                <w:szCs w:val="20"/>
+              </w:rPr>
+              <w:t>Przypisanie numeru ID klientowi</w:t>
             </w:r>
           </w:p>
         </w:tc>
@@ -14317,280 +15581,6 @@
           </w:p>
         </w:tc>
       </w:tr>
-      <w:tr>
-        <w:tc>
-          <w:tcPr>
-            <w:tcW w:w="530" w:type="dxa"/>
-          </w:tcPr>
-          <w:p>
-            <w:pPr>
-              <w:pStyle w:val="Default"/>
-              <w:widowControl w:val="0"/>
-              <w:jc w:val="center"/>
-              <w:rPr>
-                <w:rFonts w:asciiTheme="minorHAnsi" w:hAnsiTheme="minorHAnsi" w:cstheme="minorHAnsi"/>
-                <w:color w:val="auto"/>
-                <w:sz w:val="20"/>
-                <w:szCs w:val="20"/>
-              </w:rPr>
-            </w:pPr>
-            <w:r>
-              <w:rPr>
-                <w:rFonts w:asciiTheme="minorHAnsi" w:hAnsiTheme="minorHAnsi" w:cstheme="minorHAnsi"/>
-                <w:color w:val="auto"/>
-                <w:sz w:val="20"/>
-                <w:szCs w:val="20"/>
-              </w:rPr>
-              <w:t>1</w:t>
-            </w:r>
-            <w:r>
-              <w:rPr>
-                <w:rFonts w:asciiTheme="minorHAnsi" w:hAnsiTheme="minorHAnsi" w:cstheme="minorHAnsi"/>
-                <w:color w:val="auto"/>
-                <w:sz w:val="20"/>
-                <w:szCs w:val="20"/>
-              </w:rPr>
-              <w:t>3</w:t>
-            </w:r>
-          </w:p>
-        </w:tc>
-        <w:tc>
-          <w:tcPr>
-            <w:tcW w:w="3980" w:type="dxa"/>
-          </w:tcPr>
-          <w:p>
-            <w:pPr>
-              <w:pStyle w:val="Default"/>
-              <w:widowControl w:val="0"/>
-              <w:jc w:val="center"/>
-              <w:rPr>
-                <w:rFonts w:asciiTheme="minorHAnsi" w:hAnsiTheme="minorHAnsi" w:cstheme="minorHAnsi"/>
-                <w:sz w:val="20"/>
-                <w:szCs w:val="20"/>
-              </w:rPr>
-            </w:pPr>
-          </w:p>
-        </w:tc>
-        <w:tc>
-          <w:tcPr>
-            <w:tcW w:w="1590" w:type="dxa"/>
-          </w:tcPr>
-          <w:p>
-            <w:pPr>
-              <w:pStyle w:val="Default"/>
-              <w:widowControl w:val="0"/>
-              <w:jc w:val="center"/>
-              <w:rPr>
-                <w:rFonts w:asciiTheme="minorHAnsi" w:hAnsiTheme="minorHAnsi" w:cstheme="minorHAnsi"/>
-                <w:color w:val="auto"/>
-                <w:sz w:val="20"/>
-                <w:szCs w:val="20"/>
-              </w:rPr>
-            </w:pPr>
-          </w:p>
-        </w:tc>
-        <w:tc>
-          <w:tcPr>
-            <w:tcW w:w="2962" w:type="dxa"/>
-          </w:tcPr>
-          <w:p>
-            <w:pPr>
-              <w:pStyle w:val="Default"/>
-              <w:widowControl w:val="0"/>
-              <w:jc w:val="center"/>
-              <w:rPr>
-                <w:rFonts w:asciiTheme="minorHAnsi" w:hAnsiTheme="minorHAnsi" w:cstheme="minorHAnsi"/>
-                <w:color w:val="auto"/>
-                <w:sz w:val="20"/>
-                <w:szCs w:val="20"/>
-              </w:rPr>
-            </w:pPr>
-          </w:p>
-        </w:tc>
-      </w:tr>
-      <w:tr>
-        <w:tc>
-          <w:tcPr>
-            <w:tcW w:w="530" w:type="dxa"/>
-          </w:tcPr>
-          <w:p>
-            <w:pPr>
-              <w:pStyle w:val="Default"/>
-              <w:widowControl w:val="0"/>
-              <w:jc w:val="center"/>
-              <w:rPr>
-                <w:rFonts w:asciiTheme="minorHAnsi" w:hAnsiTheme="minorHAnsi" w:cstheme="minorHAnsi"/>
-                <w:color w:val="auto"/>
-                <w:sz w:val="20"/>
-                <w:szCs w:val="20"/>
-              </w:rPr>
-            </w:pPr>
-            <w:r>
-              <w:rPr>
-                <w:rFonts w:asciiTheme="minorHAnsi" w:hAnsiTheme="minorHAnsi" w:cstheme="minorHAnsi"/>
-                <w:color w:val="auto"/>
-                <w:sz w:val="20"/>
-                <w:szCs w:val="20"/>
-              </w:rPr>
-              <w:t>1</w:t>
-            </w:r>
-            <w:r>
-              <w:rPr>
-                <w:rFonts w:asciiTheme="minorHAnsi" w:hAnsiTheme="minorHAnsi" w:cstheme="minorHAnsi"/>
-                <w:color w:val="auto"/>
-                <w:sz w:val="20"/>
-                <w:szCs w:val="20"/>
-              </w:rPr>
-              <w:t>4</w:t>
-            </w:r>
-          </w:p>
-        </w:tc>
-        <w:tc>
-          <w:tcPr>
-            <w:tcW w:w="3980" w:type="dxa"/>
-          </w:tcPr>
-          <w:p>
-            <w:pPr>
-              <w:pStyle w:val="Default"/>
-              <w:widowControl w:val="0"/>
-              <w:jc w:val="center"/>
-              <w:rPr>
-                <w:rFonts w:asciiTheme="minorHAnsi" w:hAnsiTheme="minorHAnsi" w:cstheme="minorHAnsi"/>
-                <w:sz w:val="20"/>
-                <w:szCs w:val="20"/>
-              </w:rPr>
-            </w:pPr>
-          </w:p>
-        </w:tc>
-        <w:tc>
-          <w:tcPr>
-            <w:tcW w:w="1590" w:type="dxa"/>
-          </w:tcPr>
-          <w:p>
-            <w:pPr>
-              <w:pStyle w:val="Default"/>
-              <w:widowControl w:val="0"/>
-              <w:jc w:val="center"/>
-              <w:rPr>
-                <w:rFonts w:asciiTheme="minorHAnsi" w:hAnsiTheme="minorHAnsi" w:cstheme="minorHAnsi"/>
-                <w:color w:val="auto"/>
-                <w:sz w:val="20"/>
-                <w:szCs w:val="20"/>
-              </w:rPr>
-            </w:pPr>
-          </w:p>
-        </w:tc>
-        <w:tc>
-          <w:tcPr>
-            <w:tcW w:w="2962" w:type="dxa"/>
-          </w:tcPr>
-          <w:p>
-            <w:pPr>
-              <w:pStyle w:val="Default"/>
-              <w:widowControl w:val="0"/>
-              <w:jc w:val="center"/>
-              <w:rPr>
-                <w:rFonts w:asciiTheme="minorHAnsi" w:hAnsiTheme="minorHAnsi" w:cstheme="minorHAnsi"/>
-                <w:color w:val="auto"/>
-                <w:sz w:val="20"/>
-                <w:szCs w:val="20"/>
-              </w:rPr>
-            </w:pPr>
-          </w:p>
-        </w:tc>
-      </w:tr>
-      <w:tr>
-        <w:tc>
-          <w:tcPr>
-            <w:tcW w:w="530" w:type="dxa"/>
-          </w:tcPr>
-          <w:p>
-            <w:pPr>
-              <w:pStyle w:val="Default"/>
-              <w:widowControl w:val="0"/>
-              <w:jc w:val="center"/>
-              <w:rPr>
-                <w:rFonts w:asciiTheme="minorHAnsi" w:hAnsiTheme="minorHAnsi" w:cstheme="minorHAnsi"/>
-                <w:color w:val="auto"/>
-                <w:sz w:val="20"/>
-                <w:szCs w:val="20"/>
-              </w:rPr>
-            </w:pPr>
-            <w:r>
-              <w:rPr>
-                <w:rFonts w:asciiTheme="minorHAnsi" w:hAnsiTheme="minorHAnsi" w:cstheme="minorHAnsi"/>
-                <w:color w:val="auto"/>
-                <w:sz w:val="20"/>
-                <w:szCs w:val="20"/>
-              </w:rPr>
-              <w:t>1</w:t>
-            </w:r>
-            <w:r>
-              <w:rPr>
-                <w:rFonts w:asciiTheme="minorHAnsi" w:hAnsiTheme="minorHAnsi" w:cstheme="minorHAnsi"/>
-                <w:color w:val="auto"/>
-                <w:sz w:val="20"/>
-                <w:szCs w:val="20"/>
-              </w:rPr>
-              <w:t>5</w:t>
-            </w:r>
-          </w:p>
-        </w:tc>
-        <w:tc>
-          <w:tcPr>
-            <w:tcW w:w="3980" w:type="dxa"/>
-          </w:tcPr>
-          <w:p>
-            <w:pPr>
-              <w:pStyle w:val="Default"/>
-              <w:widowControl w:val="0"/>
-              <w:jc w:val="center"/>
-              <w:rPr>
-                <w:rFonts w:asciiTheme="minorHAnsi" w:hAnsiTheme="minorHAnsi" w:cstheme="minorHAnsi"/>
-                <w:color w:val="auto"/>
-                <w:sz w:val="20"/>
-                <w:szCs w:val="20"/>
-              </w:rPr>
-            </w:pPr>
-          </w:p>
-        </w:tc>
-        <w:tc>
-          <w:tcPr>
-            <w:tcW w:w="1590" w:type="dxa"/>
-          </w:tcPr>
-          <w:p>
-            <w:pPr>
-              <w:pStyle w:val="Default"/>
-              <w:widowControl w:val="0"/>
-              <w:jc w:val="center"/>
-              <w:rPr>
-                <w:rFonts w:asciiTheme="minorHAnsi" w:hAnsiTheme="minorHAnsi" w:cstheme="minorHAnsi"/>
-                <w:color w:val="auto"/>
-                <w:sz w:val="20"/>
-                <w:szCs w:val="20"/>
-              </w:rPr>
-            </w:pPr>
-          </w:p>
-        </w:tc>
-        <w:tc>
-          <w:tcPr>
-            <w:tcW w:w="2962" w:type="dxa"/>
-          </w:tcPr>
-          <w:p>
-            <w:pPr>
-              <w:pStyle w:val="Default"/>
-              <w:widowControl w:val="0"/>
-              <w:jc w:val="center"/>
-              <w:rPr>
-                <w:rFonts w:asciiTheme="minorHAnsi" w:hAnsiTheme="minorHAnsi" w:cstheme="minorHAnsi"/>
-                <w:color w:val="auto"/>
-                <w:sz w:val="20"/>
-                <w:szCs w:val="20"/>
-              </w:rPr>
-            </w:pPr>
-          </w:p>
-        </w:tc>
-      </w:tr>
     </w:tbl>
     <w:p>
       <w:pPr>
@@ -14614,6 +15604,7 @@
           <w:rFonts w:asciiTheme="minorHAnsi" w:hAnsiTheme="minorHAnsi" w:cstheme="minorHAnsi"/>
           <w:lang w:eastAsia="pl-PL"/>
         </w:rPr>
+        <w:lastRenderedPageBreak/>
         <w:t>Strukturyzacja</w:t>
       </w:r>
       <w:proofErr w:type="spellEnd"/>
@@ -14622,7 +15613,44 @@
       <w:pPr>
         <w:rPr>
           <w:rFonts w:cstheme="minorHAnsi"/>
-          <w:lang w:val="en-US" w:eastAsia="pl-PL"/>
+          <w:lang w:eastAsia="pl-PL"/>
+        </w:rPr>
+      </w:pPr>
+      <w:r>
+        <w:rPr>
+          <w:rFonts w:cstheme="minorHAnsi"/>
+          <w:lang w:eastAsia="pl-PL"/>
+        </w:rPr>
+        <w:t xml:space="preserve">Na podstawie Tab. 1 </w:t>
+      </w:r>
+      <w:r>
+        <w:rPr>
+          <w:rFonts w:cstheme="minorHAnsi"/>
+          <w:lang w:eastAsia="pl-PL"/>
+        </w:rPr>
+        <w:t>i Tab.2, grupowania przedstawionego w Tab. 1 i wyjaśnionego pod tabelą nastąpiła analiza powiązań między pytami. Jej efektem jest stworzenie struktur opisujących hierarchię bytów, poprzez wyszukanie związków semantycznych między zidentyfikowanymi bytami.</w:t>
+      </w:r>
+    </w:p>
+    <w:p>
+      <w:pPr>
+        <w:rPr>
+          <w:rFonts w:cstheme="minorHAnsi"/>
+          <w:lang w:eastAsia="pl-PL"/>
+        </w:rPr>
+      </w:pPr>
+      <w:r>
+        <w:rPr>
+          <w:rFonts w:cstheme="minorHAnsi"/>
+          <w:lang w:eastAsia="pl-PL"/>
+        </w:rPr>
+        <w:t>Uwaga: rysunki mają charakter poglądowy i zostaną w następnych etapach zastąpione diagramami UML.</w:t>
+      </w:r>
+    </w:p>
+    <w:p>
+      <w:pPr>
+        <w:rPr>
+          <w:rFonts w:cstheme="minorHAnsi"/>
+          <w:lang w:eastAsia="pl-PL"/>
         </w:rPr>
       </w:pPr>
     </w:p>

</xml_diff>

<commit_message>
Wersja 1.1. Wszystkie elementy dokumentu dodane
</commit_message>
<xml_diff>
--- a/etap_pierwszy/PSU_A3 Analiza lingwistyczna projekt UBEZPIECZALNIA - wersja 1.1.docx
+++ b/etap_pierwszy/PSU_A3 Analiza lingwistyczna projekt UBEZPIECZALNIA - wersja 1.1.docx
@@ -619,6 +619,13 @@
               </w:rPr>
               <w:t>przedstawiającego analizę lingwistyczną</w:t>
             </w:r>
+            <w:r>
+              <w:rPr>
+                <w:rFonts w:asciiTheme="minorHAnsi" w:hAnsiTheme="minorHAnsi" w:cstheme="minorHAnsi"/>
+                <w:lang w:val="pl-PL"/>
+              </w:rPr>
+              <w:t>.</w:t>
+            </w:r>
           </w:p>
         </w:tc>
         <w:tc>
@@ -712,6 +719,31 @@
               </w:rPr>
               <w:t>Przeniesienie dokumentu do szablonu wykorzystywanego w projekcie</w:t>
             </w:r>
+            <w:r>
+              <w:rPr>
+                <w:rFonts w:asciiTheme="minorHAnsi" w:hAnsiTheme="minorHAnsi" w:cstheme="minorHAnsi"/>
+                <w:lang w:val="pl-PL"/>
+              </w:rPr>
+              <w:t xml:space="preserve">. Dodanie grup rzeczownikowych i czasownikowych oraz </w:t>
+            </w:r>
+            <w:proofErr w:type="spellStart"/>
+            <w:r>
+              <w:rPr>
+                <w:rFonts w:asciiTheme="minorHAnsi" w:hAnsiTheme="minorHAnsi" w:cstheme="minorHAnsi"/>
+                <w:lang w:val="pl-PL"/>
+              </w:rPr>
+              <w:t>stukturyzacji</w:t>
+            </w:r>
+            <w:proofErr w:type="spellEnd"/>
+            <w:r>
+              <w:rPr>
+                <w:rFonts w:asciiTheme="minorHAnsi" w:hAnsiTheme="minorHAnsi" w:cstheme="minorHAnsi"/>
+                <w:lang w:val="pl-PL"/>
+              </w:rPr>
+              <w:t>.</w:t>
+            </w:r>
+            <w:bookmarkStart w:id="0" w:name="_GoBack"/>
+            <w:bookmarkEnd w:id="0"/>
           </w:p>
         </w:tc>
         <w:tc>
@@ -985,6 +1017,7 @@
           <w:b/>
           <w:sz w:val="32"/>
         </w:rPr>
+        <w:lastRenderedPageBreak/>
         <w:br w:type="page"/>
       </w:r>
     </w:p>
@@ -2187,7 +2220,35 @@
           <w:rFonts w:asciiTheme="minorHAnsi" w:hAnsiTheme="minorHAnsi" w:cstheme="minorHAnsi"/>
           <w:lang w:val="pl-PL"/>
         </w:rPr>
-        <w:t>PSU_A0 Dokument zamawiającego projekt UBEZPIECZALNIA</w:t>
+        <w:t>PSU_A</w:t>
+      </w:r>
+      <w:r>
+        <w:rPr>
+          <w:rFonts w:asciiTheme="minorHAnsi" w:hAnsiTheme="minorHAnsi" w:cstheme="minorHAnsi"/>
+          <w:lang w:val="pl-PL"/>
+        </w:rPr>
+        <w:t>3</w:t>
+      </w:r>
+      <w:r>
+        <w:rPr>
+          <w:rFonts w:asciiTheme="minorHAnsi" w:hAnsiTheme="minorHAnsi" w:cstheme="minorHAnsi"/>
+          <w:lang w:val="pl-PL"/>
+        </w:rPr>
+        <w:t xml:space="preserve"> </w:t>
+      </w:r>
+      <w:r>
+        <w:rPr>
+          <w:rFonts w:asciiTheme="minorHAnsi" w:hAnsiTheme="minorHAnsi" w:cstheme="minorHAnsi"/>
+          <w:lang w:val="pl-PL"/>
+        </w:rPr>
+        <w:t>Analiza lingwistyczna</w:t>
+      </w:r>
+      <w:r>
+        <w:rPr>
+          <w:rFonts w:asciiTheme="minorHAnsi" w:hAnsiTheme="minorHAnsi" w:cstheme="minorHAnsi"/>
+          <w:lang w:val="pl-PL"/>
+        </w:rPr>
+        <w:t xml:space="preserve"> projekt UBEZPIECZALNIA</w:t>
       </w:r>
       <w:r>
         <w:rPr>
@@ -2206,10 +2267,10 @@
           <w:lang w:val="pl-PL"/>
         </w:rPr>
       </w:pPr>
-      <w:bookmarkStart w:id="0" w:name="_Toc444769875"/>
-      <w:bookmarkStart w:id="1" w:name="_Toc2412114"/>
-      <w:bookmarkStart w:id="2" w:name="_Toc436203377"/>
-      <w:bookmarkStart w:id="3" w:name="_Toc452813577"/>
+      <w:bookmarkStart w:id="1" w:name="_Toc444769875"/>
+      <w:bookmarkStart w:id="2" w:name="_Toc2412114"/>
+      <w:bookmarkStart w:id="3" w:name="_Toc436203377"/>
+      <w:bookmarkStart w:id="4" w:name="_Toc452813577"/>
       <w:r>
         <w:rPr>
           <w:rFonts w:asciiTheme="minorHAnsi" w:hAnsiTheme="minorHAnsi" w:cstheme="minorHAnsi"/>
@@ -2217,8 +2278,8 @@
         </w:rPr>
         <w:t>Wstęp</w:t>
       </w:r>
-      <w:bookmarkEnd w:id="0"/>
       <w:bookmarkEnd w:id="1"/>
+      <w:bookmarkEnd w:id="2"/>
     </w:p>
     <w:p>
       <w:pPr>
@@ -2228,8 +2289,8 @@
           <w:rFonts w:cstheme="minorHAnsi"/>
         </w:rPr>
       </w:pPr>
-      <w:bookmarkStart w:id="4" w:name="_Toc444769876"/>
-      <w:bookmarkStart w:id="5" w:name="_Toc2412115"/>
+      <w:bookmarkStart w:id="5" w:name="_Toc444769876"/>
+      <w:bookmarkStart w:id="6" w:name="_Toc2412115"/>
       <w:r>
         <w:rPr>
           <w:rFonts w:cstheme="minorHAnsi"/>
@@ -2281,8 +2342,8 @@
         </w:rPr>
         <w:t>Cel</w:t>
       </w:r>
-      <w:bookmarkEnd w:id="4"/>
       <w:bookmarkEnd w:id="5"/>
+      <w:bookmarkEnd w:id="6"/>
     </w:p>
     <w:p>
       <w:pPr>
@@ -2291,8 +2352,8 @@
           <w:rFonts w:cstheme="minorHAnsi"/>
         </w:rPr>
       </w:pPr>
-      <w:bookmarkStart w:id="6" w:name="_Toc444769877"/>
-      <w:bookmarkStart w:id="7" w:name="_Toc2412116"/>
+      <w:bookmarkStart w:id="7" w:name="_Toc444769877"/>
+      <w:bookmarkStart w:id="8" w:name="_Toc2412116"/>
       <w:r>
         <w:rPr>
           <w:rFonts w:cstheme="minorHAnsi"/>
@@ -2318,8 +2379,8 @@
         </w:rPr>
         <w:t>Zakres</w:t>
       </w:r>
-      <w:bookmarkEnd w:id="6"/>
       <w:bookmarkEnd w:id="7"/>
+      <w:bookmarkEnd w:id="8"/>
     </w:p>
     <w:p>
       <w:pPr>
@@ -2329,8 +2390,8 @@
           <w:rFonts w:cstheme="minorHAnsi"/>
         </w:rPr>
       </w:pPr>
-      <w:bookmarkStart w:id="8" w:name="_Toc444769878"/>
-      <w:bookmarkStart w:id="9" w:name="_Toc2412117"/>
+      <w:bookmarkStart w:id="9" w:name="_Toc444769878"/>
+      <w:bookmarkStart w:id="10" w:name="_Toc2412117"/>
       <w:r>
         <w:rPr>
           <w:rFonts w:cstheme="minorHAnsi"/>
@@ -2369,8 +2430,8 @@
         </w:rPr>
         <w:t>Definicje, akronimy, skróty</w:t>
       </w:r>
-      <w:bookmarkEnd w:id="8"/>
       <w:bookmarkEnd w:id="9"/>
+      <w:bookmarkEnd w:id="10"/>
     </w:p>
     <w:p>
       <w:pPr>
@@ -2592,8 +2653,8 @@
           <w:lang w:val="pl-PL"/>
         </w:rPr>
       </w:pPr>
-      <w:bookmarkStart w:id="10" w:name="_Toc444769879"/>
-      <w:bookmarkStart w:id="11" w:name="_Toc2412118"/>
+      <w:bookmarkStart w:id="11" w:name="_Toc444769879"/>
+      <w:bookmarkStart w:id="12" w:name="_Toc2412118"/>
       <w:r>
         <w:rPr>
           <w:rFonts w:asciiTheme="minorHAnsi" w:hAnsiTheme="minorHAnsi" w:cstheme="minorHAnsi"/>
@@ -2602,8 +2663,8 @@
         </w:rPr>
         <w:t>Dokumenty powiązane</w:t>
       </w:r>
-      <w:bookmarkEnd w:id="10"/>
       <w:bookmarkEnd w:id="11"/>
+      <w:bookmarkEnd w:id="12"/>
     </w:p>
     <w:p>
       <w:pPr>
@@ -2678,8 +2739,8 @@
           <w:lang w:val="pl-PL"/>
         </w:rPr>
       </w:pPr>
-      <w:bookmarkStart w:id="12" w:name="_Toc444769880"/>
-      <w:bookmarkStart w:id="13" w:name="_Toc2412119"/>
+      <w:bookmarkStart w:id="13" w:name="_Toc444769880"/>
+      <w:bookmarkStart w:id="14" w:name="_Toc2412119"/>
       <w:r>
         <w:rPr>
           <w:rFonts w:asciiTheme="minorHAnsi" w:hAnsiTheme="minorHAnsi" w:cstheme="minorHAnsi"/>
@@ -2688,8 +2749,8 @@
         </w:rPr>
         <w:t>Organizacja dokumentu</w:t>
       </w:r>
-      <w:bookmarkEnd w:id="12"/>
       <w:bookmarkEnd w:id="13"/>
+      <w:bookmarkEnd w:id="14"/>
     </w:p>
     <w:p>
       <w:pPr>
@@ -2699,10 +2760,10 @@
           <w:rFonts w:cstheme="minorHAnsi"/>
         </w:rPr>
       </w:pPr>
-      <w:bookmarkStart w:id="14" w:name="_Toc444769881"/>
-      <w:bookmarkStart w:id="15" w:name="_Toc2412120"/>
-      <w:bookmarkEnd w:id="2"/>
+      <w:bookmarkStart w:id="15" w:name="_Toc444769881"/>
+      <w:bookmarkStart w:id="16" w:name="_Toc2412120"/>
       <w:bookmarkEnd w:id="3"/>
+      <w:bookmarkEnd w:id="4"/>
       <w:r>
         <w:rPr>
           <w:rFonts w:cstheme="minorHAnsi"/>
@@ -2716,8 +2777,8 @@
         <w:t>j złożonej z analizy grup czasownikowych i grup rzeczownikowych oraz przedstawionej struktury bytów projektowych wynikającej z dokumentu PSU_A0 przedstawiającego wymagania zamawiającego w stosunku do systemu UBEZPIECZALNIA.</w:t>
       </w:r>
     </w:p>
-    <w:bookmarkEnd w:id="14"/>
     <w:bookmarkEnd w:id="15"/>
+    <w:bookmarkEnd w:id="16"/>
     <w:p>
       <w:pPr>
         <w:pStyle w:val="Nagwek1"/>
@@ -2873,7 +2934,7 @@
           <w:lang w:val="pl-PL"/>
         </w:rPr>
       </w:pPr>
-      <w:bookmarkStart w:id="16" w:name="_Toc444692364"/>
+      <w:bookmarkStart w:id="17" w:name="_Toc444692364"/>
       <w:r>
         <w:rPr>
           <w:rFonts w:asciiTheme="minorHAnsi" w:hAnsiTheme="minorHAnsi" w:cstheme="minorHAnsi"/>
@@ -2902,7 +2963,7 @@
         </w:rPr>
         <w:t xml:space="preserve"> </w:t>
       </w:r>
-      <w:bookmarkEnd w:id="16"/>
+      <w:bookmarkEnd w:id="17"/>
       <w:r>
         <w:rPr>
           <w:rFonts w:asciiTheme="minorHAnsi" w:hAnsiTheme="minorHAnsi" w:cstheme="minorHAnsi"/>
@@ -2920,13 +2981,14 @@
     </w:p>
     <w:p>
       <w:pPr>
+        <w:spacing w:after="0"/>
         <w:rPr>
           <w:rStyle w:val="fontstyle01"/>
           <w:rFonts w:asciiTheme="minorHAnsi" w:hAnsiTheme="minorHAnsi" w:cstheme="minorHAnsi"/>
           <w:sz w:val="22"/>
         </w:rPr>
       </w:pPr>
-      <w:bookmarkStart w:id="17" w:name="_Hlk2417754"/>
+      <w:bookmarkStart w:id="18" w:name="_Hlk2417754"/>
       <w:r>
         <w:rPr>
           <w:rStyle w:val="fontstyle01"/>
@@ -2948,6 +3010,7 @@
           <w:rStyle w:val="fontstyle01"/>
           <w:rFonts w:asciiTheme="minorHAnsi" w:hAnsiTheme="minorHAnsi" w:cstheme="minorHAnsi"/>
           <w:sz w:val="22"/>
+          <w:highlight w:val="cyan"/>
         </w:rPr>
         <w:t>systemu</w:t>
       </w:r>
@@ -3742,40 +3805,7 @@
           <w:color w:val="000000"/>
           <w:szCs w:val="20"/>
         </w:rPr>
-        <w:br/>
-      </w:r>
-      <w:r>
-        <w:rPr>
-          <w:rStyle w:val="fontstyle01"/>
-          <w:rFonts w:asciiTheme="minorHAnsi" w:hAnsiTheme="minorHAnsi" w:cstheme="minorHAnsi"/>
-          <w:sz w:val="22"/>
-        </w:rPr>
-        <w:t xml:space="preserve">- </w:t>
-      </w:r>
-      <w:r>
-        <w:rPr>
-          <w:rStyle w:val="fontstyle01"/>
-          <w:rFonts w:asciiTheme="minorHAnsi" w:hAnsiTheme="minorHAnsi" w:cstheme="minorHAnsi"/>
-          <w:sz w:val="22"/>
-          <w:highlight w:val="cyan"/>
-        </w:rPr>
-        <w:t>model</w:t>
-      </w:r>
-      <w:r>
-        <w:rPr>
-          <w:rStyle w:val="fontstyle01"/>
-          <w:rFonts w:asciiTheme="minorHAnsi" w:hAnsiTheme="minorHAnsi" w:cstheme="minorHAnsi"/>
-          <w:sz w:val="22"/>
-        </w:rPr>
-        <w:t xml:space="preserve"> samochodu</w:t>
-      </w:r>
-      <w:r>
-        <w:rPr>
-          <w:rStyle w:val="fontstyle01"/>
-          <w:rFonts w:asciiTheme="minorHAnsi" w:hAnsiTheme="minorHAnsi" w:cstheme="minorHAnsi"/>
-          <w:sz w:val="22"/>
-        </w:rPr>
-        <w:t>,</w:t>
+        <w:t xml:space="preserve"> </w:t>
       </w:r>
       <w:r>
         <w:rPr>
@@ -4048,17 +4078,16 @@
           <w:rStyle w:val="fontstyle01"/>
           <w:rFonts w:asciiTheme="minorHAnsi" w:hAnsiTheme="minorHAnsi" w:cstheme="minorHAnsi"/>
           <w:sz w:val="22"/>
-          <w:highlight w:val="cyan"/>
-        </w:rPr>
-        <w:t>okres ubezpieczenia</w:t>
-      </w:r>
-      <w:r>
-        <w:rPr>
-          <w:rStyle w:val="fontstyle01"/>
-          <w:rFonts w:asciiTheme="minorHAnsi" w:hAnsiTheme="minorHAnsi" w:cstheme="minorHAnsi"/>
-          <w:sz w:val="22"/>
-        </w:rPr>
-        <w:t xml:space="preserve"> (miesiąc, trzy, pół roku, rok)</w:t>
+        </w:rPr>
+        <w:t>okres ubezpieczenia (</w:t>
+      </w:r>
+      <w:r>
+        <w:rPr>
+          <w:rStyle w:val="fontstyle01"/>
+          <w:rFonts w:asciiTheme="minorHAnsi" w:hAnsiTheme="minorHAnsi" w:cstheme="minorHAnsi"/>
+          <w:sz w:val="22"/>
+        </w:rPr>
+        <w:t>miesiąc, trzy, pół roku, rok)</w:t>
       </w:r>
       <w:r>
         <w:rPr>
@@ -4354,11 +4383,69 @@
           <w:rFonts w:asciiTheme="minorHAnsi" w:hAnsiTheme="minorHAnsi" w:cstheme="minorHAnsi"/>
           <w:sz w:val="22"/>
         </w:rPr>
-        <w:t>.</w:t>
+        <w:t>,</w:t>
       </w:r>
     </w:p>
     <w:p>
       <w:pPr>
+        <w:spacing w:after="120"/>
+        <w:rPr>
+          <w:rStyle w:val="fontstyle01"/>
+          <w:rFonts w:asciiTheme="minorHAnsi" w:hAnsiTheme="minorHAnsi" w:cstheme="minorHAnsi"/>
+          <w:sz w:val="22"/>
+        </w:rPr>
+      </w:pPr>
+      <w:r>
+        <w:rPr>
+          <w:rStyle w:val="fontstyle01"/>
+          <w:rFonts w:asciiTheme="minorHAnsi" w:hAnsiTheme="minorHAnsi" w:cstheme="minorHAnsi"/>
+          <w:sz w:val="22"/>
+        </w:rPr>
+        <w:t xml:space="preserve">- </w:t>
+      </w:r>
+      <w:r>
+        <w:rPr>
+          <w:rStyle w:val="fontstyle01"/>
+          <w:rFonts w:asciiTheme="minorHAnsi" w:hAnsiTheme="minorHAnsi" w:cstheme="minorHAnsi"/>
+          <w:sz w:val="22"/>
+        </w:rPr>
+        <w:t>okres ubezpieczenia</w:t>
+      </w:r>
+      <w:r>
+        <w:rPr>
+          <w:rStyle w:val="fontstyle01"/>
+          <w:rFonts w:asciiTheme="minorHAnsi" w:hAnsiTheme="minorHAnsi" w:cstheme="minorHAnsi"/>
+          <w:sz w:val="22"/>
+        </w:rPr>
+        <w:t xml:space="preserve"> (</w:t>
+      </w:r>
+      <w:r>
+        <w:rPr>
+          <w:rStyle w:val="fontstyle01"/>
+          <w:rFonts w:asciiTheme="minorHAnsi" w:hAnsiTheme="minorHAnsi" w:cstheme="minorHAnsi"/>
+          <w:sz w:val="22"/>
+        </w:rPr>
+        <w:t>bezterminowe, terminowe</w:t>
+      </w:r>
+      <w:r>
+        <w:rPr>
+          <w:rStyle w:val="fontstyle01"/>
+          <w:rFonts w:asciiTheme="minorHAnsi" w:hAnsiTheme="minorHAnsi" w:cstheme="minorHAnsi"/>
+          <w:sz w:val="22"/>
+        </w:rPr>
+        <w:t>)</w:t>
+      </w:r>
+      <w:r>
+        <w:rPr>
+          <w:rStyle w:val="fontstyle01"/>
+          <w:rFonts w:asciiTheme="minorHAnsi" w:hAnsiTheme="minorHAnsi" w:cstheme="minorHAnsi"/>
+          <w:sz w:val="22"/>
+        </w:rPr>
+        <w:t>.</w:t>
+      </w:r>
+    </w:p>
+    <w:p>
+      <w:pPr>
         <w:rPr>
           <w:rFonts w:cstheme="minorHAnsi"/>
           <w:sz w:val="24"/>
@@ -4513,7 +4600,25 @@
           <w:sz w:val="22"/>
           <w:highlight w:val="cyan"/>
         </w:rPr>
-        <w:t>data urodzenia</w:t>
+        <w:t>dat</w:t>
+      </w:r>
+      <w:r>
+        <w:rPr>
+          <w:rStyle w:val="fontstyle01"/>
+          <w:rFonts w:asciiTheme="minorHAnsi" w:hAnsiTheme="minorHAnsi" w:cstheme="minorHAnsi"/>
+          <w:sz w:val="22"/>
+          <w:highlight w:val="cyan"/>
+        </w:rPr>
+        <w:t>ę</w:t>
+      </w:r>
+      <w:r>
+        <w:rPr>
+          <w:rStyle w:val="fontstyle01"/>
+          <w:rFonts w:asciiTheme="minorHAnsi" w:hAnsiTheme="minorHAnsi" w:cstheme="minorHAnsi"/>
+          <w:sz w:val="22"/>
+          <w:highlight w:val="cyan"/>
+        </w:rPr>
+        <w:t xml:space="preserve"> urodzenia</w:t>
       </w:r>
       <w:r>
         <w:rPr>
@@ -4975,8 +5080,8 @@
           <w:lang w:val="pl-PL"/>
         </w:rPr>
       </w:pPr>
-      <w:bookmarkStart w:id="18" w:name="_Toc444692365"/>
-      <w:bookmarkEnd w:id="17"/>
+      <w:bookmarkStart w:id="19" w:name="_Toc444692365"/>
+      <w:bookmarkEnd w:id="18"/>
       <w:r>
         <w:rPr>
           <w:lang w:val="pl-PL"/>
@@ -5014,7 +5119,7 @@
       <w:r>
         <w:t>rzeczowników</w:t>
       </w:r>
-      <w:bookmarkEnd w:id="18"/>
+      <w:bookmarkEnd w:id="19"/>
       <w:proofErr w:type="spellEnd"/>
     </w:p>
     <w:p>
@@ -5375,18 +5480,23 @@
               <w:widowControl w:val="0"/>
               <w:jc w:val="center"/>
               <w:rPr>
-                <w:rFonts w:asciiTheme="minorHAnsi" w:hAnsiTheme="minorHAnsi" w:cstheme="minorHAnsi"/>
-                <w:color w:val="auto"/>
-                <w:sz w:val="20"/>
-                <w:szCs w:val="20"/>
-              </w:rPr>
-            </w:pPr>
-            <w:r>
-              <w:rPr>
                 <w:rStyle w:val="fontstyle01"/>
                 <w:rFonts w:asciiTheme="minorHAnsi" w:hAnsiTheme="minorHAnsi" w:cstheme="minorHAnsi"/>
               </w:rPr>
-              <w:t>Pracownik</w:t>
+            </w:pPr>
+            <w:r>
+              <w:rPr>
+                <w:rStyle w:val="fontstyle01"/>
+                <w:rFonts w:asciiTheme="minorHAnsi" w:hAnsiTheme="minorHAnsi" w:cstheme="minorHAnsi"/>
+              </w:rPr>
+              <w:t>s</w:t>
+            </w:r>
+            <w:r>
+              <w:rPr>
+                <w:rStyle w:val="fontstyle01"/>
+                <w:rFonts w:cstheme="minorHAnsi"/>
+              </w:rPr>
+              <w:t>ystemu</w:t>
             </w:r>
           </w:p>
         </w:tc>
@@ -5413,7 +5523,7 @@
                 <w:sz w:val="20"/>
                 <w:szCs w:val="20"/>
               </w:rPr>
-              <w:t>Pracownik Ubezpieczalni</w:t>
+              <w:t>System</w:t>
             </w:r>
           </w:p>
         </w:tc>
@@ -5456,7 +5566,7 @@
         <w:tc>
           <w:tcPr>
             <w:tcW w:w="1131" w:type="dxa"/>
-            <w:shd w:val="clear" w:color="auto" w:fill="EDEDED" w:themeFill="accent3" w:themeFillTint="33"/>
+            <w:shd w:val="clear" w:color="auto" w:fill="D0CECE" w:themeFill="background2" w:themeFillShade="E6"/>
           </w:tcPr>
           <w:p>
             <w:pPr>
@@ -5522,7 +5632,7 @@
                 <w:rStyle w:val="fontstyle01"/>
                 <w:rFonts w:asciiTheme="minorHAnsi" w:hAnsiTheme="minorHAnsi" w:cstheme="minorHAnsi"/>
               </w:rPr>
-              <w:t>ubezpieczeń</w:t>
+              <w:t>Pracownik</w:t>
             </w:r>
           </w:p>
         </w:tc>
@@ -5542,6 +5652,15 @@
                 <w:szCs w:val="20"/>
               </w:rPr>
             </w:pPr>
+            <w:r>
+              <w:rPr>
+                <w:rFonts w:asciiTheme="minorHAnsi" w:hAnsiTheme="minorHAnsi" w:cstheme="minorHAnsi"/>
+                <w:color w:val="auto"/>
+                <w:sz w:val="20"/>
+                <w:szCs w:val="20"/>
+              </w:rPr>
+              <w:t>Pracownik Ubezpieczalni</w:t>
+            </w:r>
           </w:p>
         </w:tc>
         <w:tc>
@@ -5560,15 +5679,6 @@
                 <w:szCs w:val="20"/>
               </w:rPr>
             </w:pPr>
-            <w:r>
-              <w:rPr>
-                <w:rFonts w:asciiTheme="minorHAnsi" w:hAnsiTheme="minorHAnsi" w:cstheme="minorHAnsi"/>
-                <w:color w:val="auto"/>
-                <w:sz w:val="20"/>
-                <w:szCs w:val="20"/>
-              </w:rPr>
-              <w:t>Ubezpieczenie</w:t>
-            </w:r>
           </w:p>
         </w:tc>
         <w:tc>
@@ -5592,7 +5702,7 @@
         <w:tc>
           <w:tcPr>
             <w:tcW w:w="1131" w:type="dxa"/>
-            <w:shd w:val="clear" w:color="auto" w:fill="EDEDED" w:themeFill="accent3" w:themeFillTint="33"/>
+            <w:shd w:val="clear" w:color="auto" w:fill="D0CECE" w:themeFill="background2" w:themeFillShade="E6"/>
           </w:tcPr>
           <w:p>
             <w:pPr>
@@ -5634,6 +5744,142 @@
                 <w:szCs w:val="20"/>
               </w:rPr>
               <w:t>3</w:t>
+            </w:r>
+          </w:p>
+        </w:tc>
+        <w:tc>
+          <w:tcPr>
+            <w:tcW w:w="2447" w:type="dxa"/>
+          </w:tcPr>
+          <w:p>
+            <w:pPr>
+              <w:pStyle w:val="Default"/>
+              <w:widowControl w:val="0"/>
+              <w:jc w:val="center"/>
+              <w:rPr>
+                <w:rFonts w:asciiTheme="minorHAnsi" w:hAnsiTheme="minorHAnsi" w:cstheme="minorHAnsi"/>
+                <w:color w:val="auto"/>
+                <w:sz w:val="20"/>
+                <w:szCs w:val="20"/>
+              </w:rPr>
+            </w:pPr>
+            <w:r>
+              <w:rPr>
+                <w:rStyle w:val="fontstyle01"/>
+                <w:rFonts w:asciiTheme="minorHAnsi" w:hAnsiTheme="minorHAnsi" w:cstheme="minorHAnsi"/>
+              </w:rPr>
+              <w:t>ubezpieczeń</w:t>
+            </w:r>
+          </w:p>
+        </w:tc>
+        <w:tc>
+          <w:tcPr>
+            <w:tcW w:w="1335" w:type="dxa"/>
+          </w:tcPr>
+          <w:p>
+            <w:pPr>
+              <w:pStyle w:val="Default"/>
+              <w:widowControl w:val="0"/>
+              <w:jc w:val="center"/>
+              <w:rPr>
+                <w:rFonts w:asciiTheme="minorHAnsi" w:hAnsiTheme="minorHAnsi" w:cstheme="minorHAnsi"/>
+                <w:color w:val="auto"/>
+                <w:sz w:val="20"/>
+                <w:szCs w:val="20"/>
+              </w:rPr>
+            </w:pPr>
+          </w:p>
+        </w:tc>
+        <w:tc>
+          <w:tcPr>
+            <w:tcW w:w="1401" w:type="dxa"/>
+          </w:tcPr>
+          <w:p>
+            <w:pPr>
+              <w:pStyle w:val="Default"/>
+              <w:widowControl w:val="0"/>
+              <w:jc w:val="center"/>
+              <w:rPr>
+                <w:rFonts w:asciiTheme="minorHAnsi" w:hAnsiTheme="minorHAnsi" w:cstheme="minorHAnsi"/>
+                <w:color w:val="auto"/>
+                <w:sz w:val="20"/>
+                <w:szCs w:val="20"/>
+              </w:rPr>
+            </w:pPr>
+            <w:r>
+              <w:rPr>
+                <w:rFonts w:asciiTheme="minorHAnsi" w:hAnsiTheme="minorHAnsi" w:cstheme="minorHAnsi"/>
+                <w:color w:val="auto"/>
+                <w:sz w:val="20"/>
+                <w:szCs w:val="20"/>
+              </w:rPr>
+              <w:t>Ubezpieczenie</w:t>
+            </w:r>
+          </w:p>
+        </w:tc>
+        <w:tc>
+          <w:tcPr>
+            <w:tcW w:w="2290" w:type="dxa"/>
+          </w:tcPr>
+          <w:p>
+            <w:pPr>
+              <w:pStyle w:val="Default"/>
+              <w:widowControl w:val="0"/>
+              <w:jc w:val="center"/>
+              <w:rPr>
+                <w:rFonts w:asciiTheme="minorHAnsi" w:hAnsiTheme="minorHAnsi" w:cstheme="minorHAnsi"/>
+                <w:color w:val="auto"/>
+                <w:sz w:val="20"/>
+                <w:szCs w:val="20"/>
+              </w:rPr>
+            </w:pPr>
+          </w:p>
+        </w:tc>
+        <w:tc>
+          <w:tcPr>
+            <w:tcW w:w="1131" w:type="dxa"/>
+            <w:shd w:val="clear" w:color="auto" w:fill="D0CECE" w:themeFill="background2" w:themeFillShade="E6"/>
+          </w:tcPr>
+          <w:p>
+            <w:pPr>
+              <w:pStyle w:val="Default"/>
+              <w:widowControl w:val="0"/>
+              <w:jc w:val="center"/>
+              <w:rPr>
+                <w:rFonts w:asciiTheme="minorHAnsi" w:hAnsiTheme="minorHAnsi" w:cstheme="minorHAnsi"/>
+                <w:color w:val="auto"/>
+                <w:sz w:val="20"/>
+                <w:szCs w:val="20"/>
+              </w:rPr>
+            </w:pPr>
+          </w:p>
+        </w:tc>
+      </w:tr>
+      <w:tr>
+        <w:tc>
+          <w:tcPr>
+            <w:tcW w:w="460" w:type="dxa"/>
+          </w:tcPr>
+          <w:p>
+            <w:pPr>
+              <w:pStyle w:val="Default"/>
+              <w:widowControl w:val="0"/>
+              <w:jc w:val="center"/>
+              <w:rPr>
+                <w:rFonts w:asciiTheme="minorHAnsi" w:hAnsiTheme="minorHAnsi" w:cstheme="minorHAnsi"/>
+                <w:color w:val="auto"/>
+                <w:sz w:val="20"/>
+                <w:szCs w:val="20"/>
+              </w:rPr>
+            </w:pPr>
+            <w:r>
+              <w:rPr>
+                <w:rFonts w:asciiTheme="minorHAnsi" w:hAnsiTheme="minorHAnsi" w:cstheme="minorHAnsi"/>
+                <w:color w:val="auto"/>
+                <w:sz w:val="20"/>
+                <w:szCs w:val="20"/>
+              </w:rPr>
+              <w:t>4</w:t>
             </w:r>
           </w:p>
         </w:tc>
@@ -5731,7 +5977,7 @@
         <w:tc>
           <w:tcPr>
             <w:tcW w:w="1131" w:type="dxa"/>
-            <w:shd w:val="clear" w:color="auto" w:fill="EDEDED" w:themeFill="accent3" w:themeFillTint="33"/>
+            <w:shd w:val="clear" w:color="auto" w:fill="D0CECE" w:themeFill="background2" w:themeFillShade="E6"/>
           </w:tcPr>
           <w:p>
             <w:pPr>
@@ -5772,7 +6018,7 @@
                 <w:sz w:val="20"/>
                 <w:szCs w:val="20"/>
               </w:rPr>
-              <w:t>4</w:t>
+              <w:t>5</w:t>
             </w:r>
           </w:p>
         </w:tc>
@@ -5867,7 +6113,7 @@
         <w:tc>
           <w:tcPr>
             <w:tcW w:w="1131" w:type="dxa"/>
-            <w:shd w:val="clear" w:color="auto" w:fill="EDEDED" w:themeFill="accent3" w:themeFillTint="33"/>
+            <w:shd w:val="clear" w:color="auto" w:fill="D0CECE" w:themeFill="background2" w:themeFillShade="E6"/>
           </w:tcPr>
           <w:p>
             <w:pPr>
@@ -5935,7 +6181,8 @@
                 <w:sz w:val="20"/>
                 <w:szCs w:val="20"/>
               </w:rPr>
-              <w:t>5</w:t>
+              <w:lastRenderedPageBreak/>
+              <w:t>6</w:t>
             </w:r>
           </w:p>
         </w:tc>
@@ -6030,7 +6277,7 @@
         <w:tc>
           <w:tcPr>
             <w:tcW w:w="1131" w:type="dxa"/>
-            <w:shd w:val="clear" w:color="auto" w:fill="EDEDED" w:themeFill="accent3" w:themeFillTint="33"/>
+            <w:shd w:val="clear" w:color="auto" w:fill="D0CECE" w:themeFill="background2" w:themeFillShade="E6"/>
           </w:tcPr>
           <w:p>
             <w:pPr>
@@ -6080,8 +6327,7 @@
                 <w:sz w:val="20"/>
                 <w:szCs w:val="20"/>
               </w:rPr>
-              <w:lastRenderedPageBreak/>
-              <w:t>6</w:t>
+              <w:t>7</w:t>
             </w:r>
           </w:p>
         </w:tc>
@@ -6176,7 +6422,7 @@
         <w:tc>
           <w:tcPr>
             <w:tcW w:w="1131" w:type="dxa"/>
-            <w:shd w:val="clear" w:color="auto" w:fill="EDEDED" w:themeFill="accent3" w:themeFillTint="33"/>
+            <w:shd w:val="clear" w:color="auto" w:fill="D0CECE" w:themeFill="background2" w:themeFillShade="E6"/>
           </w:tcPr>
           <w:p>
             <w:pPr>
@@ -6217,7 +6463,7 @@
                 <w:sz w:val="20"/>
                 <w:szCs w:val="20"/>
               </w:rPr>
-              <w:t>7</w:t>
+              <w:t>8</w:t>
             </w:r>
           </w:p>
         </w:tc>
@@ -6312,7 +6558,7 @@
         <w:tc>
           <w:tcPr>
             <w:tcW w:w="1131" w:type="dxa"/>
-            <w:shd w:val="clear" w:color="auto" w:fill="EDEDED" w:themeFill="accent3" w:themeFillTint="33"/>
+            <w:shd w:val="clear" w:color="auto" w:fill="D0CECE" w:themeFill="background2" w:themeFillShade="E6"/>
           </w:tcPr>
           <w:p>
             <w:pPr>
@@ -6362,7 +6608,7 @@
                 <w:sz w:val="20"/>
                 <w:szCs w:val="20"/>
               </w:rPr>
-              <w:t>8</w:t>
+              <w:t>9</w:t>
             </w:r>
           </w:p>
         </w:tc>
@@ -6455,7 +6701,7 @@
         <w:tc>
           <w:tcPr>
             <w:tcW w:w="1131" w:type="dxa"/>
-            <w:shd w:val="clear" w:color="auto" w:fill="EDEDED" w:themeFill="accent3" w:themeFillTint="33"/>
+            <w:shd w:val="clear" w:color="auto" w:fill="D0CECE" w:themeFill="background2" w:themeFillShade="E6"/>
           </w:tcPr>
           <w:p>
             <w:pPr>
@@ -6496,7 +6742,7 @@
                 <w:sz w:val="20"/>
                 <w:szCs w:val="20"/>
               </w:rPr>
-              <w:t>9</w:t>
+              <w:t>10</w:t>
             </w:r>
           </w:p>
         </w:tc>
@@ -6590,7 +6836,7 @@
         <w:tc>
           <w:tcPr>
             <w:tcW w:w="1131" w:type="dxa"/>
-            <w:shd w:val="clear" w:color="auto" w:fill="EDEDED" w:themeFill="accent3" w:themeFillTint="33"/>
+            <w:shd w:val="clear" w:color="auto" w:fill="D0CECE" w:themeFill="background2" w:themeFillShade="E6"/>
           </w:tcPr>
           <w:p>
             <w:pPr>
@@ -6631,7 +6877,16 @@
                 <w:sz w:val="20"/>
                 <w:szCs w:val="20"/>
               </w:rPr>
-              <w:t>10</w:t>
+              <w:t>1</w:t>
+            </w:r>
+            <w:r>
+              <w:rPr>
+                <w:rFonts w:asciiTheme="minorHAnsi" w:hAnsiTheme="minorHAnsi" w:cstheme="minorHAnsi"/>
+                <w:color w:val="auto"/>
+                <w:sz w:val="20"/>
+                <w:szCs w:val="20"/>
+              </w:rPr>
+              <w:t>1</w:t>
             </w:r>
           </w:p>
         </w:tc>
@@ -6725,7 +6980,7 @@
         <w:tc>
           <w:tcPr>
             <w:tcW w:w="1131" w:type="dxa"/>
-            <w:shd w:val="clear" w:color="auto" w:fill="EDEDED" w:themeFill="accent3" w:themeFillTint="33"/>
+            <w:shd w:val="clear" w:color="auto" w:fill="D0CECE" w:themeFill="background2" w:themeFillShade="E6"/>
           </w:tcPr>
           <w:p>
             <w:pPr>
@@ -6775,7 +7030,16 @@
                 <w:sz w:val="20"/>
                 <w:szCs w:val="20"/>
               </w:rPr>
-              <w:t>11</w:t>
+              <w:t>1</w:t>
+            </w:r>
+            <w:r>
+              <w:rPr>
+                <w:rFonts w:asciiTheme="minorHAnsi" w:hAnsiTheme="minorHAnsi" w:cstheme="minorHAnsi"/>
+                <w:color w:val="auto"/>
+                <w:sz w:val="20"/>
+                <w:szCs w:val="20"/>
+              </w:rPr>
+              <w:t>2</w:t>
             </w:r>
           </w:p>
         </w:tc>
@@ -6869,7 +7133,7 @@
         <w:tc>
           <w:tcPr>
             <w:tcW w:w="1131" w:type="dxa"/>
-            <w:shd w:val="clear" w:color="auto" w:fill="EDEDED" w:themeFill="accent3" w:themeFillTint="33"/>
+            <w:shd w:val="clear" w:color="auto" w:fill="D0CECE" w:themeFill="background2" w:themeFillShade="E6"/>
           </w:tcPr>
           <w:p>
             <w:pPr>
@@ -6919,7 +7183,16 @@
                 <w:sz w:val="20"/>
                 <w:szCs w:val="20"/>
               </w:rPr>
-              <w:t>12</w:t>
+              <w:t>1</w:t>
+            </w:r>
+            <w:r>
+              <w:rPr>
+                <w:rFonts w:asciiTheme="minorHAnsi" w:hAnsiTheme="minorHAnsi" w:cstheme="minorHAnsi"/>
+                <w:color w:val="auto"/>
+                <w:sz w:val="20"/>
+                <w:szCs w:val="20"/>
+              </w:rPr>
+              <w:t>3</w:t>
             </w:r>
           </w:p>
         </w:tc>
@@ -7013,7 +7286,7 @@
         <w:tc>
           <w:tcPr>
             <w:tcW w:w="1131" w:type="dxa"/>
-            <w:shd w:val="clear" w:color="auto" w:fill="EDEDED" w:themeFill="accent3" w:themeFillTint="33"/>
+            <w:shd w:val="clear" w:color="auto" w:fill="D0CECE" w:themeFill="background2" w:themeFillShade="E6"/>
           </w:tcPr>
           <w:p>
             <w:pPr>
@@ -7063,7 +7336,16 @@
                 <w:sz w:val="20"/>
                 <w:szCs w:val="20"/>
               </w:rPr>
-              <w:t>13</w:t>
+              <w:t>1</w:t>
+            </w:r>
+            <w:r>
+              <w:rPr>
+                <w:rFonts w:asciiTheme="minorHAnsi" w:hAnsiTheme="minorHAnsi" w:cstheme="minorHAnsi"/>
+                <w:color w:val="auto"/>
+                <w:sz w:val="20"/>
+                <w:szCs w:val="20"/>
+              </w:rPr>
+              <w:t>4</w:t>
             </w:r>
           </w:p>
         </w:tc>
@@ -7158,7 +7440,7 @@
         <w:tc>
           <w:tcPr>
             <w:tcW w:w="1131" w:type="dxa"/>
-            <w:shd w:val="clear" w:color="auto" w:fill="EDEDED" w:themeFill="accent3" w:themeFillTint="33"/>
+            <w:shd w:val="clear" w:color="auto" w:fill="D0CECE" w:themeFill="background2" w:themeFillShade="E6"/>
           </w:tcPr>
           <w:p>
             <w:pPr>
@@ -7180,6 +7462,22 @@
                 <w:szCs w:val="20"/>
               </w:rPr>
               <w:t>3</w:t>
+            </w:r>
+            <w:r>
+              <w:rPr>
+                <w:rFonts w:asciiTheme="minorHAnsi" w:hAnsiTheme="minorHAnsi" w:cstheme="minorHAnsi"/>
+                <w:color w:val="auto"/>
+                <w:sz w:val="20"/>
+                <w:szCs w:val="20"/>
+              </w:rPr>
+              <w:t>/</w:t>
+            </w:r>
+            <w:r>
+              <w:rPr>
+                <w:color w:val="auto"/>
+                <w:sz w:val="20"/>
+              </w:rPr>
+              <w:t>5</w:t>
             </w:r>
           </w:p>
         </w:tc>
@@ -7208,7 +7506,16 @@
                 <w:sz w:val="20"/>
                 <w:szCs w:val="20"/>
               </w:rPr>
-              <w:t>14</w:t>
+              <w:t>1</w:t>
+            </w:r>
+            <w:r>
+              <w:rPr>
+                <w:rFonts w:asciiTheme="minorHAnsi" w:hAnsiTheme="minorHAnsi" w:cstheme="minorHAnsi"/>
+                <w:color w:val="auto"/>
+                <w:sz w:val="20"/>
+                <w:szCs w:val="20"/>
+              </w:rPr>
+              <w:t>5</w:t>
             </w:r>
           </w:p>
         </w:tc>
@@ -7303,7 +7610,7 @@
         <w:tc>
           <w:tcPr>
             <w:tcW w:w="1131" w:type="dxa"/>
-            <w:shd w:val="clear" w:color="auto" w:fill="EDEDED" w:themeFill="accent3" w:themeFillTint="33"/>
+            <w:shd w:val="clear" w:color="auto" w:fill="D0CECE" w:themeFill="background2" w:themeFillShade="E6"/>
           </w:tcPr>
           <w:p>
             <w:pPr>
@@ -7353,7 +7660,16 @@
                 <w:sz w:val="20"/>
                 <w:szCs w:val="20"/>
               </w:rPr>
-              <w:t>15</w:t>
+              <w:t>1</w:t>
+            </w:r>
+            <w:r>
+              <w:rPr>
+                <w:rFonts w:asciiTheme="minorHAnsi" w:hAnsiTheme="minorHAnsi" w:cstheme="minorHAnsi"/>
+                <w:color w:val="auto"/>
+                <w:sz w:val="20"/>
+                <w:szCs w:val="20"/>
+              </w:rPr>
+              <w:t>6</w:t>
             </w:r>
           </w:p>
         </w:tc>
@@ -7448,7 +7764,7 @@
         <w:tc>
           <w:tcPr>
             <w:tcW w:w="1131" w:type="dxa"/>
-            <w:shd w:val="clear" w:color="auto" w:fill="EDEDED" w:themeFill="accent3" w:themeFillTint="33"/>
+            <w:shd w:val="clear" w:color="auto" w:fill="D0CECE" w:themeFill="background2" w:themeFillShade="E6"/>
           </w:tcPr>
           <w:p>
             <w:pPr>
@@ -7498,7 +7814,16 @@
                 <w:sz w:val="20"/>
                 <w:szCs w:val="20"/>
               </w:rPr>
-              <w:t>16</w:t>
+              <w:t>1</w:t>
+            </w:r>
+            <w:r>
+              <w:rPr>
+                <w:rFonts w:asciiTheme="minorHAnsi" w:hAnsiTheme="minorHAnsi" w:cstheme="minorHAnsi"/>
+                <w:color w:val="auto"/>
+                <w:sz w:val="20"/>
+                <w:szCs w:val="20"/>
+              </w:rPr>
+              <w:t>7</w:t>
             </w:r>
           </w:p>
         </w:tc>
@@ -7593,7 +7918,7 @@
         <w:tc>
           <w:tcPr>
             <w:tcW w:w="1131" w:type="dxa"/>
-            <w:shd w:val="clear" w:color="auto" w:fill="EDEDED" w:themeFill="accent3" w:themeFillTint="33"/>
+            <w:shd w:val="clear" w:color="auto" w:fill="D0CECE" w:themeFill="background2" w:themeFillShade="E6"/>
           </w:tcPr>
           <w:p>
             <w:pPr>
@@ -7634,7 +7959,16 @@
                 <w:sz w:val="20"/>
                 <w:szCs w:val="20"/>
               </w:rPr>
-              <w:t>17</w:t>
+              <w:t>1</w:t>
+            </w:r>
+            <w:r>
+              <w:rPr>
+                <w:rFonts w:asciiTheme="minorHAnsi" w:hAnsiTheme="minorHAnsi" w:cstheme="minorHAnsi"/>
+                <w:color w:val="auto"/>
+                <w:sz w:val="20"/>
+                <w:szCs w:val="20"/>
+              </w:rPr>
+              <w:t>8</w:t>
             </w:r>
           </w:p>
         </w:tc>
@@ -7731,7 +8065,7 @@
         <w:tc>
           <w:tcPr>
             <w:tcW w:w="1131" w:type="dxa"/>
-            <w:shd w:val="clear" w:color="auto" w:fill="EDEDED" w:themeFill="accent3" w:themeFillTint="33"/>
+            <w:shd w:val="clear" w:color="auto" w:fill="D0CECE" w:themeFill="background2" w:themeFillShade="E6"/>
           </w:tcPr>
           <w:p>
             <w:pPr>
@@ -7781,7 +8115,16 @@
                 <w:sz w:val="20"/>
                 <w:szCs w:val="20"/>
               </w:rPr>
-              <w:t>18</w:t>
+              <w:t>1</w:t>
+            </w:r>
+            <w:r>
+              <w:rPr>
+                <w:rFonts w:asciiTheme="minorHAnsi" w:hAnsiTheme="minorHAnsi" w:cstheme="minorHAnsi"/>
+                <w:color w:val="auto"/>
+                <w:sz w:val="20"/>
+                <w:szCs w:val="20"/>
+              </w:rPr>
+              <w:t>9</w:t>
             </w:r>
           </w:p>
         </w:tc>
@@ -7876,7 +8219,7 @@
         <w:tc>
           <w:tcPr>
             <w:tcW w:w="1131" w:type="dxa"/>
-            <w:shd w:val="clear" w:color="auto" w:fill="EDEDED" w:themeFill="accent3" w:themeFillTint="33"/>
+            <w:shd w:val="clear" w:color="auto" w:fill="D0CECE" w:themeFill="background2" w:themeFillShade="E6"/>
           </w:tcPr>
           <w:p>
             <w:pPr>
@@ -7926,7 +8269,7 @@
                 <w:sz w:val="20"/>
                 <w:szCs w:val="20"/>
               </w:rPr>
-              <w:t>19</w:t>
+              <w:t>20</w:t>
             </w:r>
           </w:p>
         </w:tc>
@@ -7953,7 +8296,16 @@
                 <w:sz w:val="20"/>
                 <w:szCs w:val="20"/>
               </w:rPr>
-              <w:t>model</w:t>
+              <w:t>rodzaj</w:t>
+            </w:r>
+            <w:r>
+              <w:rPr>
+                <w:rFonts w:asciiTheme="minorHAnsi" w:hAnsiTheme="minorHAnsi" w:cstheme="minorHAnsi"/>
+                <w:color w:val="auto"/>
+                <w:sz w:val="20"/>
+                <w:szCs w:val="20"/>
+              </w:rPr>
+              <w:t xml:space="preserve"> paliwa</w:t>
             </w:r>
           </w:p>
         </w:tc>
@@ -8016,14 +8368,14 @@
                 <w:sz w:val="20"/>
                 <w:szCs w:val="20"/>
               </w:rPr>
-              <w:t>Model</w:t>
+              <w:t>Rodzaj paliwa</w:t>
             </w:r>
           </w:p>
         </w:tc>
         <w:tc>
           <w:tcPr>
             <w:tcW w:w="1131" w:type="dxa"/>
-            <w:shd w:val="clear" w:color="auto" w:fill="EDEDED" w:themeFill="accent3" w:themeFillTint="33"/>
+            <w:shd w:val="clear" w:color="auto" w:fill="D0CECE" w:themeFill="background2" w:themeFillShade="E6"/>
           </w:tcPr>
           <w:p>
             <w:pPr>
@@ -8073,7 +8425,7 @@
                 <w:sz w:val="20"/>
                 <w:szCs w:val="20"/>
               </w:rPr>
-              <w:t>20</w:t>
+              <w:t>21</w:t>
             </w:r>
           </w:p>
         </w:tc>
@@ -8100,16 +8452,7 @@
                 <w:sz w:val="20"/>
                 <w:szCs w:val="20"/>
               </w:rPr>
-              <w:t>rodzaj</w:t>
-            </w:r>
-            <w:r>
-              <w:rPr>
-                <w:rFonts w:asciiTheme="minorHAnsi" w:hAnsiTheme="minorHAnsi" w:cstheme="minorHAnsi"/>
-                <w:color w:val="auto"/>
-                <w:sz w:val="20"/>
-                <w:szCs w:val="20"/>
-              </w:rPr>
-              <w:t xml:space="preserve"> paliwa</w:t>
+              <w:t>pojemność silnika</w:t>
             </w:r>
           </w:p>
         </w:tc>
@@ -8172,14 +8515,14 @@
                 <w:sz w:val="20"/>
                 <w:szCs w:val="20"/>
               </w:rPr>
-              <w:t>Rodzaj paliwa</w:t>
+              <w:t>Pojemność silnika</w:t>
             </w:r>
           </w:p>
         </w:tc>
         <w:tc>
           <w:tcPr>
             <w:tcW w:w="1131" w:type="dxa"/>
-            <w:shd w:val="clear" w:color="auto" w:fill="EDEDED" w:themeFill="accent3" w:themeFillTint="33"/>
+            <w:shd w:val="clear" w:color="auto" w:fill="D0CECE" w:themeFill="background2" w:themeFillShade="E6"/>
           </w:tcPr>
           <w:p>
             <w:pPr>
@@ -8229,7 +8572,7 @@
                 <w:sz w:val="20"/>
                 <w:szCs w:val="20"/>
               </w:rPr>
-              <w:t>21</w:t>
+              <w:t>22</w:t>
             </w:r>
           </w:p>
         </w:tc>
@@ -8256,7 +8599,7 @@
                 <w:sz w:val="20"/>
                 <w:szCs w:val="20"/>
               </w:rPr>
-              <w:t>pojemność silnika</w:t>
+              <w:t>liczba drzwi</w:t>
             </w:r>
           </w:p>
         </w:tc>
@@ -8319,14 +8662,14 @@
                 <w:sz w:val="20"/>
                 <w:szCs w:val="20"/>
               </w:rPr>
-              <w:t>Pojemność silnika</w:t>
+              <w:t>Liczba drzwi</w:t>
             </w:r>
           </w:p>
         </w:tc>
         <w:tc>
           <w:tcPr>
             <w:tcW w:w="1131" w:type="dxa"/>
-            <w:shd w:val="clear" w:color="auto" w:fill="EDEDED" w:themeFill="accent3" w:themeFillTint="33"/>
+            <w:shd w:val="clear" w:color="auto" w:fill="D0CECE" w:themeFill="background2" w:themeFillShade="E6"/>
           </w:tcPr>
           <w:p>
             <w:pPr>
@@ -8376,7 +8719,7 @@
                 <w:sz w:val="20"/>
                 <w:szCs w:val="20"/>
               </w:rPr>
-              <w:t>22</w:t>
+              <w:t>23</w:t>
             </w:r>
           </w:p>
         </w:tc>
@@ -8403,7 +8746,7 @@
                 <w:sz w:val="20"/>
                 <w:szCs w:val="20"/>
               </w:rPr>
-              <w:t>liczba drzwi</w:t>
+              <w:t>moc silnika</w:t>
             </w:r>
           </w:p>
         </w:tc>
@@ -8466,14 +8809,14 @@
                 <w:sz w:val="20"/>
                 <w:szCs w:val="20"/>
               </w:rPr>
-              <w:t>Liczba drzwi</w:t>
+              <w:t>Moc silnika</w:t>
             </w:r>
           </w:p>
         </w:tc>
         <w:tc>
           <w:tcPr>
             <w:tcW w:w="1131" w:type="dxa"/>
-            <w:shd w:val="clear" w:color="auto" w:fill="EDEDED" w:themeFill="accent3" w:themeFillTint="33"/>
+            <w:shd w:val="clear" w:color="auto" w:fill="D0CECE" w:themeFill="background2" w:themeFillShade="E6"/>
           </w:tcPr>
           <w:p>
             <w:pPr>
@@ -8523,7 +8866,7 @@
                 <w:sz w:val="20"/>
                 <w:szCs w:val="20"/>
               </w:rPr>
-              <w:t>23</w:t>
+              <w:t>24</w:t>
             </w:r>
           </w:p>
         </w:tc>
@@ -8550,7 +8893,7 @@
                 <w:sz w:val="20"/>
                 <w:szCs w:val="20"/>
               </w:rPr>
-              <w:t>moc silnika</w:t>
+              <w:t>model pojazdu</w:t>
             </w:r>
           </w:p>
         </w:tc>
@@ -8613,14 +8956,14 @@
                 <w:sz w:val="20"/>
                 <w:szCs w:val="20"/>
               </w:rPr>
-              <w:t>Moc silnika</w:t>
+              <w:t>Model pojazdu</w:t>
             </w:r>
           </w:p>
         </w:tc>
         <w:tc>
           <w:tcPr>
             <w:tcW w:w="1131" w:type="dxa"/>
-            <w:shd w:val="clear" w:color="auto" w:fill="EDEDED" w:themeFill="accent3" w:themeFillTint="33"/>
+            <w:shd w:val="clear" w:color="auto" w:fill="D0CECE" w:themeFill="background2" w:themeFillShade="E6"/>
           </w:tcPr>
           <w:p>
             <w:pPr>
@@ -8670,7 +9013,7 @@
                 <w:sz w:val="20"/>
                 <w:szCs w:val="20"/>
               </w:rPr>
-              <w:t>24</w:t>
+              <w:t>25</w:t>
             </w:r>
           </w:p>
         </w:tc>
@@ -8697,7 +9040,7 @@
                 <w:sz w:val="20"/>
                 <w:szCs w:val="20"/>
               </w:rPr>
-              <w:t>model pojazdu</w:t>
+              <w:t>data rozpoczęcia</w:t>
             </w:r>
           </w:p>
         </w:tc>
@@ -8760,14 +9103,14 @@
                 <w:sz w:val="20"/>
                 <w:szCs w:val="20"/>
               </w:rPr>
-              <w:t>Model pojazdu</w:t>
+              <w:t>Data rozpoczęcia ubezpieczenia</w:t>
             </w:r>
           </w:p>
         </w:tc>
         <w:tc>
           <w:tcPr>
             <w:tcW w:w="1131" w:type="dxa"/>
-            <w:shd w:val="clear" w:color="auto" w:fill="EDEDED" w:themeFill="accent3" w:themeFillTint="33"/>
+            <w:shd w:val="clear" w:color="auto" w:fill="D0CECE" w:themeFill="background2" w:themeFillShade="E6"/>
           </w:tcPr>
           <w:p>
             <w:pPr>
@@ -8817,7 +9160,14 @@
                 <w:sz w:val="20"/>
                 <w:szCs w:val="20"/>
               </w:rPr>
-              <w:t>25</w:t>
+              <w:t>2</w:t>
+            </w:r>
+            <w:r>
+              <w:rPr>
+                <w:color w:val="auto"/>
+                <w:sz w:val="20"/>
+              </w:rPr>
+              <w:t>6</w:t>
             </w:r>
           </w:p>
         </w:tc>
@@ -8844,7 +9194,14 @@
                 <w:sz w:val="20"/>
                 <w:szCs w:val="20"/>
               </w:rPr>
-              <w:t>data rozpoczęcia</w:t>
+              <w:t>o</w:t>
+            </w:r>
+            <w:r>
+              <w:rPr>
+                <w:color w:val="auto"/>
+                <w:sz w:val="20"/>
+              </w:rPr>
+              <w:t>kres ubezpieczenia</w:t>
             </w:r>
           </w:p>
         </w:tc>
@@ -8907,14 +9264,14 @@
                 <w:sz w:val="20"/>
                 <w:szCs w:val="20"/>
               </w:rPr>
-              <w:t>Data rozpoczęcia ubezpieczenia</w:t>
+              <w:t>Okres ubezpieczenia</w:t>
             </w:r>
           </w:p>
         </w:tc>
         <w:tc>
           <w:tcPr>
             <w:tcW w:w="1131" w:type="dxa"/>
-            <w:shd w:val="clear" w:color="auto" w:fill="EDEDED" w:themeFill="accent3" w:themeFillTint="33"/>
+            <w:shd w:val="clear" w:color="auto" w:fill="D0CECE" w:themeFill="background2" w:themeFillShade="E6"/>
           </w:tcPr>
           <w:p>
             <w:pPr>
@@ -8964,7 +9321,7 @@
                 <w:sz w:val="20"/>
                 <w:szCs w:val="20"/>
               </w:rPr>
-              <w:t>26</w:t>
+              <w:t>27</w:t>
             </w:r>
           </w:p>
         </w:tc>
@@ -8991,7 +9348,7 @@
                 <w:sz w:val="20"/>
                 <w:szCs w:val="20"/>
               </w:rPr>
-              <w:t>okres ubezpieczenia</w:t>
+              <w:t>zakres ubezpieczenia</w:t>
             </w:r>
           </w:p>
         </w:tc>
@@ -9054,14 +9411,14 @@
                 <w:sz w:val="20"/>
                 <w:szCs w:val="20"/>
               </w:rPr>
-              <w:t>Okres ubezpieczenia</w:t>
+              <w:t>Zakres ubezpieczenia</w:t>
             </w:r>
           </w:p>
         </w:tc>
         <w:tc>
           <w:tcPr>
             <w:tcW w:w="1131" w:type="dxa"/>
-            <w:shd w:val="clear" w:color="auto" w:fill="EDEDED" w:themeFill="accent3" w:themeFillTint="33"/>
+            <w:shd w:val="clear" w:color="auto" w:fill="D0CECE" w:themeFill="background2" w:themeFillShade="E6"/>
           </w:tcPr>
           <w:p>
             <w:pPr>
@@ -9111,7 +9468,7 @@
                 <w:sz w:val="20"/>
                 <w:szCs w:val="20"/>
               </w:rPr>
-              <w:t>27</w:t>
+              <w:t>28</w:t>
             </w:r>
           </w:p>
         </w:tc>
@@ -9138,7 +9495,7 @@
                 <w:sz w:val="20"/>
                 <w:szCs w:val="20"/>
               </w:rPr>
-              <w:t>zakres ubezpieczenia</w:t>
+              <w:t>Ubezpieczenie mieszkania i domu</w:t>
             </w:r>
           </w:p>
         </w:tc>
@@ -9176,6 +9533,15 @@
                 <w:szCs w:val="20"/>
               </w:rPr>
             </w:pPr>
+            <w:r>
+              <w:rPr>
+                <w:rFonts w:asciiTheme="minorHAnsi" w:hAnsiTheme="minorHAnsi" w:cstheme="minorHAnsi"/>
+                <w:color w:val="auto"/>
+                <w:sz w:val="20"/>
+                <w:szCs w:val="20"/>
+              </w:rPr>
+              <w:t>Ubezpieczenie mieszkania i domu</w:t>
+            </w:r>
           </w:p>
         </w:tc>
         <w:tc>
@@ -9194,43 +9560,25 @@
                 <w:szCs w:val="20"/>
               </w:rPr>
             </w:pPr>
-            <w:r>
-              <w:rPr>
-                <w:rFonts w:asciiTheme="minorHAnsi" w:hAnsiTheme="minorHAnsi" w:cstheme="minorHAnsi"/>
-                <w:color w:val="auto"/>
-                <w:sz w:val="20"/>
-                <w:szCs w:val="20"/>
-              </w:rPr>
-              <w:t>Zakres ubezpieczenia</w:t>
-            </w:r>
           </w:p>
         </w:tc>
         <w:tc>
           <w:tcPr>
             <w:tcW w:w="1131" w:type="dxa"/>
-            <w:shd w:val="clear" w:color="auto" w:fill="EDEDED" w:themeFill="accent3" w:themeFillTint="33"/>
-          </w:tcPr>
-          <w:p>
-            <w:pPr>
-              <w:pStyle w:val="Default"/>
-              <w:widowControl w:val="0"/>
-              <w:jc w:val="center"/>
-              <w:rPr>
-                <w:rFonts w:asciiTheme="minorHAnsi" w:hAnsiTheme="minorHAnsi" w:cstheme="minorHAnsi"/>
-                <w:color w:val="auto"/>
-                <w:sz w:val="20"/>
-                <w:szCs w:val="20"/>
-              </w:rPr>
-            </w:pPr>
-            <w:r>
-              <w:rPr>
-                <w:rFonts w:asciiTheme="minorHAnsi" w:hAnsiTheme="minorHAnsi" w:cstheme="minorHAnsi"/>
-                <w:color w:val="auto"/>
-                <w:sz w:val="20"/>
-                <w:szCs w:val="20"/>
-              </w:rPr>
-              <w:t>4</w:t>
-            </w:r>
+            <w:shd w:val="clear" w:color="auto" w:fill="D0CECE" w:themeFill="background2" w:themeFillShade="E6"/>
+          </w:tcPr>
+          <w:p>
+            <w:pPr>
+              <w:pStyle w:val="Default"/>
+              <w:widowControl w:val="0"/>
+              <w:jc w:val="center"/>
+              <w:rPr>
+                <w:rFonts w:asciiTheme="minorHAnsi" w:hAnsiTheme="minorHAnsi" w:cstheme="minorHAnsi"/>
+                <w:color w:val="auto"/>
+                <w:sz w:val="20"/>
+                <w:szCs w:val="20"/>
+              </w:rPr>
+            </w:pPr>
           </w:p>
         </w:tc>
       </w:tr>
@@ -9258,7 +9606,7 @@
                 <w:sz w:val="20"/>
                 <w:szCs w:val="20"/>
               </w:rPr>
-              <w:t>28</w:t>
+              <w:t>29</w:t>
             </w:r>
           </w:p>
         </w:tc>
@@ -9285,7 +9633,7 @@
                 <w:sz w:val="20"/>
                 <w:szCs w:val="20"/>
               </w:rPr>
-              <w:t>Ubezpieczenie mieszkania i domu</w:t>
+              <w:t>co chcemy ubezpieczyć</w:t>
             </w:r>
           </w:p>
         </w:tc>
@@ -9323,15 +9671,6 @@
                 <w:szCs w:val="20"/>
               </w:rPr>
             </w:pPr>
-            <w:r>
-              <w:rPr>
-                <w:rFonts w:asciiTheme="minorHAnsi" w:hAnsiTheme="minorHAnsi" w:cstheme="minorHAnsi"/>
-                <w:color w:val="auto"/>
-                <w:sz w:val="20"/>
-                <w:szCs w:val="20"/>
-              </w:rPr>
-              <w:t>Ubezpieczenie mieszkania i domu</w:t>
-            </w:r>
           </w:p>
         </w:tc>
         <w:tc>
@@ -9350,25 +9689,43 @@
                 <w:szCs w:val="20"/>
               </w:rPr>
             </w:pPr>
+            <w:r>
+              <w:rPr>
+                <w:rFonts w:asciiTheme="minorHAnsi" w:hAnsiTheme="minorHAnsi" w:cstheme="minorHAnsi"/>
+                <w:color w:val="auto"/>
+                <w:sz w:val="20"/>
+                <w:szCs w:val="20"/>
+              </w:rPr>
+              <w:t>Obiekt ubezpieczany</w:t>
+            </w:r>
           </w:p>
         </w:tc>
         <w:tc>
           <w:tcPr>
             <w:tcW w:w="1131" w:type="dxa"/>
-            <w:shd w:val="clear" w:color="auto" w:fill="EDEDED" w:themeFill="accent3" w:themeFillTint="33"/>
-          </w:tcPr>
-          <w:p>
-            <w:pPr>
-              <w:pStyle w:val="Default"/>
-              <w:widowControl w:val="0"/>
-              <w:jc w:val="center"/>
-              <w:rPr>
-                <w:rFonts w:asciiTheme="minorHAnsi" w:hAnsiTheme="minorHAnsi" w:cstheme="minorHAnsi"/>
-                <w:color w:val="auto"/>
-                <w:sz w:val="20"/>
-                <w:szCs w:val="20"/>
-              </w:rPr>
-            </w:pPr>
+            <w:shd w:val="clear" w:color="auto" w:fill="D0CECE" w:themeFill="background2" w:themeFillShade="E6"/>
+          </w:tcPr>
+          <w:p>
+            <w:pPr>
+              <w:pStyle w:val="Default"/>
+              <w:widowControl w:val="0"/>
+              <w:jc w:val="center"/>
+              <w:rPr>
+                <w:rFonts w:asciiTheme="minorHAnsi" w:hAnsiTheme="minorHAnsi" w:cstheme="minorHAnsi"/>
+                <w:color w:val="auto"/>
+                <w:sz w:val="20"/>
+                <w:szCs w:val="20"/>
+              </w:rPr>
+            </w:pPr>
+            <w:r>
+              <w:rPr>
+                <w:rFonts w:asciiTheme="minorHAnsi" w:hAnsiTheme="minorHAnsi" w:cstheme="minorHAnsi"/>
+                <w:color w:val="auto"/>
+                <w:sz w:val="20"/>
+                <w:szCs w:val="20"/>
+              </w:rPr>
+              <w:t>5</w:t>
+            </w:r>
           </w:p>
         </w:tc>
       </w:tr>
@@ -9396,7 +9753,7 @@
                 <w:sz w:val="20"/>
                 <w:szCs w:val="20"/>
               </w:rPr>
-              <w:t>29</w:t>
+              <w:t>30</w:t>
             </w:r>
           </w:p>
         </w:tc>
@@ -9423,7 +9780,7 @@
                 <w:sz w:val="20"/>
                 <w:szCs w:val="20"/>
               </w:rPr>
-              <w:t>co chcemy ubezpieczyć</w:t>
+              <w:t>szacowana wartość</w:t>
             </w:r>
           </w:p>
         </w:tc>
@@ -9486,14 +9843,14 @@
                 <w:sz w:val="20"/>
                 <w:szCs w:val="20"/>
               </w:rPr>
-              <w:t>Obiekt ubezpieczany</w:t>
+              <w:t>Szacowana wartość</w:t>
             </w:r>
           </w:p>
         </w:tc>
         <w:tc>
           <w:tcPr>
             <w:tcW w:w="1131" w:type="dxa"/>
-            <w:shd w:val="clear" w:color="auto" w:fill="EDEDED" w:themeFill="accent3" w:themeFillTint="33"/>
+            <w:shd w:val="clear" w:color="auto" w:fill="D0CECE" w:themeFill="background2" w:themeFillShade="E6"/>
           </w:tcPr>
           <w:p>
             <w:pPr>
@@ -9543,7 +9900,7 @@
                 <w:sz w:val="20"/>
                 <w:szCs w:val="20"/>
               </w:rPr>
-              <w:t>30</w:t>
+              <w:t>31</w:t>
             </w:r>
           </w:p>
         </w:tc>
@@ -9570,7 +9927,7 @@
                 <w:sz w:val="20"/>
                 <w:szCs w:val="20"/>
               </w:rPr>
-              <w:t>szacowana wartość</w:t>
+              <w:t>adres</w:t>
             </w:r>
           </w:p>
         </w:tc>
@@ -9633,14 +9990,14 @@
                 <w:sz w:val="20"/>
                 <w:szCs w:val="20"/>
               </w:rPr>
-              <w:t>Szacowana wartość</w:t>
+              <w:t>Adres</w:t>
             </w:r>
           </w:p>
         </w:tc>
         <w:tc>
           <w:tcPr>
             <w:tcW w:w="1131" w:type="dxa"/>
-            <w:shd w:val="clear" w:color="auto" w:fill="EDEDED" w:themeFill="accent3" w:themeFillTint="33"/>
+            <w:shd w:val="clear" w:color="auto" w:fill="D0CECE" w:themeFill="background2" w:themeFillShade="E6"/>
           </w:tcPr>
           <w:p>
             <w:pPr>
@@ -9690,7 +10047,7 @@
                 <w:sz w:val="20"/>
                 <w:szCs w:val="20"/>
               </w:rPr>
-              <w:t>31</w:t>
+              <w:t>32</w:t>
             </w:r>
           </w:p>
         </w:tc>
@@ -9717,7 +10074,7 @@
                 <w:sz w:val="20"/>
                 <w:szCs w:val="20"/>
               </w:rPr>
-              <w:t>adres</w:t>
+              <w:t>powierzchnia</w:t>
             </w:r>
           </w:p>
         </w:tc>
@@ -9780,14 +10137,14 @@
                 <w:sz w:val="20"/>
                 <w:szCs w:val="20"/>
               </w:rPr>
-              <w:t>Adres</w:t>
+              <w:t>Powierzchnia</w:t>
             </w:r>
           </w:p>
         </w:tc>
         <w:tc>
           <w:tcPr>
             <w:tcW w:w="1131" w:type="dxa"/>
-            <w:shd w:val="clear" w:color="auto" w:fill="EDEDED" w:themeFill="accent3" w:themeFillTint="33"/>
+            <w:shd w:val="clear" w:color="auto" w:fill="D0CECE" w:themeFill="background2" w:themeFillShade="E6"/>
           </w:tcPr>
           <w:p>
             <w:pPr>
@@ -9837,7 +10194,7 @@
                 <w:sz w:val="20"/>
                 <w:szCs w:val="20"/>
               </w:rPr>
-              <w:t>32</w:t>
+              <w:t>33</w:t>
             </w:r>
           </w:p>
         </w:tc>
@@ -9864,7 +10221,7 @@
                 <w:sz w:val="20"/>
                 <w:szCs w:val="20"/>
               </w:rPr>
-              <w:t>powierzchnia</w:t>
+              <w:t>liczba szkód</w:t>
             </w:r>
           </w:p>
         </w:tc>
@@ -9927,14 +10284,14 @@
                 <w:sz w:val="20"/>
                 <w:szCs w:val="20"/>
               </w:rPr>
-              <w:t>Powierzchnia</w:t>
+              <w:t>Liczba szkód</w:t>
             </w:r>
           </w:p>
         </w:tc>
         <w:tc>
           <w:tcPr>
             <w:tcW w:w="1131" w:type="dxa"/>
-            <w:shd w:val="clear" w:color="auto" w:fill="EDEDED" w:themeFill="accent3" w:themeFillTint="33"/>
+            <w:shd w:val="clear" w:color="auto" w:fill="D0CECE" w:themeFill="background2" w:themeFillShade="E6"/>
           </w:tcPr>
           <w:p>
             <w:pPr>
@@ -9984,7 +10341,7 @@
                 <w:sz w:val="20"/>
                 <w:szCs w:val="20"/>
               </w:rPr>
-              <w:t>33</w:t>
+              <w:t>34</w:t>
             </w:r>
           </w:p>
         </w:tc>
@@ -10011,7 +10368,7 @@
                 <w:sz w:val="20"/>
                 <w:szCs w:val="20"/>
               </w:rPr>
-              <w:t>liczba szkód</w:t>
+              <w:t>składkę</w:t>
             </w:r>
           </w:p>
         </w:tc>
@@ -10074,35 +10431,35 @@
                 <w:sz w:val="20"/>
                 <w:szCs w:val="20"/>
               </w:rPr>
-              <w:t>Liczba szkód</w:t>
+              <w:t>Składka</w:t>
             </w:r>
           </w:p>
         </w:tc>
         <w:tc>
           <w:tcPr>
             <w:tcW w:w="1131" w:type="dxa"/>
-            <w:shd w:val="clear" w:color="auto" w:fill="EDEDED" w:themeFill="accent3" w:themeFillTint="33"/>
-          </w:tcPr>
-          <w:p>
-            <w:pPr>
-              <w:pStyle w:val="Default"/>
-              <w:widowControl w:val="0"/>
-              <w:jc w:val="center"/>
-              <w:rPr>
-                <w:rFonts w:asciiTheme="minorHAnsi" w:hAnsiTheme="minorHAnsi" w:cstheme="minorHAnsi"/>
-                <w:color w:val="auto"/>
-                <w:sz w:val="20"/>
-                <w:szCs w:val="20"/>
-              </w:rPr>
-            </w:pPr>
-            <w:r>
-              <w:rPr>
-                <w:rFonts w:asciiTheme="minorHAnsi" w:hAnsiTheme="minorHAnsi" w:cstheme="minorHAnsi"/>
-                <w:color w:val="auto"/>
-                <w:sz w:val="20"/>
-                <w:szCs w:val="20"/>
-              </w:rPr>
-              <w:t>5</w:t>
+            <w:shd w:val="clear" w:color="auto" w:fill="D0CECE" w:themeFill="background2" w:themeFillShade="E6"/>
+          </w:tcPr>
+          <w:p>
+            <w:pPr>
+              <w:pStyle w:val="Default"/>
+              <w:widowControl w:val="0"/>
+              <w:jc w:val="center"/>
+              <w:rPr>
+                <w:rFonts w:asciiTheme="minorHAnsi" w:hAnsiTheme="minorHAnsi" w:cstheme="minorHAnsi"/>
+                <w:color w:val="auto"/>
+                <w:sz w:val="20"/>
+                <w:szCs w:val="20"/>
+              </w:rPr>
+            </w:pPr>
+            <w:r>
+              <w:rPr>
+                <w:rFonts w:asciiTheme="minorHAnsi" w:hAnsiTheme="minorHAnsi" w:cstheme="minorHAnsi"/>
+                <w:color w:val="auto"/>
+                <w:sz w:val="20"/>
+                <w:szCs w:val="20"/>
+              </w:rPr>
+              <w:t>2</w:t>
             </w:r>
           </w:p>
         </w:tc>
@@ -10131,7 +10488,7 @@
                 <w:sz w:val="20"/>
                 <w:szCs w:val="20"/>
               </w:rPr>
-              <w:t>34</w:t>
+              <w:t>35</w:t>
             </w:r>
           </w:p>
         </w:tc>
@@ -10158,7 +10515,7 @@
                 <w:sz w:val="20"/>
                 <w:szCs w:val="20"/>
               </w:rPr>
-              <w:t>składkę</w:t>
+              <w:t>imię</w:t>
             </w:r>
           </w:p>
         </w:tc>
@@ -10221,35 +10578,35 @@
                 <w:sz w:val="20"/>
                 <w:szCs w:val="20"/>
               </w:rPr>
-              <w:t>Składka</w:t>
+              <w:t>Imię</w:t>
             </w:r>
           </w:p>
         </w:tc>
         <w:tc>
           <w:tcPr>
             <w:tcW w:w="1131" w:type="dxa"/>
-            <w:shd w:val="clear" w:color="auto" w:fill="EDEDED" w:themeFill="accent3" w:themeFillTint="33"/>
-          </w:tcPr>
-          <w:p>
-            <w:pPr>
-              <w:pStyle w:val="Default"/>
-              <w:widowControl w:val="0"/>
-              <w:jc w:val="center"/>
-              <w:rPr>
-                <w:rFonts w:asciiTheme="minorHAnsi" w:hAnsiTheme="minorHAnsi" w:cstheme="minorHAnsi"/>
-                <w:color w:val="auto"/>
-                <w:sz w:val="20"/>
-                <w:szCs w:val="20"/>
-              </w:rPr>
-            </w:pPr>
-            <w:r>
-              <w:rPr>
-                <w:rFonts w:asciiTheme="minorHAnsi" w:hAnsiTheme="minorHAnsi" w:cstheme="minorHAnsi"/>
-                <w:color w:val="auto"/>
-                <w:sz w:val="20"/>
-                <w:szCs w:val="20"/>
-              </w:rPr>
-              <w:t>5</w:t>
+            <w:shd w:val="clear" w:color="auto" w:fill="D0CECE" w:themeFill="background2" w:themeFillShade="E6"/>
+          </w:tcPr>
+          <w:p>
+            <w:pPr>
+              <w:pStyle w:val="Default"/>
+              <w:widowControl w:val="0"/>
+              <w:jc w:val="center"/>
+              <w:rPr>
+                <w:rFonts w:asciiTheme="minorHAnsi" w:hAnsiTheme="minorHAnsi" w:cstheme="minorHAnsi"/>
+                <w:color w:val="auto"/>
+                <w:sz w:val="20"/>
+                <w:szCs w:val="20"/>
+              </w:rPr>
+            </w:pPr>
+            <w:r>
+              <w:rPr>
+                <w:rFonts w:asciiTheme="minorHAnsi" w:hAnsiTheme="minorHAnsi" w:cstheme="minorHAnsi"/>
+                <w:color w:val="auto"/>
+                <w:sz w:val="20"/>
+                <w:szCs w:val="20"/>
+              </w:rPr>
+              <w:t>6</w:t>
             </w:r>
           </w:p>
         </w:tc>
@@ -10278,7 +10635,7 @@
                 <w:sz w:val="20"/>
                 <w:szCs w:val="20"/>
               </w:rPr>
-              <w:t>35</w:t>
+              <w:t>36</w:t>
             </w:r>
           </w:p>
         </w:tc>
@@ -10305,7 +10662,7 @@
                 <w:sz w:val="20"/>
                 <w:szCs w:val="20"/>
               </w:rPr>
-              <w:t>imię</w:t>
+              <w:t>nazwisko</w:t>
             </w:r>
           </w:p>
         </w:tc>
@@ -10368,161 +10725,14 @@
                 <w:sz w:val="20"/>
                 <w:szCs w:val="20"/>
               </w:rPr>
-              <w:t>Imię</w:t>
+              <w:t>Nazwisko</w:t>
             </w:r>
           </w:p>
         </w:tc>
         <w:tc>
           <w:tcPr>
             <w:tcW w:w="1131" w:type="dxa"/>
-            <w:shd w:val="clear" w:color="auto" w:fill="EDEDED" w:themeFill="accent3" w:themeFillTint="33"/>
-          </w:tcPr>
-          <w:p>
-            <w:pPr>
-              <w:pStyle w:val="Default"/>
-              <w:widowControl w:val="0"/>
-              <w:jc w:val="center"/>
-              <w:rPr>
-                <w:rFonts w:asciiTheme="minorHAnsi" w:hAnsiTheme="minorHAnsi" w:cstheme="minorHAnsi"/>
-                <w:color w:val="auto"/>
-                <w:sz w:val="20"/>
-                <w:szCs w:val="20"/>
-              </w:rPr>
-            </w:pPr>
-            <w:r>
-              <w:rPr>
-                <w:rFonts w:asciiTheme="minorHAnsi" w:hAnsiTheme="minorHAnsi" w:cstheme="minorHAnsi"/>
-                <w:color w:val="auto"/>
-                <w:sz w:val="20"/>
-                <w:szCs w:val="20"/>
-              </w:rPr>
-              <w:t>6</w:t>
-            </w:r>
-          </w:p>
-        </w:tc>
-      </w:tr>
-      <w:tr>
-        <w:tc>
-          <w:tcPr>
-            <w:tcW w:w="460" w:type="dxa"/>
-          </w:tcPr>
-          <w:p>
-            <w:pPr>
-              <w:pStyle w:val="Default"/>
-              <w:widowControl w:val="0"/>
-              <w:jc w:val="center"/>
-              <w:rPr>
-                <w:rFonts w:asciiTheme="minorHAnsi" w:hAnsiTheme="minorHAnsi" w:cstheme="minorHAnsi"/>
-                <w:color w:val="auto"/>
-                <w:sz w:val="20"/>
-                <w:szCs w:val="20"/>
-              </w:rPr>
-            </w:pPr>
-            <w:r>
-              <w:rPr>
-                <w:rFonts w:asciiTheme="minorHAnsi" w:hAnsiTheme="minorHAnsi" w:cstheme="minorHAnsi"/>
-                <w:color w:val="auto"/>
-                <w:sz w:val="20"/>
-                <w:szCs w:val="20"/>
-              </w:rPr>
-              <w:t>36</w:t>
-            </w:r>
-          </w:p>
-        </w:tc>
-        <w:tc>
-          <w:tcPr>
-            <w:tcW w:w="2447" w:type="dxa"/>
-          </w:tcPr>
-          <w:p>
-            <w:pPr>
-              <w:pStyle w:val="Default"/>
-              <w:widowControl w:val="0"/>
-              <w:jc w:val="center"/>
-              <w:rPr>
-                <w:rFonts w:asciiTheme="minorHAnsi" w:hAnsiTheme="minorHAnsi" w:cstheme="minorHAnsi"/>
-                <w:color w:val="auto"/>
-                <w:sz w:val="20"/>
-                <w:szCs w:val="20"/>
-              </w:rPr>
-            </w:pPr>
-            <w:r>
-              <w:rPr>
-                <w:rFonts w:asciiTheme="minorHAnsi" w:hAnsiTheme="minorHAnsi" w:cstheme="minorHAnsi"/>
-                <w:color w:val="auto"/>
-                <w:sz w:val="20"/>
-                <w:szCs w:val="20"/>
-              </w:rPr>
-              <w:t>nazwisko</w:t>
-            </w:r>
-          </w:p>
-        </w:tc>
-        <w:tc>
-          <w:tcPr>
-            <w:tcW w:w="1335" w:type="dxa"/>
-          </w:tcPr>
-          <w:p>
-            <w:pPr>
-              <w:pStyle w:val="Default"/>
-              <w:widowControl w:val="0"/>
-              <w:jc w:val="center"/>
-              <w:rPr>
-                <w:rFonts w:asciiTheme="minorHAnsi" w:hAnsiTheme="minorHAnsi" w:cstheme="minorHAnsi"/>
-                <w:color w:val="auto"/>
-                <w:sz w:val="20"/>
-                <w:szCs w:val="20"/>
-              </w:rPr>
-            </w:pPr>
-          </w:p>
-        </w:tc>
-        <w:tc>
-          <w:tcPr>
-            <w:tcW w:w="1401" w:type="dxa"/>
-          </w:tcPr>
-          <w:p>
-            <w:pPr>
-              <w:pStyle w:val="Default"/>
-              <w:widowControl w:val="0"/>
-              <w:jc w:val="center"/>
-              <w:rPr>
-                <w:rFonts w:asciiTheme="minorHAnsi" w:hAnsiTheme="minorHAnsi" w:cstheme="minorHAnsi"/>
-                <w:color w:val="auto"/>
-                <w:sz w:val="20"/>
-                <w:szCs w:val="20"/>
-              </w:rPr>
-            </w:pPr>
-          </w:p>
-        </w:tc>
-        <w:tc>
-          <w:tcPr>
-            <w:tcW w:w="2290" w:type="dxa"/>
-          </w:tcPr>
-          <w:p>
-            <w:pPr>
-              <w:pStyle w:val="Default"/>
-              <w:widowControl w:val="0"/>
-              <w:jc w:val="center"/>
-              <w:rPr>
-                <w:rFonts w:asciiTheme="minorHAnsi" w:hAnsiTheme="minorHAnsi" w:cstheme="minorHAnsi"/>
-                <w:color w:val="auto"/>
-                <w:sz w:val="20"/>
-                <w:szCs w:val="20"/>
-              </w:rPr>
-            </w:pPr>
-            <w:r>
-              <w:rPr>
-                <w:rFonts w:asciiTheme="minorHAnsi" w:hAnsiTheme="minorHAnsi" w:cstheme="minorHAnsi"/>
-                <w:color w:val="auto"/>
-                <w:sz w:val="20"/>
-                <w:szCs w:val="20"/>
-              </w:rPr>
-              <w:t>Nazwisko</w:t>
-            </w:r>
-          </w:p>
-        </w:tc>
-        <w:tc>
-          <w:tcPr>
-            <w:tcW w:w="1131" w:type="dxa"/>
-            <w:shd w:val="clear" w:color="auto" w:fill="EDEDED" w:themeFill="accent3" w:themeFillTint="33"/>
+            <w:shd w:val="clear" w:color="auto" w:fill="D0CECE" w:themeFill="background2" w:themeFillShade="E6"/>
           </w:tcPr>
           <w:p>
             <w:pPr>
@@ -10600,7 +10810,23 @@
                 <w:rFonts w:asciiTheme="minorHAnsi" w:hAnsiTheme="minorHAnsi" w:cstheme="minorHAnsi"/>
                 <w:color w:val="auto"/>
               </w:rPr>
-              <w:t>data urodzenia</w:t>
+              <w:t>dat</w:t>
+            </w:r>
+            <w:r>
+              <w:rPr>
+                <w:rStyle w:val="fontstyle01"/>
+                <w:rFonts w:asciiTheme="minorHAnsi" w:hAnsiTheme="minorHAnsi" w:cstheme="minorHAnsi"/>
+                <w:color w:val="auto"/>
+              </w:rPr>
+              <w:t>ę</w:t>
+            </w:r>
+            <w:r>
+              <w:rPr>
+                <w:rStyle w:val="fontstyle01"/>
+                <w:rFonts w:asciiTheme="minorHAnsi" w:hAnsiTheme="minorHAnsi" w:cstheme="minorHAnsi"/>
+                <w:color w:val="auto"/>
+              </w:rPr>
+              <w:t xml:space="preserve"> urodzenia</w:t>
             </w:r>
           </w:p>
         </w:tc>
@@ -10677,7 +10903,7 @@
         <w:tc>
           <w:tcPr>
             <w:tcW w:w="1131" w:type="dxa"/>
-            <w:shd w:val="clear" w:color="auto" w:fill="EDEDED" w:themeFill="accent3" w:themeFillTint="33"/>
+            <w:shd w:val="clear" w:color="auto" w:fill="D0CECE" w:themeFill="background2" w:themeFillShade="E6"/>
           </w:tcPr>
           <w:p>
             <w:pPr>
@@ -10840,7 +11066,7 @@
           <w:tcPr>
             <w:tcW w:w="1131" w:type="dxa"/>
             <w:vMerge w:val="restart"/>
-            <w:shd w:val="clear" w:color="auto" w:fill="EDEDED" w:themeFill="accent3" w:themeFillTint="33"/>
+            <w:shd w:val="clear" w:color="auto" w:fill="D0CECE" w:themeFill="background2" w:themeFillShade="E6"/>
           </w:tcPr>
           <w:p>
             <w:pPr>
@@ -10977,7 +11203,7 @@
           <w:tcPr>
             <w:tcW w:w="1131" w:type="dxa"/>
             <w:vMerge/>
-            <w:shd w:val="clear" w:color="auto" w:fill="EDEDED" w:themeFill="accent3" w:themeFillTint="33"/>
+            <w:shd w:val="clear" w:color="auto" w:fill="D0CECE" w:themeFill="background2" w:themeFillShade="E6"/>
           </w:tcPr>
           <w:p>
             <w:pPr>
@@ -11105,7 +11331,7 @@
           <w:tcPr>
             <w:tcW w:w="1131" w:type="dxa"/>
             <w:vMerge/>
-            <w:shd w:val="clear" w:color="auto" w:fill="EDEDED" w:themeFill="accent3" w:themeFillTint="33"/>
+            <w:shd w:val="clear" w:color="auto" w:fill="D0CECE" w:themeFill="background2" w:themeFillShade="E6"/>
           </w:tcPr>
           <w:p>
             <w:pPr>
@@ -11233,7 +11459,7 @@
           <w:tcPr>
             <w:tcW w:w="1131" w:type="dxa"/>
             <w:vMerge/>
-            <w:shd w:val="clear" w:color="auto" w:fill="EDEDED" w:themeFill="accent3" w:themeFillTint="33"/>
+            <w:shd w:val="clear" w:color="auto" w:fill="D0CECE" w:themeFill="background2" w:themeFillShade="E6"/>
           </w:tcPr>
           <w:p>
             <w:pPr>
@@ -11380,7 +11606,7 @@
         <w:tc>
           <w:tcPr>
             <w:tcW w:w="1131" w:type="dxa"/>
-            <w:shd w:val="clear" w:color="auto" w:fill="EDEDED" w:themeFill="accent3" w:themeFillTint="33"/>
+            <w:shd w:val="clear" w:color="auto" w:fill="D0CECE" w:themeFill="background2" w:themeFillShade="E6"/>
           </w:tcPr>
           <w:p>
             <w:pPr>
@@ -11536,7 +11762,7 @@
         <w:tc>
           <w:tcPr>
             <w:tcW w:w="1131" w:type="dxa"/>
-            <w:shd w:val="clear" w:color="auto" w:fill="EDEDED" w:themeFill="accent3" w:themeFillTint="33"/>
+            <w:shd w:val="clear" w:color="auto" w:fill="D0CECE" w:themeFill="background2" w:themeFillShade="E6"/>
           </w:tcPr>
           <w:p>
             <w:pPr>
@@ -11704,7 +11930,7 @@
         <w:tc>
           <w:tcPr>
             <w:tcW w:w="1131" w:type="dxa"/>
-            <w:shd w:val="clear" w:color="auto" w:fill="EDEDED" w:themeFill="accent3" w:themeFillTint="33"/>
+            <w:shd w:val="clear" w:color="auto" w:fill="D0CECE" w:themeFill="background2" w:themeFillShade="E6"/>
           </w:tcPr>
           <w:p>
             <w:pPr>
@@ -11869,7 +12095,7 @@
         <w:tc>
           <w:tcPr>
             <w:tcW w:w="1131" w:type="dxa"/>
-            <w:shd w:val="clear" w:color="auto" w:fill="EDEDED" w:themeFill="accent3" w:themeFillTint="33"/>
+            <w:shd w:val="clear" w:color="auto" w:fill="D0CECE" w:themeFill="background2" w:themeFillShade="E6"/>
           </w:tcPr>
           <w:p>
             <w:pPr>
@@ -12032,7 +12258,7 @@
         <w:tc>
           <w:tcPr>
             <w:tcW w:w="1131" w:type="dxa"/>
-            <w:shd w:val="clear" w:color="auto" w:fill="EDEDED" w:themeFill="accent3" w:themeFillTint="33"/>
+            <w:shd w:val="clear" w:color="auto" w:fill="D0CECE" w:themeFill="background2" w:themeFillShade="E6"/>
           </w:tcPr>
           <w:p>
             <w:pPr>
@@ -12191,7 +12417,7 @@
         <w:tc>
           <w:tcPr>
             <w:tcW w:w="1131" w:type="dxa"/>
-            <w:shd w:val="clear" w:color="auto" w:fill="EDEDED" w:themeFill="accent3" w:themeFillTint="33"/>
+            <w:shd w:val="clear" w:color="auto" w:fill="D0CECE" w:themeFill="background2" w:themeFillShade="E6"/>
           </w:tcPr>
           <w:p>
             <w:pPr>
@@ -12347,7 +12573,7 @@
         <w:tc>
           <w:tcPr>
             <w:tcW w:w="1131" w:type="dxa"/>
-            <w:shd w:val="clear" w:color="auto" w:fill="EDEDED" w:themeFill="accent3" w:themeFillTint="33"/>
+            <w:shd w:val="clear" w:color="auto" w:fill="D0CECE" w:themeFill="background2" w:themeFillShade="E6"/>
           </w:tcPr>
           <w:p>
             <w:pPr>
@@ -12503,7 +12729,7 @@
         <w:tc>
           <w:tcPr>
             <w:tcW w:w="1131" w:type="dxa"/>
-            <w:shd w:val="clear" w:color="auto" w:fill="EDEDED" w:themeFill="accent3" w:themeFillTint="33"/>
+            <w:shd w:val="clear" w:color="auto" w:fill="D0CECE" w:themeFill="background2" w:themeFillShade="E6"/>
           </w:tcPr>
           <w:p>
             <w:pPr>
@@ -12659,7 +12885,7 @@
         <w:tc>
           <w:tcPr>
             <w:tcW w:w="1131" w:type="dxa"/>
-            <w:shd w:val="clear" w:color="auto" w:fill="EDEDED" w:themeFill="accent3" w:themeFillTint="33"/>
+            <w:shd w:val="clear" w:color="auto" w:fill="D0CECE" w:themeFill="background2" w:themeFillShade="E6"/>
           </w:tcPr>
           <w:p>
             <w:pPr>
@@ -12815,7 +13041,7 @@
         <w:tc>
           <w:tcPr>
             <w:tcW w:w="1131" w:type="dxa"/>
-            <w:shd w:val="clear" w:color="auto" w:fill="EDEDED" w:themeFill="accent3" w:themeFillTint="33"/>
+            <w:shd w:val="clear" w:color="auto" w:fill="D0CECE" w:themeFill="background2" w:themeFillShade="E6"/>
           </w:tcPr>
           <w:p>
             <w:pPr>
@@ -12971,7 +13197,7 @@
         <w:tc>
           <w:tcPr>
             <w:tcW w:w="1131" w:type="dxa"/>
-            <w:shd w:val="clear" w:color="auto" w:fill="EDEDED" w:themeFill="accent3" w:themeFillTint="33"/>
+            <w:shd w:val="clear" w:color="auto" w:fill="D0CECE" w:themeFill="background2" w:themeFillShade="E6"/>
           </w:tcPr>
           <w:p>
             <w:pPr>
@@ -13118,7 +13344,7 @@
         <w:tc>
           <w:tcPr>
             <w:tcW w:w="1131" w:type="dxa"/>
-            <w:shd w:val="clear" w:color="auto" w:fill="EDEDED" w:themeFill="accent3" w:themeFillTint="33"/>
+            <w:shd w:val="clear" w:color="auto" w:fill="D0CECE" w:themeFill="background2" w:themeFillShade="E6"/>
           </w:tcPr>
           <w:p>
             <w:pPr>
@@ -13274,6 +13500,7 @@
         <w:tc>
           <w:tcPr>
             <w:tcW w:w="1131" w:type="dxa"/>
+            <w:shd w:val="clear" w:color="auto" w:fill="D0CECE" w:themeFill="background2" w:themeFillShade="E6"/>
           </w:tcPr>
           <w:p>
             <w:pPr>
@@ -13429,6 +13656,7 @@
         <w:tc>
           <w:tcPr>
             <w:tcW w:w="1131" w:type="dxa"/>
+            <w:shd w:val="clear" w:color="auto" w:fill="D0CECE" w:themeFill="background2" w:themeFillShade="E6"/>
           </w:tcPr>
           <w:p>
             <w:pPr>
@@ -13584,6 +13812,7 @@
         <w:tc>
           <w:tcPr>
             <w:tcW w:w="1131" w:type="dxa"/>
+            <w:shd w:val="clear" w:color="auto" w:fill="D0CECE" w:themeFill="background2" w:themeFillShade="E6"/>
           </w:tcPr>
           <w:p>
             <w:pPr>
@@ -13648,8 +13877,6 @@
               </w:rPr>
               <w:t>4</w:t>
             </w:r>
-            <w:bookmarkStart w:id="19" w:name="_GoBack"/>
-            <w:bookmarkEnd w:id="19"/>
           </w:p>
         </w:tc>
         <w:tc>
@@ -13748,6 +13975,7 @@
         <w:tc>
           <w:tcPr>
             <w:tcW w:w="1131" w:type="dxa"/>
+            <w:shd w:val="clear" w:color="auto" w:fill="D0CECE" w:themeFill="background2" w:themeFillShade="E6"/>
           </w:tcPr>
           <w:p>
             <w:pPr>
@@ -13883,6 +14111,7 @@
         <w:tc>
           <w:tcPr>
             <w:tcW w:w="1131" w:type="dxa"/>
+            <w:shd w:val="clear" w:color="auto" w:fill="D0CECE" w:themeFill="background2" w:themeFillShade="E6"/>
           </w:tcPr>
           <w:p>
             <w:pPr>
@@ -15092,7 +15321,16 @@
                 <w:sz w:val="20"/>
                 <w:szCs w:val="20"/>
               </w:rPr>
-              <w:t>Przypisanie numeru ID klientowi</w:t>
+              <w:t>Przypisanie numeru ID klient</w:t>
+            </w:r>
+            <w:r>
+              <w:rPr>
+                <w:rFonts w:asciiTheme="minorHAnsi" w:hAnsiTheme="minorHAnsi" w:cstheme="minorHAnsi"/>
+                <w:color w:val="auto"/>
+                <w:sz w:val="20"/>
+                <w:szCs w:val="20"/>
+              </w:rPr>
+              <w:t>a</w:t>
             </w:r>
           </w:p>
         </w:tc>
@@ -15467,7 +15705,16 @@
                 <w:sz w:val="20"/>
                 <w:szCs w:val="20"/>
               </w:rPr>
-              <w:t>Zatwierdź użytkownika</w:t>
+              <w:t xml:space="preserve">Zatwierdź </w:t>
+            </w:r>
+            <w:r>
+              <w:rPr>
+                <w:rFonts w:asciiTheme="minorHAnsi" w:hAnsiTheme="minorHAnsi" w:cstheme="minorHAnsi"/>
+                <w:color w:val="auto"/>
+                <w:sz w:val="20"/>
+                <w:szCs w:val="20"/>
+              </w:rPr>
+              <w:t>klienta</w:t>
             </w:r>
           </w:p>
         </w:tc>
@@ -15598,82 +15845,1219 @@
           <w:lang w:eastAsia="pl-PL"/>
         </w:rPr>
       </w:pPr>
+      <w:r>
+        <w:rPr>
+          <w:rFonts w:asciiTheme="minorHAnsi" w:hAnsiTheme="minorHAnsi" w:cstheme="minorHAnsi"/>
+          <w:lang w:eastAsia="pl-PL"/>
+        </w:rPr>
+        <w:lastRenderedPageBreak/>
+        <w:t>Strukturyzacj</w:t>
+      </w:r>
+      <w:r>
+        <w:rPr>
+          <w:rFonts w:asciiTheme="minorHAnsi" w:hAnsiTheme="minorHAnsi" w:cstheme="minorHAnsi"/>
+          <w:lang w:eastAsia="pl-PL"/>
+        </w:rPr>
+        <w:t>6.</w:t>
+      </w:r>
+    </w:p>
+    <w:p>
+      <w:pPr>
+        <w:rPr>
+          <w:rFonts w:cstheme="minorHAnsi"/>
+          <w:lang w:eastAsia="pl-PL"/>
+        </w:rPr>
+      </w:pPr>
+      <w:r>
+        <w:rPr>
+          <w:rFonts w:cstheme="minorHAnsi"/>
+          <w:lang w:eastAsia="pl-PL"/>
+        </w:rPr>
+        <w:t xml:space="preserve">Na podstawie Tab. 1 </w:t>
+      </w:r>
+      <w:r>
+        <w:rPr>
+          <w:rFonts w:cstheme="minorHAnsi"/>
+          <w:lang w:eastAsia="pl-PL"/>
+        </w:rPr>
+        <w:t>i Tab.2, grupowania przedstawionego w Tab. 1 i wyjaśnionego pod tabelą nastąpiła analiza powiązań między pytami. Jej efektem jest stworzenie struktur opisujących hierarchię bytów, poprzez wyszukanie związków semantycznych między zidentyfikowanymi bytami.</w:t>
+      </w:r>
+    </w:p>
+    <w:p>
+      <w:pPr>
+        <w:rPr>
+          <w:rFonts w:cstheme="minorHAnsi"/>
+          <w:lang w:eastAsia="pl-PL"/>
+        </w:rPr>
+      </w:pPr>
+      <w:r>
+        <w:rPr>
+          <w:rFonts w:cstheme="minorHAnsi"/>
+          <w:lang w:eastAsia="pl-PL"/>
+        </w:rPr>
+        <w:t>Uwaga: rysunki mają charakter poglądowy i zostaną w następnych etapach zastąpione diagramami UML.</w:t>
+      </w:r>
+    </w:p>
+    <w:p>
+      <w:pPr>
+        <w:jc w:val="both"/>
+        <w:rPr>
+          <w:rFonts w:cstheme="minorHAnsi"/>
+          <w:lang w:eastAsia="pl-PL"/>
+        </w:rPr>
+      </w:pPr>
+      <w:r>
+        <w:rPr>
+          <w:rFonts w:cstheme="minorHAnsi"/>
+          <w:noProof/>
+          <w:lang w:val="en-US" w:eastAsia="pl-PL"/>
+        </w:rPr>
+        <w:drawing>
+          <wp:anchor distT="0" distB="0" distL="114300" distR="114300" simplePos="0" relativeHeight="251658240" behindDoc="0" locked="0" layoutInCell="1" allowOverlap="1">
+            <wp:simplePos x="0" y="0"/>
+            <wp:positionH relativeFrom="margin">
+              <wp:align>left</wp:align>
+            </wp:positionH>
+            <wp:positionV relativeFrom="margin">
+              <wp:posOffset>1375056</wp:posOffset>
+            </wp:positionV>
+            <wp:extent cx="3893820" cy="6234430"/>
+            <wp:effectExtent l="0" t="0" r="0" b="0"/>
+            <wp:wrapSquare wrapText="bothSides"/>
+            <wp:docPr id="4" name="Obraz 4"/>
+            <wp:cNvGraphicFramePr>
+              <a:graphicFrameLocks xmlns:a="http://schemas.openxmlformats.org/drawingml/2006/main" noChangeAspect="1"/>
+            </wp:cNvGraphicFramePr>
+            <a:graphic xmlns:a="http://schemas.openxmlformats.org/drawingml/2006/main">
+              <a:graphicData uri="http://schemas.openxmlformats.org/drawingml/2006/picture">
+                <pic:pic xmlns:pic="http://schemas.openxmlformats.org/drawingml/2006/picture">
+                  <pic:nvPicPr>
+                    <pic:cNvPr id="0" name="Picture 4"/>
+                    <pic:cNvPicPr>
+                      <a:picLocks noChangeAspect="1" noChangeArrowheads="1"/>
+                    </pic:cNvPicPr>
+                  </pic:nvPicPr>
+                  <pic:blipFill>
+                    <a:blip r:embed="rId7">
+                      <a:extLst>
+                        <a:ext uri="{28A0092B-C50C-407E-A947-70E740481C1C}">
+                          <a14:useLocalDpi xmlns:a14="http://schemas.microsoft.com/office/drawing/2010/main" val="0"/>
+                        </a:ext>
+                      </a:extLst>
+                    </a:blip>
+                    <a:srcRect/>
+                    <a:stretch>
+                      <a:fillRect/>
+                    </a:stretch>
+                  </pic:blipFill>
+                  <pic:spPr bwMode="auto">
+                    <a:xfrm>
+                      <a:off x="0" y="0"/>
+                      <a:ext cx="3902027" cy="6246811"/>
+                    </a:xfrm>
+                    <a:prstGeom prst="rect">
+                      <a:avLst/>
+                    </a:prstGeom>
+                    <a:noFill/>
+                    <a:ln>
+                      <a:noFill/>
+                    </a:ln>
+                  </pic:spPr>
+                </pic:pic>
+              </a:graphicData>
+            </a:graphic>
+            <wp14:sizeRelH relativeFrom="margin">
+              <wp14:pctWidth>0</wp14:pctWidth>
+            </wp14:sizeRelH>
+            <wp14:sizeRelV relativeFrom="margin">
+              <wp14:pctHeight>0</wp14:pctHeight>
+            </wp14:sizeRelV>
+          </wp:anchor>
+        </w:drawing>
+      </w:r>
+      <w:r>
+        <w:rPr>
+          <w:rFonts w:cstheme="minorHAnsi"/>
+          <w:lang w:eastAsia="pl-PL"/>
+        </w:rPr>
+        <w:t xml:space="preserve">Na Schemacie 1 przedstawiono dane dotyczące klienta. Są tutaj przedstawione atrybuty z grupy 6. Pogrupowano je na </w:t>
+      </w:r>
+      <w:r>
+        <w:rPr>
+          <w:rFonts w:cstheme="minorHAnsi"/>
+          <w:lang w:eastAsia="pl-PL"/>
+        </w:rPr>
+        <w:t>trzy</w:t>
+      </w:r>
+      <w:r>
+        <w:rPr>
+          <w:rFonts w:cstheme="minorHAnsi"/>
+          <w:lang w:eastAsia="pl-PL"/>
+        </w:rPr>
+        <w:t xml:space="preserve"> grupy: te wprowadzane przez Pracownika</w:t>
+      </w:r>
+      <w:r>
+        <w:rPr>
+          <w:rFonts w:cstheme="minorHAnsi"/>
+          <w:lang w:eastAsia="pl-PL"/>
+        </w:rPr>
+        <w:t>,</w:t>
+      </w:r>
+      <w:r>
+        <w:rPr>
+          <w:rFonts w:cstheme="minorHAnsi"/>
+          <w:lang w:eastAsia="pl-PL"/>
+        </w:rPr>
+        <w:t xml:space="preserve"> te generowane przez system</w:t>
+      </w:r>
+      <w:r>
+        <w:rPr>
+          <w:rFonts w:cstheme="minorHAnsi"/>
+          <w:lang w:eastAsia="pl-PL"/>
+        </w:rPr>
+        <w:t xml:space="preserve"> oraz te wprowadzane w pierwszej kolejności dotyczące warunków ubezpieczenia</w:t>
+      </w:r>
+      <w:r>
+        <w:rPr>
+          <w:rFonts w:cstheme="minorHAnsi"/>
+          <w:lang w:eastAsia="pl-PL"/>
+        </w:rPr>
+        <w:t xml:space="preserve">. Kandydaci na atrybuty w kolorze błękitnym bez znaku zapytanie oznaczają atrybuty, które system powinien wymagać, a te ze znakiem zapytania oraz strzałkami generują kolejne pola z atrybutami. W atrybucie rodzaj ubezpieczenia możliwe są trzy typy rodzaju ubezpieczenia. </w:t>
+      </w:r>
+    </w:p>
+    <w:p>
+      <w:pPr>
+        <w:rPr>
+          <w:rFonts w:cstheme="minorHAnsi"/>
+          <w:lang w:eastAsia="pl-PL"/>
+        </w:rPr>
+      </w:pPr>
+    </w:p>
+    <w:p>
+      <w:pPr>
+        <w:rPr>
+          <w:rFonts w:cstheme="minorHAnsi"/>
+          <w:lang w:eastAsia="pl-PL"/>
+        </w:rPr>
+      </w:pPr>
+    </w:p>
+    <w:p>
+      <w:pPr>
+        <w:rPr>
+          <w:rFonts w:cstheme="minorHAnsi"/>
+          <w:lang w:eastAsia="pl-PL"/>
+        </w:rPr>
+      </w:pPr>
+    </w:p>
+    <w:p>
+      <w:pPr>
+        <w:rPr>
+          <w:rFonts w:cstheme="minorHAnsi"/>
+          <w:lang w:eastAsia="pl-PL"/>
+        </w:rPr>
+      </w:pPr>
+    </w:p>
+    <w:p>
+      <w:pPr>
+        <w:rPr>
+          <w:rFonts w:cstheme="minorHAnsi"/>
+          <w:lang w:val="en-US" w:eastAsia="pl-PL"/>
+        </w:rPr>
+      </w:pPr>
+    </w:p>
+    <w:p>
+      <w:pPr>
+        <w:rPr>
+          <w:rFonts w:cstheme="minorHAnsi"/>
+          <w:lang w:val="en-US" w:eastAsia="pl-PL"/>
+        </w:rPr>
+      </w:pPr>
+    </w:p>
+    <w:p>
+      <w:pPr>
+        <w:rPr>
+          <w:rFonts w:cstheme="minorHAnsi"/>
+          <w:lang w:val="en-US" w:eastAsia="pl-PL"/>
+        </w:rPr>
+      </w:pPr>
+    </w:p>
+    <w:p>
+      <w:pPr>
+        <w:rPr>
+          <w:rFonts w:cstheme="minorHAnsi"/>
+          <w:lang w:val="en-US" w:eastAsia="pl-PL"/>
+        </w:rPr>
+      </w:pPr>
+    </w:p>
+    <w:p>
+      <w:pPr>
+        <w:rPr>
+          <w:rFonts w:cstheme="minorHAnsi"/>
+          <w:lang w:val="en-US" w:eastAsia="pl-PL"/>
+        </w:rPr>
+      </w:pPr>
+    </w:p>
+    <w:p>
+      <w:pPr>
+        <w:rPr>
+          <w:rFonts w:cstheme="minorHAnsi"/>
+          <w:lang w:eastAsia="pl-PL"/>
+        </w:rPr>
+      </w:pPr>
+      <w:r>
+        <w:rPr>
+          <w:rFonts w:cstheme="minorHAnsi"/>
+          <w:lang w:eastAsia="pl-PL"/>
+        </w:rPr>
+        <w:t>Schemat 1: Diagram przedstawiający strukturę danych klienta</w:t>
+      </w:r>
+      <w:r>
+        <w:rPr>
+          <w:rFonts w:cstheme="minorHAnsi"/>
+          <w:lang w:eastAsia="pl-PL"/>
+        </w:rPr>
+        <w:t>.</w:t>
+      </w:r>
+    </w:p>
+    <w:p>
+      <w:pPr>
+        <w:jc w:val="both"/>
+        <w:rPr>
+          <w:rFonts w:cstheme="minorHAnsi"/>
+          <w:lang w:eastAsia="pl-PL"/>
+        </w:rPr>
+      </w:pPr>
+      <w:r>
+        <w:rPr>
+          <w:rFonts w:cstheme="minorHAnsi"/>
+          <w:noProof/>
+          <w:lang w:eastAsia="pl-PL"/>
+        </w:rPr>
+        <w:lastRenderedPageBreak/>
+        <w:drawing>
+          <wp:anchor distT="0" distB="0" distL="114300" distR="114300" simplePos="0" relativeHeight="251659264" behindDoc="0" locked="0" layoutInCell="1" allowOverlap="1" wp14:anchorId="42A4026D">
+            <wp:simplePos x="0" y="0"/>
+            <wp:positionH relativeFrom="margin">
+              <wp:align>left</wp:align>
+            </wp:positionH>
+            <wp:positionV relativeFrom="margin">
+              <wp:posOffset>16304</wp:posOffset>
+            </wp:positionV>
+            <wp:extent cx="4182745" cy="4725670"/>
+            <wp:effectExtent l="0" t="0" r="8255" b="0"/>
+            <wp:wrapSquare wrapText="bothSides"/>
+            <wp:docPr id="5" name="Obraz 5"/>
+            <wp:cNvGraphicFramePr>
+              <a:graphicFrameLocks xmlns:a="http://schemas.openxmlformats.org/drawingml/2006/main" noChangeAspect="1"/>
+            </wp:cNvGraphicFramePr>
+            <a:graphic xmlns:a="http://schemas.openxmlformats.org/drawingml/2006/main">
+              <a:graphicData uri="http://schemas.openxmlformats.org/drawingml/2006/picture">
+                <pic:pic xmlns:pic="http://schemas.openxmlformats.org/drawingml/2006/picture">
+                  <pic:nvPicPr>
+                    <pic:cNvPr id="0" name="Picture 5"/>
+                    <pic:cNvPicPr>
+                      <a:picLocks noChangeAspect="1" noChangeArrowheads="1"/>
+                    </pic:cNvPicPr>
+                  </pic:nvPicPr>
+                  <pic:blipFill>
+                    <a:blip r:embed="rId8">
+                      <a:extLst>
+                        <a:ext uri="{28A0092B-C50C-407E-A947-70E740481C1C}">
+                          <a14:useLocalDpi xmlns:a14="http://schemas.microsoft.com/office/drawing/2010/main" val="0"/>
+                        </a:ext>
+                      </a:extLst>
+                    </a:blip>
+                    <a:srcRect/>
+                    <a:stretch>
+                      <a:fillRect/>
+                    </a:stretch>
+                  </pic:blipFill>
+                  <pic:spPr bwMode="auto">
+                    <a:xfrm>
+                      <a:off x="0" y="0"/>
+                      <a:ext cx="4182745" cy="4725670"/>
+                    </a:xfrm>
+                    <a:prstGeom prst="rect">
+                      <a:avLst/>
+                    </a:prstGeom>
+                    <a:noFill/>
+                    <a:ln>
+                      <a:noFill/>
+                    </a:ln>
+                  </pic:spPr>
+                </pic:pic>
+              </a:graphicData>
+            </a:graphic>
+            <wp14:sizeRelH relativeFrom="margin">
+              <wp14:pctWidth>0</wp14:pctWidth>
+            </wp14:sizeRelH>
+            <wp14:sizeRelV relativeFrom="margin">
+              <wp14:pctHeight>0</wp14:pctHeight>
+            </wp14:sizeRelV>
+          </wp:anchor>
+        </w:drawing>
+      </w:r>
+      <w:r>
+        <w:rPr>
+          <w:rFonts w:cstheme="minorHAnsi"/>
+          <w:lang w:eastAsia="pl-PL"/>
+        </w:rPr>
+        <w:t>Na Schemacie 2 przeznaczono dane, jakie ma przechowywać system przy konkretnym rodzaju ubezpieczenia. Te dane wprowadzane są na samym początku do systemu i w momencie dodawania klienta do systemu muszą być zapamiętane i zapisane do danych utworzonego klienta.</w:t>
+      </w:r>
+    </w:p>
+    <w:p>
+      <w:pPr>
+        <w:rPr>
+          <w:rFonts w:cstheme="minorHAnsi"/>
+          <w:lang w:eastAsia="pl-PL"/>
+        </w:rPr>
+      </w:pPr>
+    </w:p>
+    <w:p>
+      <w:pPr>
+        <w:rPr>
+          <w:rFonts w:cstheme="minorHAnsi"/>
+          <w:lang w:eastAsia="pl-PL"/>
+        </w:rPr>
+      </w:pPr>
+    </w:p>
+    <w:p>
+      <w:pPr>
+        <w:rPr>
+          <w:rFonts w:cstheme="minorHAnsi"/>
+          <w:lang w:eastAsia="pl-PL"/>
+        </w:rPr>
+      </w:pPr>
+    </w:p>
+    <w:p>
+      <w:pPr>
+        <w:rPr>
+          <w:rFonts w:cstheme="minorHAnsi"/>
+          <w:lang w:eastAsia="pl-PL"/>
+        </w:rPr>
+      </w:pPr>
+    </w:p>
+    <w:p>
+      <w:pPr>
+        <w:rPr>
+          <w:rFonts w:cstheme="minorHAnsi"/>
+          <w:lang w:eastAsia="pl-PL"/>
+        </w:rPr>
+      </w:pPr>
+    </w:p>
+    <w:p>
+      <w:pPr>
+        <w:rPr>
+          <w:rFonts w:cstheme="minorHAnsi"/>
+          <w:lang w:eastAsia="pl-PL"/>
+        </w:rPr>
+      </w:pPr>
+    </w:p>
+    <w:p>
+      <w:pPr>
+        <w:rPr>
+          <w:rFonts w:cstheme="minorHAnsi"/>
+          <w:lang w:eastAsia="pl-PL"/>
+        </w:rPr>
+      </w:pPr>
+    </w:p>
+    <w:p>
+      <w:pPr>
+        <w:rPr>
+          <w:rFonts w:cstheme="minorHAnsi"/>
+          <w:lang w:eastAsia="pl-PL"/>
+        </w:rPr>
+      </w:pPr>
+    </w:p>
+    <w:p>
+      <w:pPr>
+        <w:rPr>
+          <w:rFonts w:cstheme="minorHAnsi"/>
+          <w:lang w:eastAsia="pl-PL"/>
+        </w:rPr>
+      </w:pPr>
+      <w:r>
+        <w:rPr>
+          <w:rFonts w:cstheme="minorHAnsi"/>
+          <w:lang w:eastAsia="pl-PL"/>
+        </w:rPr>
+        <w:t xml:space="preserve">Schemat </w:t>
+      </w:r>
+      <w:r>
+        <w:rPr>
+          <w:rFonts w:cstheme="minorHAnsi"/>
+          <w:lang w:eastAsia="pl-PL"/>
+        </w:rPr>
+        <w:t>2</w:t>
+      </w:r>
+      <w:r>
+        <w:rPr>
+          <w:rFonts w:cstheme="minorHAnsi"/>
+          <w:lang w:eastAsia="pl-PL"/>
+        </w:rPr>
+        <w:t xml:space="preserve">: Diagram przedstawiający strukturę danych </w:t>
+      </w:r>
+      <w:r>
+        <w:rPr>
+          <w:rFonts w:cstheme="minorHAnsi"/>
+          <w:lang w:eastAsia="pl-PL"/>
+        </w:rPr>
+        <w:t>dotyczących ubezpieczenia.</w:t>
+      </w:r>
+    </w:p>
+    <w:p>
+      <w:pPr>
+        <w:rPr>
+          <w:rFonts w:cstheme="minorHAnsi"/>
+          <w:lang w:eastAsia="pl-PL"/>
+        </w:rPr>
+      </w:pPr>
+    </w:p>
+    <w:p>
+      <w:pPr>
+        <w:rPr>
+          <w:rFonts w:cstheme="minorHAnsi"/>
+          <w:lang w:eastAsia="pl-PL"/>
+        </w:rPr>
+      </w:pPr>
+      <w:r>
+        <w:rPr>
+          <w:rFonts w:cstheme="minorHAnsi"/>
+          <w:noProof/>
+          <w:lang w:eastAsia="pl-PL"/>
+        </w:rPr>
+        <w:drawing>
+          <wp:inline distT="0" distB="0" distL="0" distR="0">
+            <wp:extent cx="3777615" cy="1251585"/>
+            <wp:effectExtent l="0" t="0" r="0" b="5715"/>
+            <wp:docPr id="7" name="Obraz 7"/>
+            <wp:cNvGraphicFramePr>
+              <a:graphicFrameLocks xmlns:a="http://schemas.openxmlformats.org/drawingml/2006/main" noChangeAspect="1"/>
+            </wp:cNvGraphicFramePr>
+            <a:graphic xmlns:a="http://schemas.openxmlformats.org/drawingml/2006/main">
+              <a:graphicData uri="http://schemas.openxmlformats.org/drawingml/2006/picture">
+                <pic:pic xmlns:pic="http://schemas.openxmlformats.org/drawingml/2006/picture">
+                  <pic:nvPicPr>
+                    <pic:cNvPr id="0" name="Picture 7"/>
+                    <pic:cNvPicPr>
+                      <a:picLocks noChangeAspect="1" noChangeArrowheads="1"/>
+                    </pic:cNvPicPr>
+                  </pic:nvPicPr>
+                  <pic:blipFill>
+                    <a:blip r:embed="rId9">
+                      <a:extLst>
+                        <a:ext uri="{28A0092B-C50C-407E-A947-70E740481C1C}">
+                          <a14:useLocalDpi xmlns:a14="http://schemas.microsoft.com/office/drawing/2010/main" val="0"/>
+                        </a:ext>
+                      </a:extLst>
+                    </a:blip>
+                    <a:srcRect/>
+                    <a:stretch>
+                      <a:fillRect/>
+                    </a:stretch>
+                  </pic:blipFill>
+                  <pic:spPr bwMode="auto">
+                    <a:xfrm>
+                      <a:off x="0" y="0"/>
+                      <a:ext cx="3777615" cy="1251585"/>
+                    </a:xfrm>
+                    <a:prstGeom prst="rect">
+                      <a:avLst/>
+                    </a:prstGeom>
+                    <a:noFill/>
+                    <a:ln>
+                      <a:noFill/>
+                    </a:ln>
+                  </pic:spPr>
+                </pic:pic>
+              </a:graphicData>
+            </a:graphic>
+          </wp:inline>
+        </w:drawing>
+      </w:r>
+    </w:p>
+    <w:p>
+      <w:pPr>
+        <w:rPr>
+          <w:rFonts w:cstheme="minorHAnsi"/>
+          <w:lang w:eastAsia="pl-PL"/>
+        </w:rPr>
+      </w:pPr>
+      <w:r>
+        <w:rPr>
+          <w:rFonts w:cstheme="minorHAnsi"/>
+          <w:lang w:eastAsia="pl-PL"/>
+        </w:rPr>
+        <w:t>Schemat 3a: 1 krok dodawania klienta</w:t>
+      </w:r>
+    </w:p>
+    <w:p>
+      <w:pPr>
+        <w:rPr>
+          <w:rFonts w:cstheme="minorHAnsi"/>
+          <w:lang w:eastAsia="pl-PL"/>
+        </w:rPr>
+      </w:pPr>
+      <w:r>
+        <w:rPr>
+          <w:rFonts w:cstheme="minorHAnsi"/>
+          <w:noProof/>
+          <w:lang w:eastAsia="pl-PL"/>
+        </w:rPr>
+        <w:lastRenderedPageBreak/>
+        <w:drawing>
+          <wp:inline distT="0" distB="0" distL="0" distR="0">
+            <wp:extent cx="5754370" cy="2065020"/>
+            <wp:effectExtent l="0" t="0" r="0" b="0"/>
+            <wp:docPr id="8" name="Obraz 8"/>
+            <wp:cNvGraphicFramePr>
+              <a:graphicFrameLocks xmlns:a="http://schemas.openxmlformats.org/drawingml/2006/main" noChangeAspect="1"/>
+            </wp:cNvGraphicFramePr>
+            <a:graphic xmlns:a="http://schemas.openxmlformats.org/drawingml/2006/main">
+              <a:graphicData uri="http://schemas.openxmlformats.org/drawingml/2006/picture">
+                <pic:pic xmlns:pic="http://schemas.openxmlformats.org/drawingml/2006/picture">
+                  <pic:nvPicPr>
+                    <pic:cNvPr id="0" name="Picture 8"/>
+                    <pic:cNvPicPr>
+                      <a:picLocks noChangeAspect="1" noChangeArrowheads="1"/>
+                    </pic:cNvPicPr>
+                  </pic:nvPicPr>
+                  <pic:blipFill>
+                    <a:blip r:embed="rId10">
+                      <a:extLst>
+                        <a:ext uri="{28A0092B-C50C-407E-A947-70E740481C1C}">
+                          <a14:useLocalDpi xmlns:a14="http://schemas.microsoft.com/office/drawing/2010/main" val="0"/>
+                        </a:ext>
+                      </a:extLst>
+                    </a:blip>
+                    <a:srcRect/>
+                    <a:stretch>
+                      <a:fillRect/>
+                    </a:stretch>
+                  </pic:blipFill>
+                  <pic:spPr bwMode="auto">
+                    <a:xfrm>
+                      <a:off x="0" y="0"/>
+                      <a:ext cx="5754370" cy="2065020"/>
+                    </a:xfrm>
+                    <a:prstGeom prst="rect">
+                      <a:avLst/>
+                    </a:prstGeom>
+                    <a:noFill/>
+                    <a:ln>
+                      <a:noFill/>
+                    </a:ln>
+                  </pic:spPr>
+                </pic:pic>
+              </a:graphicData>
+            </a:graphic>
+          </wp:inline>
+        </w:drawing>
+      </w:r>
+    </w:p>
+    <w:p>
+      <w:pPr>
+        <w:rPr>
+          <w:rFonts w:cstheme="minorHAnsi"/>
+          <w:lang w:eastAsia="pl-PL"/>
+        </w:rPr>
+      </w:pPr>
+      <w:r>
+        <w:rPr>
+          <w:rFonts w:cstheme="minorHAnsi"/>
+          <w:lang w:eastAsia="pl-PL"/>
+        </w:rPr>
+        <w:t>Schemat 3</w:t>
+      </w:r>
+      <w:r>
+        <w:rPr>
+          <w:rFonts w:cstheme="minorHAnsi"/>
+          <w:lang w:eastAsia="pl-PL"/>
+        </w:rPr>
+        <w:t>b</w:t>
+      </w:r>
+      <w:r>
+        <w:rPr>
+          <w:rFonts w:cstheme="minorHAnsi"/>
+          <w:lang w:eastAsia="pl-PL"/>
+        </w:rPr>
+        <w:t xml:space="preserve"> </w:t>
+      </w:r>
+      <w:r>
+        <w:rPr>
+          <w:rFonts w:cstheme="minorHAnsi"/>
+          <w:lang w:eastAsia="pl-PL"/>
+        </w:rPr>
+        <w:t>2</w:t>
+      </w:r>
+      <w:r>
+        <w:rPr>
+          <w:rFonts w:cstheme="minorHAnsi"/>
+          <w:lang w:eastAsia="pl-PL"/>
+        </w:rPr>
+        <w:t xml:space="preserve"> krok dodawania klienta</w:t>
+      </w:r>
+    </w:p>
+    <w:p>
+      <w:pPr>
+        <w:rPr>
+          <w:rFonts w:cstheme="minorHAnsi"/>
+          <w:lang w:eastAsia="pl-PL"/>
+        </w:rPr>
+      </w:pPr>
+      <w:r>
+        <w:rPr>
+          <w:rFonts w:cstheme="minorHAnsi"/>
+          <w:noProof/>
+          <w:lang w:eastAsia="pl-PL"/>
+        </w:rPr>
+        <w:drawing>
+          <wp:inline distT="0" distB="0" distL="0" distR="0">
+            <wp:extent cx="5754370" cy="2569845"/>
+            <wp:effectExtent l="0" t="0" r="0" b="1905"/>
+            <wp:docPr id="9" name="Obraz 9"/>
+            <wp:cNvGraphicFramePr>
+              <a:graphicFrameLocks xmlns:a="http://schemas.openxmlformats.org/drawingml/2006/main" noChangeAspect="1"/>
+            </wp:cNvGraphicFramePr>
+            <a:graphic xmlns:a="http://schemas.openxmlformats.org/drawingml/2006/main">
+              <a:graphicData uri="http://schemas.openxmlformats.org/drawingml/2006/picture">
+                <pic:pic xmlns:pic="http://schemas.openxmlformats.org/drawingml/2006/picture">
+                  <pic:nvPicPr>
+                    <pic:cNvPr id="0" name="Picture 9"/>
+                    <pic:cNvPicPr>
+                      <a:picLocks noChangeAspect="1" noChangeArrowheads="1"/>
+                    </pic:cNvPicPr>
+                  </pic:nvPicPr>
+                  <pic:blipFill>
+                    <a:blip r:embed="rId11">
+                      <a:extLst>
+                        <a:ext uri="{28A0092B-C50C-407E-A947-70E740481C1C}">
+                          <a14:useLocalDpi xmlns:a14="http://schemas.microsoft.com/office/drawing/2010/main" val="0"/>
+                        </a:ext>
+                      </a:extLst>
+                    </a:blip>
+                    <a:srcRect/>
+                    <a:stretch>
+                      <a:fillRect/>
+                    </a:stretch>
+                  </pic:blipFill>
+                  <pic:spPr bwMode="auto">
+                    <a:xfrm>
+                      <a:off x="0" y="0"/>
+                      <a:ext cx="5754370" cy="2569845"/>
+                    </a:xfrm>
+                    <a:prstGeom prst="rect">
+                      <a:avLst/>
+                    </a:prstGeom>
+                    <a:noFill/>
+                    <a:ln>
+                      <a:noFill/>
+                    </a:ln>
+                  </pic:spPr>
+                </pic:pic>
+              </a:graphicData>
+            </a:graphic>
+          </wp:inline>
+        </w:drawing>
+      </w:r>
+    </w:p>
+    <w:p>
+      <w:pPr>
+        <w:rPr>
+          <w:rFonts w:cstheme="minorHAnsi"/>
+          <w:lang w:eastAsia="pl-PL"/>
+        </w:rPr>
+      </w:pPr>
+      <w:r>
+        <w:rPr>
+          <w:rFonts w:cstheme="minorHAnsi"/>
+          <w:lang w:eastAsia="pl-PL"/>
+        </w:rPr>
+        <w:t>Schemat 3</w:t>
+      </w:r>
+      <w:r>
+        <w:rPr>
+          <w:rFonts w:cstheme="minorHAnsi"/>
+          <w:lang w:eastAsia="pl-PL"/>
+        </w:rPr>
+        <w:t>c</w:t>
+      </w:r>
+      <w:r>
+        <w:rPr>
+          <w:rFonts w:cstheme="minorHAnsi"/>
+          <w:lang w:eastAsia="pl-PL"/>
+        </w:rPr>
+        <w:t xml:space="preserve">: </w:t>
+      </w:r>
+      <w:r>
+        <w:rPr>
+          <w:rFonts w:cstheme="minorHAnsi"/>
+          <w:lang w:eastAsia="pl-PL"/>
+        </w:rPr>
+        <w:t>3</w:t>
+      </w:r>
+      <w:r>
+        <w:rPr>
+          <w:rFonts w:cstheme="minorHAnsi"/>
+          <w:lang w:eastAsia="pl-PL"/>
+        </w:rPr>
+        <w:t xml:space="preserve"> krok dodawania klienta</w:t>
+      </w:r>
+    </w:p>
+    <w:p>
+      <w:pPr>
+        <w:rPr>
+          <w:rFonts w:cstheme="minorHAnsi"/>
+          <w:lang w:eastAsia="pl-PL"/>
+        </w:rPr>
+      </w:pPr>
+    </w:p>
+    <w:p>
+      <w:pPr>
+        <w:rPr>
+          <w:rFonts w:cstheme="minorHAnsi"/>
+          <w:lang w:val="en-US" w:eastAsia="pl-PL"/>
+        </w:rPr>
+      </w:pPr>
+      <w:r>
+        <w:rPr>
+          <w:rFonts w:cstheme="minorHAnsi"/>
+          <w:noProof/>
+          <w:lang w:val="en-US" w:eastAsia="pl-PL"/>
+        </w:rPr>
+        <w:drawing>
+          <wp:inline distT="0" distB="0" distL="0" distR="0">
+            <wp:extent cx="5754370" cy="1718310"/>
+            <wp:effectExtent l="0" t="0" r="0" b="0"/>
+            <wp:docPr id="10" name="Obraz 10"/>
+            <wp:cNvGraphicFramePr>
+              <a:graphicFrameLocks xmlns:a="http://schemas.openxmlformats.org/drawingml/2006/main" noChangeAspect="1"/>
+            </wp:cNvGraphicFramePr>
+            <a:graphic xmlns:a="http://schemas.openxmlformats.org/drawingml/2006/main">
+              <a:graphicData uri="http://schemas.openxmlformats.org/drawingml/2006/picture">
+                <pic:pic xmlns:pic="http://schemas.openxmlformats.org/drawingml/2006/picture">
+                  <pic:nvPicPr>
+                    <pic:cNvPr id="0" name="Picture 10"/>
+                    <pic:cNvPicPr>
+                      <a:picLocks noChangeAspect="1" noChangeArrowheads="1"/>
+                    </pic:cNvPicPr>
+                  </pic:nvPicPr>
+                  <pic:blipFill>
+                    <a:blip r:embed="rId12">
+                      <a:extLst>
+                        <a:ext uri="{28A0092B-C50C-407E-A947-70E740481C1C}">
+                          <a14:useLocalDpi xmlns:a14="http://schemas.microsoft.com/office/drawing/2010/main" val="0"/>
+                        </a:ext>
+                      </a:extLst>
+                    </a:blip>
+                    <a:srcRect/>
+                    <a:stretch>
+                      <a:fillRect/>
+                    </a:stretch>
+                  </pic:blipFill>
+                  <pic:spPr bwMode="auto">
+                    <a:xfrm>
+                      <a:off x="0" y="0"/>
+                      <a:ext cx="5754370" cy="1718310"/>
+                    </a:xfrm>
+                    <a:prstGeom prst="rect">
+                      <a:avLst/>
+                    </a:prstGeom>
+                    <a:noFill/>
+                    <a:ln>
+                      <a:noFill/>
+                    </a:ln>
+                  </pic:spPr>
+                </pic:pic>
+              </a:graphicData>
+            </a:graphic>
+          </wp:inline>
+        </w:drawing>
+      </w:r>
+    </w:p>
+    <w:p>
+      <w:pPr>
+        <w:rPr>
+          <w:rFonts w:cstheme="minorHAnsi"/>
+          <w:lang w:eastAsia="pl-PL"/>
+        </w:rPr>
+      </w:pPr>
+      <w:r>
+        <w:rPr>
+          <w:rFonts w:cstheme="minorHAnsi"/>
+          <w:lang w:eastAsia="pl-PL"/>
+        </w:rPr>
+        <w:t>Schemat 3</w:t>
+      </w:r>
+      <w:r>
+        <w:rPr>
+          <w:rFonts w:cstheme="minorHAnsi"/>
+          <w:lang w:eastAsia="pl-PL"/>
+        </w:rPr>
+        <w:t>d</w:t>
+      </w:r>
+      <w:r>
+        <w:rPr>
+          <w:rFonts w:cstheme="minorHAnsi"/>
+          <w:lang w:eastAsia="pl-PL"/>
+        </w:rPr>
+        <w:t xml:space="preserve">: </w:t>
+      </w:r>
+      <w:r>
+        <w:rPr>
+          <w:rFonts w:cstheme="minorHAnsi"/>
+          <w:lang w:eastAsia="pl-PL"/>
+        </w:rPr>
+        <w:t>4</w:t>
+      </w:r>
+      <w:r>
+        <w:rPr>
+          <w:rFonts w:cstheme="minorHAnsi"/>
+          <w:lang w:eastAsia="pl-PL"/>
+        </w:rPr>
+        <w:t xml:space="preserve"> krok dodawania klienta</w:t>
+      </w:r>
+    </w:p>
+    <w:p>
+      <w:pPr>
+        <w:rPr>
+          <w:rFonts w:cstheme="minorHAnsi"/>
+          <w:lang w:eastAsia="pl-PL"/>
+        </w:rPr>
+      </w:pPr>
+    </w:p>
+    <w:p>
+      <w:pPr>
+        <w:rPr>
+          <w:rFonts w:cstheme="minorHAnsi"/>
+          <w:lang w:eastAsia="pl-PL"/>
+        </w:rPr>
+      </w:pPr>
+    </w:p>
+    <w:p>
+      <w:pPr>
+        <w:rPr>
+          <w:rFonts w:cstheme="minorHAnsi"/>
+          <w:lang w:val="en-US" w:eastAsia="pl-PL"/>
+        </w:rPr>
+      </w:pPr>
+      <w:r>
+        <w:rPr>
+          <w:rFonts w:cstheme="minorHAnsi"/>
+          <w:noProof/>
+          <w:lang w:eastAsia="pl-PL"/>
+        </w:rPr>
+        <w:drawing>
+          <wp:inline distT="0" distB="0" distL="0" distR="0" wp14:anchorId="2BC463A9" wp14:editId="2830171F">
+            <wp:extent cx="5013325" cy="1482090"/>
+            <wp:effectExtent l="0" t="0" r="0" b="3810"/>
+            <wp:docPr id="11" name="Obraz 11"/>
+            <wp:cNvGraphicFramePr>
+              <a:graphicFrameLocks xmlns:a="http://schemas.openxmlformats.org/drawingml/2006/main" noChangeAspect="1"/>
+            </wp:cNvGraphicFramePr>
+            <a:graphic xmlns:a="http://schemas.openxmlformats.org/drawingml/2006/main">
+              <a:graphicData uri="http://schemas.openxmlformats.org/drawingml/2006/picture">
+                <pic:pic xmlns:pic="http://schemas.openxmlformats.org/drawingml/2006/picture">
+                  <pic:nvPicPr>
+                    <pic:cNvPr id="0" name="Picture 11"/>
+                    <pic:cNvPicPr>
+                      <a:picLocks noChangeAspect="1" noChangeArrowheads="1"/>
+                    </pic:cNvPicPr>
+                  </pic:nvPicPr>
+                  <pic:blipFill>
+                    <a:blip r:embed="rId13">
+                      <a:extLst>
+                        <a:ext uri="{28A0092B-C50C-407E-A947-70E740481C1C}">
+                          <a14:useLocalDpi xmlns:a14="http://schemas.microsoft.com/office/drawing/2010/main" val="0"/>
+                        </a:ext>
+                      </a:extLst>
+                    </a:blip>
+                    <a:srcRect/>
+                    <a:stretch>
+                      <a:fillRect/>
+                    </a:stretch>
+                  </pic:blipFill>
+                  <pic:spPr bwMode="auto">
+                    <a:xfrm>
+                      <a:off x="0" y="0"/>
+                      <a:ext cx="5013325" cy="1482090"/>
+                    </a:xfrm>
+                    <a:prstGeom prst="rect">
+                      <a:avLst/>
+                    </a:prstGeom>
+                    <a:noFill/>
+                    <a:ln>
+                      <a:noFill/>
+                    </a:ln>
+                  </pic:spPr>
+                </pic:pic>
+              </a:graphicData>
+            </a:graphic>
+          </wp:inline>
+        </w:drawing>
+      </w:r>
+    </w:p>
+    <w:p>
+      <w:pPr>
+        <w:rPr>
+          <w:rFonts w:cstheme="minorHAnsi"/>
+          <w:lang w:eastAsia="pl-PL"/>
+        </w:rPr>
+      </w:pPr>
+      <w:r>
+        <w:rPr>
+          <w:rFonts w:cstheme="minorHAnsi"/>
+          <w:lang w:eastAsia="pl-PL"/>
+        </w:rPr>
+        <w:t>Schemat 3</w:t>
+      </w:r>
+      <w:r>
+        <w:rPr>
+          <w:rFonts w:cstheme="minorHAnsi"/>
+          <w:lang w:eastAsia="pl-PL"/>
+        </w:rPr>
+        <w:t>e</w:t>
+      </w:r>
+      <w:r>
+        <w:rPr>
+          <w:rFonts w:cstheme="minorHAnsi"/>
+          <w:lang w:eastAsia="pl-PL"/>
+        </w:rPr>
+        <w:t xml:space="preserve">: </w:t>
+      </w:r>
+      <w:r>
+        <w:rPr>
+          <w:rFonts w:cstheme="minorHAnsi"/>
+          <w:lang w:eastAsia="pl-PL"/>
+        </w:rPr>
+        <w:t>5</w:t>
+      </w:r>
+      <w:r>
+        <w:rPr>
+          <w:rFonts w:cstheme="minorHAnsi"/>
+          <w:lang w:eastAsia="pl-PL"/>
+        </w:rPr>
+        <w:t xml:space="preserve"> krok dodawania klienta</w:t>
+      </w:r>
+    </w:p>
+    <w:p>
+      <w:pPr>
+        <w:rPr>
+          <w:rFonts w:cstheme="minorHAnsi"/>
+          <w:lang w:eastAsia="pl-PL"/>
+        </w:rPr>
+      </w:pPr>
+    </w:p>
+    <w:p>
+      <w:pPr>
+        <w:rPr>
+          <w:rFonts w:cstheme="minorHAnsi"/>
+          <w:lang w:eastAsia="pl-PL"/>
+        </w:rPr>
+      </w:pPr>
+      <w:r>
+        <w:rPr>
+          <w:rFonts w:cstheme="minorHAnsi"/>
+          <w:lang w:eastAsia="pl-PL"/>
+        </w:rPr>
+        <w:t xml:space="preserve">Na Schemacie 3 przedstawiono kolejne kroki idealnego scenariusza dodawania klienta przedstawionego przez zamawiającego. Nie są na nim uwzględnione </w:t>
+      </w:r>
+      <w:r>
+        <w:rPr>
+          <w:rFonts w:cstheme="minorHAnsi"/>
+          <w:lang w:eastAsia="pl-PL"/>
+        </w:rPr>
+        <w:t xml:space="preserve">między innymi możliwość edycji / zmiany danych oraz możliwość niezatwierdzenia w dowolnym momencie etapu przez klienta i wycofanie się z dalszego ciągu scenariusza. </w:t>
+      </w:r>
+    </w:p>
+    <w:p>
+      <w:pPr>
+        <w:rPr>
+          <w:rFonts w:cstheme="minorHAnsi"/>
+          <w:lang w:eastAsia="pl-PL"/>
+        </w:rPr>
+      </w:pPr>
+    </w:p>
+    <w:p>
+      <w:pPr>
+        <w:rPr>
+          <w:rFonts w:cstheme="minorHAnsi"/>
+          <w:lang w:eastAsia="pl-PL"/>
+        </w:rPr>
+      </w:pPr>
+      <w:r>
+        <w:rPr>
+          <w:rFonts w:cstheme="minorHAnsi"/>
+          <w:noProof/>
+          <w:lang w:eastAsia="pl-PL"/>
+        </w:rPr>
+        <w:drawing>
+          <wp:inline distT="0" distB="0" distL="0" distR="0">
+            <wp:extent cx="5628640" cy="1816735"/>
+            <wp:effectExtent l="0" t="0" r="0" b="0"/>
+            <wp:docPr id="13" name="Obraz 13"/>
+            <wp:cNvGraphicFramePr>
+              <a:graphicFrameLocks xmlns:a="http://schemas.openxmlformats.org/drawingml/2006/main" noChangeAspect="1"/>
+            </wp:cNvGraphicFramePr>
+            <a:graphic xmlns:a="http://schemas.openxmlformats.org/drawingml/2006/main">
+              <a:graphicData uri="http://schemas.openxmlformats.org/drawingml/2006/picture">
+                <pic:pic xmlns:pic="http://schemas.openxmlformats.org/drawingml/2006/picture">
+                  <pic:nvPicPr>
+                    <pic:cNvPr id="0" name="Picture 13"/>
+                    <pic:cNvPicPr>
+                      <a:picLocks noChangeAspect="1" noChangeArrowheads="1"/>
+                    </pic:cNvPicPr>
+                  </pic:nvPicPr>
+                  <pic:blipFill>
+                    <a:blip r:embed="rId14">
+                      <a:extLst>
+                        <a:ext uri="{28A0092B-C50C-407E-A947-70E740481C1C}">
+                          <a14:useLocalDpi xmlns:a14="http://schemas.microsoft.com/office/drawing/2010/main" val="0"/>
+                        </a:ext>
+                      </a:extLst>
+                    </a:blip>
+                    <a:srcRect/>
+                    <a:stretch>
+                      <a:fillRect/>
+                    </a:stretch>
+                  </pic:blipFill>
+                  <pic:spPr bwMode="auto">
+                    <a:xfrm>
+                      <a:off x="0" y="0"/>
+                      <a:ext cx="5628640" cy="1816735"/>
+                    </a:xfrm>
+                    <a:prstGeom prst="rect">
+                      <a:avLst/>
+                    </a:prstGeom>
+                    <a:noFill/>
+                    <a:ln>
+                      <a:noFill/>
+                    </a:ln>
+                  </pic:spPr>
+                </pic:pic>
+              </a:graphicData>
+            </a:graphic>
+          </wp:inline>
+        </w:drawing>
+      </w:r>
+    </w:p>
+    <w:p>
+      <w:pPr>
+        <w:rPr>
+          <w:rFonts w:cstheme="minorHAnsi"/>
+          <w:lang w:eastAsia="pl-PL"/>
+        </w:rPr>
+      </w:pPr>
+      <w:r>
+        <w:rPr>
+          <w:rFonts w:cstheme="minorHAnsi"/>
+          <w:lang w:eastAsia="pl-PL"/>
+        </w:rPr>
+        <w:t>Schemat 4: Zaproponowani aktorzy systemu przez zamawiającego.</w:t>
+      </w:r>
+    </w:p>
+    <w:p>
+      <w:pPr>
+        <w:rPr>
+          <w:rFonts w:cstheme="minorHAnsi"/>
+          <w:lang w:eastAsia="pl-PL"/>
+        </w:rPr>
+      </w:pPr>
+      <w:r>
+        <w:rPr>
+          <w:rFonts w:cstheme="minorHAnsi"/>
+          <w:lang w:eastAsia="pl-PL"/>
+        </w:rPr>
+        <w:t>Na Schemacie 4 przedstawiono kandydatów na aktorów systemu.</w:t>
+      </w:r>
+    </w:p>
+    <w:p>
+      <w:pPr>
+        <w:pStyle w:val="Nagwek1"/>
+        <w:rPr>
+          <w:rFonts w:asciiTheme="minorHAnsi" w:hAnsiTheme="minorHAnsi" w:cstheme="minorHAnsi"/>
+          <w:lang w:eastAsia="pl-PL"/>
+        </w:rPr>
+      </w:pPr>
       <w:proofErr w:type="spellStart"/>
       <w:r>
         <w:rPr>
           <w:rFonts w:asciiTheme="minorHAnsi" w:hAnsiTheme="minorHAnsi" w:cstheme="minorHAnsi"/>
           <w:lang w:eastAsia="pl-PL"/>
         </w:rPr>
-        <w:lastRenderedPageBreak/>
-        <w:t>Strukturyzacja</w:t>
+        <w:t>Wnioski</w:t>
       </w:r>
       <w:proofErr w:type="spellEnd"/>
     </w:p>
     <w:p>
       <w:pPr>
         <w:rPr>
-          <w:rFonts w:cstheme="minorHAnsi"/>
           <w:lang w:eastAsia="pl-PL"/>
         </w:rPr>
       </w:pPr>
       <w:r>
         <w:rPr>
-          <w:rFonts w:cstheme="minorHAnsi"/>
           <w:lang w:eastAsia="pl-PL"/>
         </w:rPr>
-        <w:t xml:space="preserve">Na podstawie Tab. 1 </w:t>
-      </w:r>
-      <w:r>
-        <w:rPr>
-          <w:rFonts w:cstheme="minorHAnsi"/>
+        <w:t xml:space="preserve">W Tabeli 1 i 2 przedstawiono kandydatów na byty projektowe. Zostały one pogrupowane na kandydatów na aktorów, klasy i atrybuty. </w:t>
+      </w:r>
+      <w:r>
+        <w:rPr>
           <w:lang w:eastAsia="pl-PL"/>
         </w:rPr>
-        <w:t>i Tab.2, grupowania przedstawionego w Tab. 1 i wyjaśnionego pod tabelą nastąpiła analiza powiązań między pytami. Jej efektem jest stworzenie struktur opisujących hierarchię bytów, poprzez wyszukanie związków semantycznych między zidentyfikowanymi bytami.</w:t>
-      </w:r>
-    </w:p>
-    <w:p>
-      <w:pPr>
-        <w:rPr>
-          <w:rFonts w:cstheme="minorHAnsi"/>
+        <w:t>Na Schemat</w:t>
+      </w:r>
+      <w:r>
+        <w:rPr>
           <w:lang w:eastAsia="pl-PL"/>
         </w:rPr>
-      </w:pPr>
-      <w:r>
-        <w:rPr>
-          <w:rFonts w:cstheme="minorHAnsi"/>
+        <w:t>ach</w:t>
+      </w:r>
+      <w:r>
+        <w:rPr>
           <w:lang w:eastAsia="pl-PL"/>
         </w:rPr>
-        <w:t>Uwaga: rysunki mają charakter poglądowy i zostaną w następnych etapach zastąpione diagramami UML.</w:t>
-      </w:r>
-    </w:p>
-    <w:p>
-      <w:pPr>
-        <w:rPr>
-          <w:rFonts w:cstheme="minorHAnsi"/>
+        <w:t xml:space="preserve"> 1, 2</w:t>
+      </w:r>
+      <w:r>
+        <w:rPr>
           <w:lang w:eastAsia="pl-PL"/>
         </w:rPr>
-      </w:pPr>
-    </w:p>
-    <w:p>
-      <w:pPr>
-        <w:pStyle w:val="Nagwek1"/>
-        <w:rPr>
-          <w:rFonts w:asciiTheme="minorHAnsi" w:hAnsiTheme="minorHAnsi" w:cstheme="minorHAnsi"/>
+        <w:t xml:space="preserve">, </w:t>
+      </w:r>
+      <w:r>
+        <w:rPr>
           <w:lang w:eastAsia="pl-PL"/>
         </w:rPr>
-      </w:pPr>
-      <w:proofErr w:type="spellStart"/>
-      <w:r>
-        <w:rPr>
-          <w:rFonts w:asciiTheme="minorHAnsi" w:hAnsiTheme="minorHAnsi" w:cstheme="minorHAnsi"/>
+        <w:t>3</w:t>
+      </w:r>
+      <w:r>
+        <w:rPr>
           <w:lang w:eastAsia="pl-PL"/>
         </w:rPr>
-        <w:t>Wnioski</w:t>
-      </w:r>
-      <w:proofErr w:type="spellEnd"/>
+        <w:t xml:space="preserve"> i 4</w:t>
+      </w:r>
+      <w:r>
+        <w:rPr>
+          <w:lang w:eastAsia="pl-PL"/>
+        </w:rPr>
+        <w:t xml:space="preserve"> przedstawiono</w:t>
+      </w:r>
+      <w:r>
+        <w:rPr>
+          <w:lang w:eastAsia="pl-PL"/>
+        </w:rPr>
+        <w:t xml:space="preserve"> poglądowe struktury, idealny scenariusz oraz aktorów systemu zaproponowanych przez zamawiającego.</w:t>
+      </w:r>
+      <w:r>
+        <w:rPr>
+          <w:lang w:eastAsia="pl-PL"/>
+        </w:rPr>
+        <w:t xml:space="preserve"> </w:t>
+      </w:r>
     </w:p>
     <w:sectPr>
-      <w:headerReference w:type="default" r:id="rId7"/>
+      <w:headerReference w:type="default" r:id="rId15"/>
       <w:pgSz w:w="11906" w:h="16838"/>
       <w:pgMar w:top="1417" w:right="1417" w:bottom="1417" w:left="1417" w:header="708" w:footer="708" w:gutter="0"/>
       <w:cols w:space="708"/>
@@ -15802,7 +17186,15 @@
               <w:color w:val="4472C4" w:themeColor="accent1"/>
               <w:sz w:val="18"/>
             </w:rPr>
-            <w:t xml:space="preserve">Dokument zamawiającego projekt </w:t>
+            <w:t>Analiza lingwistyczna</w:t>
+          </w:r>
+          <w:r>
+            <w:rPr>
+              <w:rFonts w:ascii="Arial" w:hAnsi="Arial" w:cs="Arial"/>
+              <w:color w:val="4472C4" w:themeColor="accent1"/>
+              <w:sz w:val="18"/>
+            </w:rPr>
+            <w:t xml:space="preserve"> projekt </w:t>
           </w:r>
           <w:r>
             <w:rPr>
@@ -15951,7 +17343,7 @@
               <w:color w:val="4472C4" w:themeColor="accent1"/>
               <w:sz w:val="18"/>
             </w:rPr>
-            <w:t>2</w:t>
+            <w:t>3</w:t>
           </w:r>
           <w:r>
             <w:rPr>

</xml_diff>